<commit_message>
Drobné změny v kódu + dokumentace
</commit_message>
<xml_diff>
--- a/Podklady/Dokumentace.docx
+++ b/Podklady/Dokumentace.docx
@@ -2105,19 +2105,8 @@
                 <w:sz w:val="22"/>
                 <w:szCs w:val="22"/>
               </w:rPr>
-              <w:t>25.</w:t>
-            </w:r>
-            <w:proofErr w:type="gramStart"/>
-            <w:r>
-              <w:rPr>
-                <w:rFonts w:ascii="Calibri" w:hAnsi="Calibri"/>
-                <w:color w:val="000000"/>
-                <w:sz w:val="22"/>
-                <w:szCs w:val="22"/>
-              </w:rPr>
-              <w:t>6mm</w:t>
-            </w:r>
-            <w:proofErr w:type="gramEnd"/>
+              <w:t>25.6mm</w:t>
+            </w:r>
           </w:p>
         </w:tc>
       </w:tr>
@@ -2185,7 +2174,6 @@
                 <w:szCs w:val="22"/>
               </w:rPr>
             </w:pPr>
-            <w:proofErr w:type="gramStart"/>
             <w:r>
               <w:rPr>
                 <w:rFonts w:ascii="Calibri" w:hAnsi="Calibri"/>
@@ -2195,7 +2183,6 @@
               </w:rPr>
               <w:t>7mm</w:t>
             </w:r>
-            <w:proofErr w:type="gramEnd"/>
           </w:p>
         </w:tc>
       </w:tr>
@@ -2515,7 +2502,7 @@
           <w:p>
             <w:pPr>
               <w:spacing w:line="240" w:lineRule="auto"/>
-              <w:jc w:val="left"/>
+              <w:jc w:val="center"/>
               <w:rPr>
                 <w:rFonts w:ascii="Calibri" w:hAnsi="Calibri"/>
                 <w:color w:val="000000"/>
@@ -2550,7 +2537,7 @@
           <w:p>
             <w:pPr>
               <w:spacing w:line="240" w:lineRule="auto"/>
-              <w:jc w:val="left"/>
+              <w:jc w:val="center"/>
               <w:rPr>
                 <w:rFonts w:ascii="Calibri" w:hAnsi="Calibri"/>
                 <w:color w:val="000000"/>
@@ -2585,7 +2572,7 @@
           <w:p>
             <w:pPr>
               <w:spacing w:line="240" w:lineRule="auto"/>
-              <w:jc w:val="left"/>
+              <w:jc w:val="center"/>
               <w:rPr>
                 <w:rFonts w:ascii="Calibri" w:hAnsi="Calibri"/>
                 <w:color w:val="000000"/>
@@ -2626,7 +2613,7 @@
           <w:p>
             <w:pPr>
               <w:spacing w:line="240" w:lineRule="auto"/>
-              <w:jc w:val="left"/>
+              <w:jc w:val="center"/>
               <w:rPr>
                 <w:rFonts w:ascii="Calibri" w:hAnsi="Calibri"/>
                 <w:color w:val="000000"/>
@@ -2661,7 +2648,7 @@
           <w:p>
             <w:pPr>
               <w:spacing w:line="240" w:lineRule="auto"/>
-              <w:jc w:val="left"/>
+              <w:jc w:val="center"/>
               <w:rPr>
                 <w:rFonts w:ascii="Calibri" w:hAnsi="Calibri"/>
                 <w:color w:val="000000"/>
@@ -2696,7 +2683,7 @@
           <w:p>
             <w:pPr>
               <w:spacing w:line="240" w:lineRule="auto"/>
-              <w:jc w:val="left"/>
+              <w:jc w:val="center"/>
               <w:rPr>
                 <w:rFonts w:ascii="Calibri" w:hAnsi="Calibri"/>
                 <w:color w:val="000000"/>
@@ -2737,7 +2724,7 @@
           <w:p>
             <w:pPr>
               <w:spacing w:line="240" w:lineRule="auto"/>
-              <w:jc w:val="left"/>
+              <w:jc w:val="center"/>
               <w:rPr>
                 <w:rFonts w:ascii="Calibri" w:hAnsi="Calibri"/>
                 <w:color w:val="000000"/>
@@ -2772,7 +2759,7 @@
           <w:p>
             <w:pPr>
               <w:spacing w:line="240" w:lineRule="auto"/>
-              <w:jc w:val="left"/>
+              <w:jc w:val="center"/>
               <w:rPr>
                 <w:rFonts w:ascii="Calibri" w:hAnsi="Calibri"/>
                 <w:color w:val="000000"/>
@@ -2807,7 +2794,7 @@
           <w:p>
             <w:pPr>
               <w:spacing w:line="240" w:lineRule="auto"/>
-              <w:jc w:val="left"/>
+              <w:jc w:val="center"/>
               <w:rPr>
                 <w:rFonts w:ascii="Calibri" w:hAnsi="Calibri"/>
                 <w:color w:val="000000"/>
@@ -2848,7 +2835,7 @@
           <w:p>
             <w:pPr>
               <w:spacing w:line="240" w:lineRule="auto"/>
-              <w:jc w:val="left"/>
+              <w:jc w:val="center"/>
               <w:rPr>
                 <w:rFonts w:ascii="Calibri" w:hAnsi="Calibri"/>
                 <w:color w:val="000000"/>
@@ -2883,7 +2870,7 @@
           <w:p>
             <w:pPr>
               <w:spacing w:line="240" w:lineRule="auto"/>
-              <w:jc w:val="left"/>
+              <w:jc w:val="center"/>
               <w:rPr>
                 <w:rFonts w:ascii="Calibri" w:hAnsi="Calibri"/>
                 <w:color w:val="000000"/>
@@ -2918,7 +2905,7 @@
           <w:p>
             <w:pPr>
               <w:spacing w:line="240" w:lineRule="auto"/>
-              <w:jc w:val="left"/>
+              <w:jc w:val="center"/>
               <w:rPr>
                 <w:rFonts w:ascii="Calibri" w:hAnsi="Calibri"/>
                 <w:color w:val="000000"/>
@@ -2959,7 +2946,7 @@
           <w:p>
             <w:pPr>
               <w:spacing w:line="240" w:lineRule="auto"/>
-              <w:jc w:val="left"/>
+              <w:jc w:val="center"/>
               <w:rPr>
                 <w:rFonts w:ascii="Calibri" w:hAnsi="Calibri"/>
                 <w:color w:val="000000"/>
@@ -2994,7 +2981,7 @@
           <w:p>
             <w:pPr>
               <w:spacing w:line="240" w:lineRule="auto"/>
-              <w:jc w:val="left"/>
+              <w:jc w:val="center"/>
               <w:rPr>
                 <w:rFonts w:ascii="Calibri" w:hAnsi="Calibri"/>
                 <w:color w:val="000000"/>
@@ -3029,7 +3016,7 @@
           <w:p>
             <w:pPr>
               <w:spacing w:line="240" w:lineRule="auto"/>
-              <w:jc w:val="left"/>
+              <w:jc w:val="center"/>
               <w:rPr>
                 <w:rFonts w:ascii="Calibri" w:hAnsi="Calibri"/>
                 <w:color w:val="000000"/>
@@ -3070,7 +3057,7 @@
           <w:p>
             <w:pPr>
               <w:spacing w:line="240" w:lineRule="auto"/>
-              <w:jc w:val="left"/>
+              <w:jc w:val="center"/>
               <w:rPr>
                 <w:rFonts w:ascii="Calibri" w:hAnsi="Calibri"/>
                 <w:color w:val="000000"/>
@@ -3105,7 +3092,7 @@
           <w:p>
             <w:pPr>
               <w:spacing w:line="240" w:lineRule="auto"/>
-              <w:jc w:val="left"/>
+              <w:jc w:val="center"/>
               <w:rPr>
                 <w:rFonts w:ascii="Calibri" w:hAnsi="Calibri"/>
                 <w:color w:val="000000"/>
@@ -3140,7 +3127,7 @@
           <w:p>
             <w:pPr>
               <w:spacing w:line="240" w:lineRule="auto"/>
-              <w:jc w:val="left"/>
+              <w:jc w:val="center"/>
               <w:rPr>
                 <w:rFonts w:ascii="Calibri" w:hAnsi="Calibri"/>
                 <w:color w:val="000000"/>
@@ -3181,7 +3168,7 @@
           <w:p>
             <w:pPr>
               <w:spacing w:line="240" w:lineRule="auto"/>
-              <w:jc w:val="left"/>
+              <w:jc w:val="center"/>
               <w:rPr>
                 <w:rFonts w:ascii="Calibri" w:hAnsi="Calibri"/>
                 <w:color w:val="000000"/>
@@ -3216,7 +3203,7 @@
           <w:p>
             <w:pPr>
               <w:spacing w:line="240" w:lineRule="auto"/>
-              <w:jc w:val="left"/>
+              <w:jc w:val="center"/>
               <w:rPr>
                 <w:rFonts w:ascii="Calibri" w:hAnsi="Calibri"/>
                 <w:color w:val="000000"/>
@@ -3271,7 +3258,7 @@
           <w:p>
             <w:pPr>
               <w:spacing w:line="240" w:lineRule="auto"/>
-              <w:jc w:val="left"/>
+              <w:jc w:val="center"/>
               <w:rPr>
                 <w:rFonts w:ascii="Calibri" w:hAnsi="Calibri"/>
                 <w:color w:val="000000"/>
@@ -3312,7 +3299,7 @@
           <w:p>
             <w:pPr>
               <w:spacing w:line="240" w:lineRule="auto"/>
-              <w:jc w:val="left"/>
+              <w:jc w:val="center"/>
               <w:rPr>
                 <w:rFonts w:ascii="Calibri" w:hAnsi="Calibri"/>
                 <w:color w:val="000000"/>
@@ -3347,7 +3334,7 @@
           <w:p>
             <w:pPr>
               <w:spacing w:line="240" w:lineRule="auto"/>
-              <w:jc w:val="left"/>
+              <w:jc w:val="center"/>
               <w:rPr>
                 <w:rFonts w:ascii="Calibri" w:hAnsi="Calibri"/>
                 <w:color w:val="000000"/>
@@ -3402,7 +3389,7 @@
           <w:p>
             <w:pPr>
               <w:spacing w:line="240" w:lineRule="auto"/>
-              <w:jc w:val="left"/>
+              <w:jc w:val="center"/>
               <w:rPr>
                 <w:rFonts w:ascii="Calibri" w:hAnsi="Calibri"/>
                 <w:color w:val="000000"/>
@@ -3443,7 +3430,7 @@
           <w:p>
             <w:pPr>
               <w:spacing w:line="240" w:lineRule="auto"/>
-              <w:jc w:val="left"/>
+              <w:jc w:val="center"/>
               <w:rPr>
                 <w:rFonts w:ascii="Calibri" w:hAnsi="Calibri"/>
                 <w:color w:val="000000"/>
@@ -3478,7 +3465,7 @@
           <w:p>
             <w:pPr>
               <w:spacing w:line="240" w:lineRule="auto"/>
-              <w:jc w:val="left"/>
+              <w:jc w:val="center"/>
               <w:rPr>
                 <w:rFonts w:ascii="Calibri" w:hAnsi="Calibri"/>
                 <w:color w:val="000000"/>
@@ -3513,7 +3500,7 @@
           <w:p>
             <w:pPr>
               <w:spacing w:line="240" w:lineRule="auto"/>
-              <w:jc w:val="left"/>
+              <w:jc w:val="center"/>
               <w:rPr>
                 <w:rFonts w:ascii="Calibri" w:hAnsi="Calibri"/>
                 <w:color w:val="000000"/>
@@ -3554,7 +3541,7 @@
           <w:p>
             <w:pPr>
               <w:spacing w:line="240" w:lineRule="auto"/>
-              <w:jc w:val="left"/>
+              <w:jc w:val="center"/>
               <w:rPr>
                 <w:rFonts w:ascii="Calibri" w:hAnsi="Calibri"/>
                 <w:color w:val="000000"/>
@@ -3589,7 +3576,7 @@
           <w:p>
             <w:pPr>
               <w:spacing w:line="240" w:lineRule="auto"/>
-              <w:jc w:val="left"/>
+              <w:jc w:val="center"/>
               <w:rPr>
                 <w:rFonts w:ascii="Calibri" w:hAnsi="Calibri"/>
                 <w:color w:val="000000"/>
@@ -3624,7 +3611,7 @@
           <w:p>
             <w:pPr>
               <w:spacing w:line="240" w:lineRule="auto"/>
-              <w:jc w:val="left"/>
+              <w:jc w:val="center"/>
               <w:rPr>
                 <w:rFonts w:ascii="Calibri" w:hAnsi="Calibri"/>
                 <w:color w:val="000000"/>
@@ -3665,7 +3652,7 @@
           <w:p>
             <w:pPr>
               <w:spacing w:line="240" w:lineRule="auto"/>
-              <w:jc w:val="left"/>
+              <w:jc w:val="center"/>
               <w:rPr>
                 <w:rFonts w:ascii="Calibri" w:hAnsi="Calibri"/>
                 <w:color w:val="000000"/>
@@ -3700,7 +3687,7 @@
           <w:p>
             <w:pPr>
               <w:spacing w:line="240" w:lineRule="auto"/>
-              <w:jc w:val="left"/>
+              <w:jc w:val="center"/>
               <w:rPr>
                 <w:rFonts w:ascii="Calibri" w:hAnsi="Calibri"/>
                 <w:color w:val="000000"/>
@@ -3735,7 +3722,7 @@
           <w:p>
             <w:pPr>
               <w:spacing w:line="240" w:lineRule="auto"/>
-              <w:jc w:val="left"/>
+              <w:jc w:val="center"/>
               <w:rPr>
                 <w:rFonts w:ascii="Calibri" w:hAnsi="Calibri"/>
                 <w:color w:val="000000"/>
@@ -3776,7 +3763,7 @@
           <w:p>
             <w:pPr>
               <w:spacing w:line="240" w:lineRule="auto"/>
-              <w:jc w:val="left"/>
+              <w:jc w:val="center"/>
               <w:rPr>
                 <w:rFonts w:ascii="Calibri" w:hAnsi="Calibri"/>
                 <w:color w:val="000000"/>
@@ -3811,7 +3798,7 @@
           <w:p>
             <w:pPr>
               <w:spacing w:line="240" w:lineRule="auto"/>
-              <w:jc w:val="left"/>
+              <w:jc w:val="center"/>
               <w:rPr>
                 <w:rFonts w:ascii="Calibri" w:hAnsi="Calibri"/>
                 <w:color w:val="000000"/>
@@ -3866,7 +3853,7 @@
           <w:p>
             <w:pPr>
               <w:spacing w:line="240" w:lineRule="auto"/>
-              <w:jc w:val="left"/>
+              <w:jc w:val="center"/>
               <w:rPr>
                 <w:rFonts w:ascii="Calibri" w:hAnsi="Calibri"/>
                 <w:color w:val="000000"/>
@@ -3907,7 +3894,7 @@
           <w:p>
             <w:pPr>
               <w:spacing w:line="240" w:lineRule="auto"/>
-              <w:jc w:val="left"/>
+              <w:jc w:val="center"/>
               <w:rPr>
                 <w:rFonts w:ascii="Calibri" w:hAnsi="Calibri"/>
                 <w:color w:val="000000"/>
@@ -3942,7 +3929,7 @@
           <w:p>
             <w:pPr>
               <w:spacing w:line="240" w:lineRule="auto"/>
-              <w:jc w:val="left"/>
+              <w:jc w:val="center"/>
               <w:rPr>
                 <w:rFonts w:ascii="Calibri" w:hAnsi="Calibri"/>
                 <w:color w:val="000000"/>
@@ -3977,7 +3964,7 @@
           <w:p>
             <w:pPr>
               <w:spacing w:line="240" w:lineRule="auto"/>
-              <w:jc w:val="left"/>
+              <w:jc w:val="center"/>
               <w:rPr>
                 <w:rFonts w:ascii="Calibri" w:hAnsi="Calibri"/>
                 <w:color w:val="000000"/>
@@ -4018,15 +4005,14 @@
           <w:p>
             <w:pPr>
               <w:spacing w:line="240" w:lineRule="auto"/>
-              <w:jc w:val="left"/>
-              <w:rPr>
-                <w:rFonts w:ascii="Calibri" w:hAnsi="Calibri"/>
-                <w:color w:val="000000"/>
-                <w:sz w:val="22"/>
-                <w:szCs w:val="22"/>
-              </w:rPr>
-            </w:pPr>
-            <w:proofErr w:type="gramStart"/>
+              <w:jc w:val="center"/>
+              <w:rPr>
+                <w:rFonts w:ascii="Calibri" w:hAnsi="Calibri"/>
+                <w:color w:val="000000"/>
+                <w:sz w:val="22"/>
+                <w:szCs w:val="22"/>
+              </w:rPr>
+            </w:pPr>
             <w:r>
               <w:rPr>
                 <w:rFonts w:ascii="Calibri" w:hAnsi="Calibri"/>
@@ -4036,7 +4022,6 @@
               </w:rPr>
               <w:t>5V</w:t>
             </w:r>
-            <w:proofErr w:type="gramEnd"/>
           </w:p>
         </w:tc>
         <w:tc>
@@ -4055,15 +4040,14 @@
           <w:p>
             <w:pPr>
               <w:spacing w:line="240" w:lineRule="auto"/>
-              <w:jc w:val="left"/>
-              <w:rPr>
-                <w:rFonts w:ascii="Calibri" w:hAnsi="Calibri"/>
-                <w:color w:val="000000"/>
-                <w:sz w:val="22"/>
-                <w:szCs w:val="22"/>
-              </w:rPr>
-            </w:pPr>
-            <w:proofErr w:type="gramStart"/>
+              <w:jc w:val="center"/>
+              <w:rPr>
+                <w:rFonts w:ascii="Calibri" w:hAnsi="Calibri"/>
+                <w:color w:val="000000"/>
+                <w:sz w:val="22"/>
+                <w:szCs w:val="22"/>
+              </w:rPr>
+            </w:pPr>
             <w:r>
               <w:rPr>
                 <w:rFonts w:ascii="Calibri" w:hAnsi="Calibri"/>
@@ -4073,7 +4057,6 @@
               </w:rPr>
               <w:t>5V</w:t>
             </w:r>
-            <w:proofErr w:type="gramEnd"/>
           </w:p>
         </w:tc>
         <w:tc>
@@ -4092,23 +4075,14 @@
           <w:p>
             <w:pPr>
               <w:spacing w:line="240" w:lineRule="auto"/>
-              <w:jc w:val="left"/>
-              <w:rPr>
-                <w:rFonts w:ascii="Calibri" w:hAnsi="Calibri"/>
-                <w:color w:val="000000"/>
-                <w:sz w:val="22"/>
-                <w:szCs w:val="22"/>
-              </w:rPr>
-            </w:pPr>
-            <w:r>
-              <w:rPr>
-                <w:rFonts w:ascii="Calibri" w:hAnsi="Calibri"/>
-                <w:color w:val="000000"/>
-                <w:sz w:val="22"/>
-                <w:szCs w:val="22"/>
-              </w:rPr>
-              <w:t> </w:t>
-            </w:r>
+              <w:jc w:val="center"/>
+              <w:rPr>
+                <w:rFonts w:ascii="Calibri" w:hAnsi="Calibri"/>
+                <w:color w:val="000000"/>
+                <w:sz w:val="22"/>
+                <w:szCs w:val="22"/>
+              </w:rPr>
+            </w:pPr>
           </w:p>
         </w:tc>
       </w:tr>
@@ -4133,7 +4107,7 @@
           <w:p>
             <w:pPr>
               <w:spacing w:line="240" w:lineRule="auto"/>
-              <w:jc w:val="left"/>
+              <w:jc w:val="center"/>
               <w:rPr>
                 <w:rFonts w:ascii="Calibri" w:hAnsi="Calibri"/>
                 <w:color w:val="000000"/>
@@ -4168,34 +4142,23 @@
           <w:p>
             <w:pPr>
               <w:spacing w:line="240" w:lineRule="auto"/>
-              <w:jc w:val="left"/>
-              <w:rPr>
-                <w:rFonts w:ascii="Calibri" w:hAnsi="Calibri"/>
-                <w:color w:val="000000"/>
-                <w:sz w:val="22"/>
-                <w:szCs w:val="22"/>
-              </w:rPr>
-            </w:pPr>
-            <w:r>
-              <w:rPr>
-                <w:rFonts w:ascii="Calibri" w:hAnsi="Calibri"/>
-                <w:color w:val="000000"/>
-                <w:sz w:val="22"/>
-                <w:szCs w:val="22"/>
-              </w:rPr>
-              <w:t>3.</w:t>
-            </w:r>
-            <w:proofErr w:type="gramStart"/>
-            <w:r>
-              <w:rPr>
-                <w:rFonts w:ascii="Calibri" w:hAnsi="Calibri"/>
-                <w:color w:val="000000"/>
-                <w:sz w:val="22"/>
-                <w:szCs w:val="22"/>
-              </w:rPr>
-              <w:t>3V</w:t>
-            </w:r>
-            <w:proofErr w:type="gramEnd"/>
+              <w:jc w:val="center"/>
+              <w:rPr>
+                <w:rFonts w:ascii="Calibri" w:hAnsi="Calibri"/>
+                <w:color w:val="000000"/>
+                <w:sz w:val="22"/>
+                <w:szCs w:val="22"/>
+              </w:rPr>
+            </w:pPr>
+            <w:r>
+              <w:rPr>
+                <w:rFonts w:ascii="Calibri" w:hAnsi="Calibri"/>
+                <w:color w:val="000000"/>
+                <w:sz w:val="22"/>
+                <w:szCs w:val="22"/>
+              </w:rPr>
+              <w:t>3.3V</w:t>
+            </w:r>
           </w:p>
         </w:tc>
         <w:tc>
@@ -4214,34 +4177,23 @@
           <w:p>
             <w:pPr>
               <w:spacing w:line="240" w:lineRule="auto"/>
-              <w:jc w:val="left"/>
-              <w:rPr>
-                <w:rFonts w:ascii="Calibri" w:hAnsi="Calibri"/>
-                <w:color w:val="000000"/>
-                <w:sz w:val="22"/>
-                <w:szCs w:val="22"/>
-              </w:rPr>
-            </w:pPr>
-            <w:r>
-              <w:rPr>
-                <w:rFonts w:ascii="Calibri" w:hAnsi="Calibri"/>
-                <w:color w:val="000000"/>
-                <w:sz w:val="22"/>
-                <w:szCs w:val="22"/>
-              </w:rPr>
-              <w:t>3.</w:t>
-            </w:r>
-            <w:proofErr w:type="gramStart"/>
-            <w:r>
-              <w:rPr>
-                <w:rFonts w:ascii="Calibri" w:hAnsi="Calibri"/>
-                <w:color w:val="000000"/>
-                <w:sz w:val="22"/>
-                <w:szCs w:val="22"/>
-              </w:rPr>
-              <w:t>3V</w:t>
-            </w:r>
-            <w:proofErr w:type="gramEnd"/>
+              <w:jc w:val="center"/>
+              <w:rPr>
+                <w:rFonts w:ascii="Calibri" w:hAnsi="Calibri"/>
+                <w:color w:val="000000"/>
+                <w:sz w:val="22"/>
+                <w:szCs w:val="22"/>
+              </w:rPr>
+            </w:pPr>
+            <w:r>
+              <w:rPr>
+                <w:rFonts w:ascii="Calibri" w:hAnsi="Calibri"/>
+                <w:color w:val="000000"/>
+                <w:sz w:val="22"/>
+                <w:szCs w:val="22"/>
+              </w:rPr>
+              <w:t>3.3V</w:t>
+            </w:r>
           </w:p>
         </w:tc>
       </w:tr>
@@ -4266,7 +4218,7 @@
           <w:p>
             <w:pPr>
               <w:spacing w:line="240" w:lineRule="auto"/>
-              <w:jc w:val="left"/>
+              <w:jc w:val="center"/>
               <w:rPr>
                 <w:rFonts w:ascii="Calibri" w:hAnsi="Calibri"/>
                 <w:color w:val="000000"/>
@@ -4301,7 +4253,7 @@
           <w:p>
             <w:pPr>
               <w:spacing w:line="240" w:lineRule="auto"/>
-              <w:jc w:val="left"/>
+              <w:jc w:val="center"/>
               <w:rPr>
                 <w:rFonts w:ascii="Calibri" w:hAnsi="Calibri"/>
                 <w:color w:val="000000"/>
@@ -4336,7 +4288,7 @@
           <w:p>
             <w:pPr>
               <w:spacing w:line="240" w:lineRule="auto"/>
-              <w:jc w:val="left"/>
+              <w:jc w:val="center"/>
               <w:rPr>
                 <w:rFonts w:ascii="Calibri" w:hAnsi="Calibri"/>
                 <w:color w:val="000000"/>
@@ -4386,7 +4338,13 @@
       </w:r>
       <w:proofErr w:type="spellStart"/>
       <w:r>
-        <w:t>Wedosu</w:t>
+        <w:t>We</w:t>
+      </w:r>
+      <w:r>
+        <w:t>M</w:t>
+      </w:r>
+      <w:r>
+        <w:t>osu</w:t>
       </w:r>
       <w:proofErr w:type="spellEnd"/>
     </w:p>
@@ -4395,28 +4353,15 @@
         <w:pStyle w:val="Odstavecdal"/>
       </w:pPr>
       <w:r>
-        <w:t>funkce v HW, (</w:t>
-      </w:r>
-      <w:proofErr w:type="gramStart"/>
-      <w:r>
-        <w:t>Martinovy kouzla</w:t>
-      </w:r>
-      <w:proofErr w:type="gramEnd"/>
-      <w:r>
-        <w:t>)</w:t>
+        <w:t>funkce v HW, (Martinovy kouzla)</w:t>
       </w:r>
     </w:p>
     <w:p>
       <w:pPr>
         <w:pStyle w:val="Odstavecdal"/>
       </w:pPr>
-      <w:proofErr w:type="gramStart"/>
-      <w:r>
-        <w:t>?možná</w:t>
-      </w:r>
-      <w:proofErr w:type="gramEnd"/>
-      <w:r>
-        <w:t xml:space="preserve"> schéma?</w:t>
+      <w:r>
+        <w:t>?možná schéma?</w:t>
       </w:r>
     </w:p>
     <w:p>
@@ -4439,8 +4384,122 @@
     </w:p>
     <w:p>
       <w:pPr>
-        <w:pStyle w:val="Odstavecprvn"/>
-      </w:pPr>
+        <w:pStyle w:val="Matvrazy"/>
+      </w:pPr>
+      <w:r>
+        <w:t xml:space="preserve">Vývoj softwaru lze využít vývojové prostředí </w:t>
+      </w:r>
+      <w:proofErr w:type="spellStart"/>
+      <w:r>
+        <w:t>Arduino</w:t>
+      </w:r>
+      <w:proofErr w:type="spellEnd"/>
+      <w:r>
+        <w:t xml:space="preserve"> IDE (velmi rozšířené </w:t>
+      </w:r>
+      <w:r>
+        <w:t>u</w:t>
+      </w:r>
+      <w:r>
+        <w:t xml:space="preserve"> mikrokontrolér</w:t>
+      </w:r>
+      <w:r>
+        <w:t>u</w:t>
+      </w:r>
+      <w:r>
+        <w:t xml:space="preserve"> vycházející</w:t>
+      </w:r>
+      <w:r>
+        <w:t xml:space="preserve"> z</w:t>
+      </w:r>
+      <w:r>
+        <w:t> konce</w:t>
+      </w:r>
+      <w:r>
+        <w:t>p</w:t>
+      </w:r>
+      <w:r>
+        <w:t>t</w:t>
+      </w:r>
+      <w:r>
+        <w:t>u</w:t>
+      </w:r>
+      <w:r>
+        <w:t xml:space="preserve"> </w:t>
+      </w:r>
+      <w:proofErr w:type="spellStart"/>
+      <w:r>
+        <w:t>Arduina</w:t>
+      </w:r>
+      <w:proofErr w:type="spellEnd"/>
+      <w:r>
+        <w:t>)</w:t>
+      </w:r>
+      <w:r>
+        <w:t xml:space="preserve">. Toto prostředí je multiplatformní (Linux, Windows, macOS, webové verze), desktopová verze je programována v jazyce Java.  </w:t>
+      </w:r>
+      <w:r>
+        <w:t xml:space="preserve">Další alternativou je vývoj v prostředí </w:t>
+      </w:r>
+      <w:proofErr w:type="spellStart"/>
+      <w:r>
+        <w:t>Visual</w:t>
+      </w:r>
+      <w:proofErr w:type="spellEnd"/>
+      <w:r>
+        <w:t xml:space="preserve"> Studio </w:t>
+      </w:r>
+      <w:proofErr w:type="spellStart"/>
+      <w:r>
+        <w:t>Code</w:t>
+      </w:r>
+      <w:proofErr w:type="spellEnd"/>
+      <w:r>
+        <w:t xml:space="preserve"> vyvíjené společností Microsoft. Toto prostředí je též dostupné pro výše zmíněné tři operační systémy. Pro úspěšné kompilování souboru v tomto rozhraní je třeba doinstalovat rozšíření pro </w:t>
+      </w:r>
+      <w:proofErr w:type="spellStart"/>
+      <w:r>
+        <w:t>Arduino</w:t>
+      </w:r>
+      <w:proofErr w:type="spellEnd"/>
+      <w:r>
+        <w:t>.</w:t>
+      </w:r>
+    </w:p>
+    <w:p>
+      <w:pPr>
+        <w:pStyle w:val="Matvrazy"/>
+      </w:pPr>
+    </w:p>
+    <w:p>
+      <w:pPr>
+        <w:pStyle w:val="Matvrazy"/>
+      </w:pPr>
+      <w:r>
+        <w:t>Samotný program využívá knihovny</w:t>
+      </w:r>
+      <w:r>
+        <w:t xml:space="preserve"> pro připojení k Wi-Fi, práci s časem, HTTP server a </w:t>
+      </w:r>
+      <w:proofErr w:type="spellStart"/>
+      <w:r>
+        <w:t>m</w:t>
+      </w:r>
+      <w:bookmarkStart w:id="3" w:name="_GoBack"/>
+      <w:bookmarkEnd w:id="3"/>
+      <w:r>
+        <w:t>ulticast</w:t>
+      </w:r>
+      <w:proofErr w:type="spellEnd"/>
+      <w:r>
+        <w:t xml:space="preserve"> DNS. Viz</w:t>
+      </w:r>
+      <w:r>
+        <w:t xml:space="preserve"> tab. 3. </w:t>
+      </w:r>
+      <w:r>
+        <w:t>Všechny jsou veřejně dostupné na internetu a lze je stáhnout a použít.</w:t>
+      </w:r>
     </w:p>
     <w:p>
       <w:pPr>
@@ -4880,6 +4939,95 @@
           </w:p>
         </w:tc>
       </w:tr>
+      <w:tr>
+        <w:trPr>
+          <w:trHeight w:val="300"/>
+          <w:jc w:val="center"/>
+        </w:trPr>
+        <w:tc>
+          <w:tcPr>
+            <w:tcW w:w="1920" w:type="dxa"/>
+            <w:tcBorders>
+              <w:top w:val="nil"/>
+              <w:left w:val="single" w:sz="4" w:space="0" w:color="auto"/>
+              <w:bottom w:val="single" w:sz="4" w:space="0" w:color="auto"/>
+              <w:right w:val="single" w:sz="4" w:space="0" w:color="auto"/>
+            </w:tcBorders>
+            <w:shd w:val="clear" w:color="auto" w:fill="auto"/>
+            <w:noWrap/>
+            <w:vAlign w:val="bottom"/>
+            <w:hideMark/>
+          </w:tcPr>
+          <w:p>
+            <w:pPr>
+              <w:spacing w:line="240" w:lineRule="auto"/>
+              <w:jc w:val="left"/>
+              <w:rPr>
+                <w:rFonts w:ascii="Calibri" w:hAnsi="Calibri"/>
+                <w:color w:val="000000"/>
+                <w:sz w:val="22"/>
+                <w:szCs w:val="22"/>
+              </w:rPr>
+            </w:pPr>
+            <w:r>
+              <w:rPr>
+                <w:rFonts w:ascii="Calibri" w:hAnsi="Calibri"/>
+                <w:color w:val="000000"/>
+                <w:sz w:val="22"/>
+                <w:szCs w:val="22"/>
+              </w:rPr>
+              <w:t>ESP8266mDNS.h</w:t>
+            </w:r>
+          </w:p>
+        </w:tc>
+        <w:tc>
+          <w:tcPr>
+            <w:tcW w:w="2140" w:type="dxa"/>
+            <w:tcBorders>
+              <w:top w:val="nil"/>
+              <w:left w:val="nil"/>
+              <w:bottom w:val="single" w:sz="4" w:space="0" w:color="auto"/>
+              <w:right w:val="single" w:sz="4" w:space="0" w:color="auto"/>
+            </w:tcBorders>
+            <w:shd w:val="clear" w:color="auto" w:fill="auto"/>
+            <w:noWrap/>
+            <w:vAlign w:val="bottom"/>
+            <w:hideMark/>
+          </w:tcPr>
+          <w:p>
+            <w:pPr>
+              <w:spacing w:line="240" w:lineRule="auto"/>
+              <w:jc w:val="left"/>
+              <w:rPr>
+                <w:rFonts w:ascii="Calibri" w:hAnsi="Calibri"/>
+                <w:color w:val="000000"/>
+                <w:sz w:val="22"/>
+                <w:szCs w:val="22"/>
+              </w:rPr>
+            </w:pPr>
+            <w:proofErr w:type="spellStart"/>
+            <w:r>
+              <w:rPr>
+                <w:rFonts w:ascii="Calibri" w:hAnsi="Calibri"/>
+                <w:color w:val="000000"/>
+                <w:sz w:val="22"/>
+                <w:szCs w:val="22"/>
+              </w:rPr>
+              <w:t>Multicast</w:t>
+            </w:r>
+            <w:proofErr w:type="spellEnd"/>
+            <w:r>
+              <w:rPr>
+                <w:rFonts w:ascii="Calibri" w:hAnsi="Calibri"/>
+                <w:color w:val="000000"/>
+                <w:sz w:val="22"/>
+                <w:szCs w:val="22"/>
+              </w:rPr>
+              <w:t xml:space="preserve"> DNS</w:t>
+            </w:r>
+          </w:p>
+        </w:tc>
+      </w:tr>
     </w:tbl>
     <w:p>
       <w:pPr>
@@ -4889,10 +5037,3940 @@
     <w:p>
       <w:pPr>
         <w:pStyle w:val="Odstavecdal"/>
+        <w:numPr>
+          <w:ilvl w:val="0"/>
+          <w:numId w:val="0"/>
+        </w:numPr>
+        <w:ind w:left="1080" w:hanging="360"/>
+      </w:pPr>
+    </w:p>
+    <w:p>
+      <w:pPr>
+        <w:pStyle w:val="Odstavecdal"/>
+        <w:numPr>
+          <w:ilvl w:val="0"/>
+          <w:numId w:val="0"/>
+        </w:numPr>
+        <w:ind w:left="1080" w:hanging="360"/>
+      </w:pPr>
+    </w:p>
+    <w:p>
+      <w:pPr>
+        <w:pStyle w:val="Odstavecdal"/>
       </w:pPr>
       <w:r>
         <w:t>vývojový diagram</w:t>
       </w:r>
+    </w:p>
+    <w:p>
+      <w:pPr>
+        <w:spacing w:line="240" w:lineRule="auto"/>
+        <w:jc w:val="left"/>
+      </w:pPr>
+      <w:r>
+        <w:br w:type="page"/>
+      </w:r>
+    </w:p>
+    <w:p>
+      <w:pPr>
+        <w:pStyle w:val="Matvrazy"/>
+      </w:pPr>
+      <w:r>
+        <w:lastRenderedPageBreak/>
+        <w:t xml:space="preserve">Nastavení hodin mělo </w:t>
+      </w:r>
+      <w:r>
+        <w:t>být,</w:t>
+      </w:r>
+      <w:r>
+        <w:t xml:space="preserve"> pokud možno snadno dostupné. Bylo zde několik variant, které bylo možné využít. Namátkou je to například specializovaný software, který by jen komunikoval s hodinami přes </w:t>
+      </w:r>
+      <w:r>
+        <w:t xml:space="preserve">sériovou linku. My jsme zvolili elegantnější řešení, kdy komunikace probíhá skrze webové rozhraní (přes Wi-Fi). Tím je vyloučena potřeba aplikace a ovládání je tak multiplatformní.  Výchozí </w:t>
+      </w:r>
+      <w:r>
+        <w:t xml:space="preserve">účet a heslo je: </w:t>
+      </w:r>
+      <w:r>
+        <w:rPr>
+          <w:rFonts w:ascii="Consolas" w:hAnsi="Consolas" w:cs="Consolas"/>
+        </w:rPr>
+        <w:t>admin</w:t>
+      </w:r>
+      <w:r>
+        <w:t xml:space="preserve">, </w:t>
+      </w:r>
+      <w:r>
+        <w:rPr>
+          <w:rFonts w:ascii="Consolas" w:hAnsi="Consolas" w:cs="Consolas"/>
+        </w:rPr>
+        <w:t>admin</w:t>
+      </w:r>
+      <w:r>
+        <w:t>.</w:t>
+      </w:r>
+      <w:r>
+        <w:t xml:space="preserve"> Po přihlášení se uživatel dostane na hlavní stránku (/</w:t>
+      </w:r>
+      <w:proofErr w:type="spellStart"/>
+      <w:r>
+        <w:t>main</w:t>
+      </w:r>
+      <w:proofErr w:type="spellEnd"/>
+      <w:r>
+        <w:t xml:space="preserve">), která se každou 1 vteřinu aktualizuje. Viz obr. </w:t>
+      </w:r>
+      <w:proofErr w:type="spellStart"/>
+      <w:r>
+        <w:t>xx</w:t>
+      </w:r>
+      <w:proofErr w:type="spellEnd"/>
+      <w:r>
+        <w:t>.</w:t>
+      </w:r>
+    </w:p>
+    <w:p>
+      <w:pPr>
+        <w:pStyle w:val="Matvrazy"/>
+      </w:pPr>
+    </w:p>
+    <w:p>
+      <w:pPr>
+        <w:pStyle w:val="Matvrazy"/>
+      </w:pPr>
+      <w:r>
+        <w:t xml:space="preserve">Jednotlivé stánky a s jejich příponami jsou v tab. </w:t>
+      </w:r>
+      <w:proofErr w:type="spellStart"/>
+      <w:r>
+        <w:rPr>
+          <w:highlight w:val="yellow"/>
+        </w:rPr>
+        <w:t>xx</w:t>
+      </w:r>
+      <w:proofErr w:type="spellEnd"/>
+      <w:r>
+        <w:t xml:space="preserve">. Zabezpečení je u všech stánek řešeno pomocí porovnání zadaného hesla a účtu, které se ukládá to dočasné pracovní proměnné </w:t>
+      </w:r>
+      <w:proofErr w:type="spellStart"/>
+      <w:r>
+        <w:rPr>
+          <w:rFonts w:ascii="Consolas" w:hAnsi="Consolas" w:cs="Consolas"/>
+        </w:rPr>
+        <w:t>tmpLogin</w:t>
+      </w:r>
+      <w:proofErr w:type="spellEnd"/>
+      <w:r>
+        <w:t xml:space="preserve"> a </w:t>
+      </w:r>
+      <w:proofErr w:type="spellStart"/>
+      <w:r>
+        <w:rPr>
+          <w:rFonts w:ascii="Consolas" w:hAnsi="Consolas" w:cs="Consolas"/>
+        </w:rPr>
+        <w:t>tmpPassword</w:t>
+      </w:r>
+      <w:proofErr w:type="spellEnd"/>
+      <w:r>
+        <w:rPr>
+          <w:rFonts w:ascii="Consolas" w:hAnsi="Consolas" w:cs="Consolas"/>
+        </w:rPr>
+        <w:t xml:space="preserve">. </w:t>
+      </w:r>
+      <w:r>
+        <w:t>To znamená, že pokud je rozhraní odemčené, tak je dostupné pro všechny uživatele, dokud se jeden z nich neodhlásí.</w:t>
+      </w:r>
+      <w:r>
+        <w:t xml:space="preserve"> Potom vyžaduje znovu po všech uživatelích autorizaci.</w:t>
+      </w:r>
+      <w:r>
+        <w:rPr>
+          <w:noProof/>
+        </w:rPr>
+        <w:t xml:space="preserve"> </w:t>
+      </w:r>
+    </w:p>
+    <w:p>
+      <w:pPr>
+        <w:spacing w:line="240" w:lineRule="auto"/>
+        <w:jc w:val="left"/>
+        <w:rPr>
+          <w:rFonts w:ascii="Cambria Math" w:hAnsi="Cambria Math"/>
+        </w:rPr>
+      </w:pPr>
+      <w:r>
+        <w:rPr>
+          <w:noProof/>
+        </w:rPr>
+        <mc:AlternateContent>
+          <mc:Choice Requires="wps">
+            <w:drawing>
+              <wp:anchor distT="0" distB="0" distL="114300" distR="114300" simplePos="0" relativeHeight="251661312" behindDoc="0" locked="0" layoutInCell="1" allowOverlap="1" wp14:anchorId="116D16FD" wp14:editId="7615719A">
+                <wp:simplePos x="0" y="0"/>
+                <wp:positionH relativeFrom="column">
+                  <wp:posOffset>-433705</wp:posOffset>
+                </wp:positionH>
+                <wp:positionV relativeFrom="paragraph">
+                  <wp:posOffset>3496310</wp:posOffset>
+                </wp:positionV>
+                <wp:extent cx="5906770" cy="635"/>
+                <wp:effectExtent l="0" t="0" r="0" b="0"/>
+                <wp:wrapTopAndBottom/>
+                <wp:docPr id="3" name="Textové pole 3"/>
+                <wp:cNvGraphicFramePr/>
+                <a:graphic xmlns:a="http://schemas.openxmlformats.org/drawingml/2006/main">
+                  <a:graphicData uri="http://schemas.microsoft.com/office/word/2010/wordprocessingShape">
+                    <wps:wsp>
+                      <wps:cNvSpPr txBox="1"/>
+                      <wps:spPr>
+                        <a:xfrm>
+                          <a:off x="0" y="0"/>
+                          <a:ext cx="5906770" cy="635"/>
+                        </a:xfrm>
+                        <a:prstGeom prst="rect">
+                          <a:avLst/>
+                        </a:prstGeom>
+                        <a:solidFill>
+                          <a:prstClr val="white"/>
+                        </a:solidFill>
+                        <a:ln>
+                          <a:noFill/>
+                        </a:ln>
+                      </wps:spPr>
+                      <wps:txbx>
+                        <w:txbxContent>
+                          <w:p>
+                            <w:pPr>
+                              <w:pStyle w:val="Titulek"/>
+                              <w:rPr>
+                                <w:noProof/>
+                                <w:sz w:val="24"/>
+                                <w:szCs w:val="24"/>
+                              </w:rPr>
+                            </w:pPr>
+                            <w:r>
+                              <w:t xml:space="preserve">Obrázek </w:t>
+                            </w:r>
+                            <w:r>
+                              <w:fldChar w:fldCharType="begin"/>
+                            </w:r>
+                            <w:r>
+                              <w:instrText xml:space="preserve"> SEQ Obrázek \* ARABIC </w:instrText>
+                            </w:r>
+                            <w:r>
+                              <w:fldChar w:fldCharType="separate"/>
+                            </w:r>
+                            <w:r>
+                              <w:rPr>
+                                <w:noProof/>
+                              </w:rPr>
+                              <w:t>1</w:t>
+                            </w:r>
+                            <w:r>
+                              <w:rPr>
+                                <w:noProof/>
+                              </w:rPr>
+                              <w:fldChar w:fldCharType="end"/>
+                            </w:r>
+                            <w:r>
+                              <w:t>: Hlavní obrazovka</w:t>
+                            </w:r>
+                            <w:r>
+                              <w:t xml:space="preserve"> (webové rozhraní)</w:t>
+                            </w:r>
+                          </w:p>
+                        </w:txbxContent>
+                      </wps:txbx>
+                      <wps:bodyPr rot="0" spcFirstLastPara="0" vertOverflow="overflow" horzOverflow="overflow" vert="horz" wrap="square" lIns="0" tIns="0" rIns="0" bIns="0" numCol="1" spcCol="0" rtlCol="0" fromWordArt="0" anchor="t" anchorCtr="0" forceAA="0" compatLnSpc="1">
+                        <a:prstTxWarp prst="textNoShape">
+                          <a:avLst/>
+                        </a:prstTxWarp>
+                        <a:spAutoFit/>
+                      </wps:bodyPr>
+                    </wps:wsp>
+                  </a:graphicData>
+                </a:graphic>
+              </wp:anchor>
+            </w:drawing>
+          </mc:Choice>
+          <mc:Fallback>
+            <w:pict>
+              <v:shapetype w14:anchorId="116D16FD" id="_x0000_t202" coordsize="21600,21600" o:spt="202" path="m,l,21600r21600,l21600,xe">
+                <v:stroke joinstyle="miter"/>
+                <v:path gradientshapeok="t" o:connecttype="rect"/>
+              </v:shapetype>
+              <v:shape id="Textové pole 3" o:spid="_x0000_s1026" type="#_x0000_t202" style="position:absolute;margin-left:-34.15pt;margin-top:275.3pt;width:465.1pt;height:.05pt;z-index:251661312;visibility:visible;mso-wrap-style:square;mso-wrap-distance-left:9pt;mso-wrap-distance-top:0;mso-wrap-distance-right:9pt;mso-wrap-distance-bottom:0;mso-position-horizontal:absolute;mso-position-horizontal-relative:text;mso-position-vertical:absolute;mso-position-vertical-relative:text;v-text-anchor:top" o:gfxdata="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" stroked="f">
+                <v:textbox style="mso-fit-shape-to-text:t" inset="0,0,0,0">
+                  <w:txbxContent>
+                    <w:p>
+                      <w:pPr>
+                        <w:pStyle w:val="Titulek"/>
+                        <w:rPr>
+                          <w:noProof/>
+                          <w:sz w:val="24"/>
+                          <w:szCs w:val="24"/>
+                        </w:rPr>
+                      </w:pPr>
+                      <w:r>
+                        <w:t xml:space="preserve">Obrázek </w:t>
+                      </w:r>
+                      <w:fldSimple w:instr=" SEQ Obrázek \* ARABIC ">
+                        <w:r>
+                          <w:rPr>
+                            <w:noProof/>
+                          </w:rPr>
+                          <w:t>1</w:t>
+                        </w:r>
+                      </w:fldSimple>
+                      <w:r>
+                        <w:t>: Hlavní obrazovka</w:t>
+                      </w:r>
+                      <w:r>
+                        <w:t xml:space="preserve"> (webové rozhraní)</w:t>
+                      </w:r>
+                    </w:p>
+                  </w:txbxContent>
+                </v:textbox>
+                <w10:wrap type="topAndBottom"/>
+              </v:shape>
+            </w:pict>
+          </mc:Fallback>
+        </mc:AlternateContent>
+      </w:r>
+      <w:r>
+        <w:rPr>
+          <w:noProof/>
+        </w:rPr>
+        <w:drawing>
+          <wp:anchor distT="0" distB="0" distL="114300" distR="114300" simplePos="0" relativeHeight="251659264" behindDoc="0" locked="0" layoutInCell="1" allowOverlap="1" wp14:anchorId="37582C24" wp14:editId="7580DEC4">
+            <wp:simplePos x="0" y="0"/>
+            <wp:positionH relativeFrom="page">
+              <wp:align>center</wp:align>
+            </wp:positionH>
+            <wp:positionV relativeFrom="paragraph">
+              <wp:posOffset>600710</wp:posOffset>
+            </wp:positionV>
+            <wp:extent cx="5906770" cy="2838450"/>
+            <wp:effectExtent l="0" t="0" r="0" b="0"/>
+            <wp:wrapTopAndBottom/>
+            <wp:docPr id="2" name="Obrázek 2" descr="Obsah obrázku snímek obrazovky&#10;&#10;Popis byl vytvořen automaticky"/>
+            <wp:cNvGraphicFramePr>
+              <a:graphicFrameLocks xmlns:a="http://schemas.openxmlformats.org/drawingml/2006/main" noChangeAspect="1"/>
+            </wp:cNvGraphicFramePr>
+            <a:graphic xmlns:a="http://schemas.openxmlformats.org/drawingml/2006/main">
+              <a:graphicData uri="http://schemas.openxmlformats.org/drawingml/2006/picture">
+                <pic:pic xmlns:pic="http://schemas.openxmlformats.org/drawingml/2006/picture">
+                  <pic:nvPicPr>
+                    <pic:cNvPr id="2" name="Hlavni_obrazovka.PNG"/>
+                    <pic:cNvPicPr/>
+                  </pic:nvPicPr>
+                  <pic:blipFill rotWithShape="1">
+                    <a:blip r:embed="rId10">
+                      <a:extLst>
+                        <a:ext uri="{28A0092B-C50C-407E-A947-70E740481C1C}">
+                          <a14:useLocalDpi xmlns:a14="http://schemas.microsoft.com/office/drawing/2010/main" val="0"/>
+                        </a:ext>
+                      </a:extLst>
+                    </a:blip>
+                    <a:srcRect l="882" t="349" b="5377"/>
+                    <a:stretch/>
+                  </pic:blipFill>
+                  <pic:spPr bwMode="auto">
+                    <a:xfrm>
+                      <a:off x="0" y="0"/>
+                      <a:ext cx="5906770" cy="2838450"/>
+                    </a:xfrm>
+                    <a:prstGeom prst="rect">
+                      <a:avLst/>
+                    </a:prstGeom>
+                    <a:ln>
+                      <a:noFill/>
+                    </a:ln>
+                    <a:extLst>
+                      <a:ext uri="{53640926-AAD7-44D8-BBD7-CCE9431645EC}">
+                        <a14:shadowObscured xmlns:a14="http://schemas.microsoft.com/office/drawing/2010/main"/>
+                      </a:ext>
+                    </a:extLst>
+                  </pic:spPr>
+                </pic:pic>
+              </a:graphicData>
+            </a:graphic>
+            <wp14:sizeRelH relativeFrom="margin">
+              <wp14:pctWidth>0</wp14:pctWidth>
+            </wp14:sizeRelH>
+            <wp14:sizeRelV relativeFrom="margin">
+              <wp14:pctHeight>0</wp14:pctHeight>
+            </wp14:sizeRelV>
+          </wp:anchor>
+        </w:drawing>
+      </w:r>
+      <w:r>
+        <w:br w:type="page"/>
+      </w:r>
+    </w:p>
+    <w:p>
+      <w:pPr>
+        <w:pStyle w:val="Titulek"/>
+        <w:keepNext/>
+      </w:pPr>
+      <w:r>
+        <w:lastRenderedPageBreak/>
+        <w:t xml:space="preserve">Tabulka </w:t>
+      </w:r>
+      <w:r>
+        <w:fldChar w:fldCharType="begin"/>
+      </w:r>
+      <w:r>
+        <w:instrText xml:space="preserve"> SEQ Tabulka \* ARABIC </w:instrText>
+      </w:r>
+      <w:r>
+        <w:fldChar w:fldCharType="separate"/>
+      </w:r>
+      <w:r>
+        <w:rPr>
+          <w:noProof/>
+        </w:rPr>
+        <w:t>4</w:t>
+      </w:r>
+      <w:r>
+        <w:rPr>
+          <w:noProof/>
+        </w:rPr>
+        <w:fldChar w:fldCharType="end"/>
+      </w:r>
+      <w:r>
+        <w:t>: Seznam použitých stránek</w:t>
+      </w:r>
+    </w:p>
+    <w:tbl>
+      <w:tblPr>
+        <w:tblW w:w="9100" w:type="dxa"/>
+        <w:jc w:val="center"/>
+        <w:tblCellMar>
+          <w:left w:w="70" w:type="dxa"/>
+          <w:right w:w="70" w:type="dxa"/>
+        </w:tblCellMar>
+        <w:tblLook w:val="04A0" w:firstRow="1" w:lastRow="0" w:firstColumn="1" w:lastColumn="0" w:noHBand="0" w:noVBand="1"/>
+      </w:tblPr>
+      <w:tblGrid>
+        <w:gridCol w:w="3020"/>
+        <w:gridCol w:w="3420"/>
+        <w:gridCol w:w="960"/>
+        <w:gridCol w:w="1700"/>
+      </w:tblGrid>
+      <w:tr>
+        <w:trPr>
+          <w:trHeight w:val="315"/>
+          <w:jc w:val="center"/>
+        </w:trPr>
+        <w:tc>
+          <w:tcPr>
+            <w:tcW w:w="3020" w:type="dxa"/>
+            <w:tcBorders>
+              <w:top w:val="single" w:sz="4" w:space="0" w:color="auto"/>
+              <w:left w:val="single" w:sz="4" w:space="0" w:color="auto"/>
+              <w:bottom w:val="double" w:sz="6" w:space="0" w:color="auto"/>
+              <w:right w:val="single" w:sz="4" w:space="0" w:color="auto"/>
+            </w:tcBorders>
+            <w:shd w:val="clear" w:color="auto" w:fill="auto"/>
+            <w:noWrap/>
+            <w:vAlign w:val="bottom"/>
+            <w:hideMark/>
+          </w:tcPr>
+          <w:p>
+            <w:pPr>
+              <w:spacing w:line="240" w:lineRule="auto"/>
+              <w:jc w:val="center"/>
+              <w:rPr>
+                <w:rFonts w:ascii="Calibri" w:hAnsi="Calibri"/>
+                <w:color w:val="000000"/>
+                <w:sz w:val="22"/>
+                <w:szCs w:val="22"/>
+              </w:rPr>
+            </w:pPr>
+            <w:r>
+              <w:rPr>
+                <w:rFonts w:ascii="Calibri" w:hAnsi="Calibri"/>
+                <w:color w:val="000000"/>
+                <w:sz w:val="22"/>
+                <w:szCs w:val="22"/>
+              </w:rPr>
+              <w:t>Funkce pro jednotlivé stránky</w:t>
+            </w:r>
+          </w:p>
+        </w:tc>
+        <w:tc>
+          <w:tcPr>
+            <w:tcW w:w="3420" w:type="dxa"/>
+            <w:tcBorders>
+              <w:top w:val="single" w:sz="4" w:space="0" w:color="auto"/>
+              <w:left w:val="nil"/>
+              <w:bottom w:val="double" w:sz="6" w:space="0" w:color="auto"/>
+              <w:right w:val="single" w:sz="4" w:space="0" w:color="auto"/>
+            </w:tcBorders>
+            <w:shd w:val="clear" w:color="auto" w:fill="auto"/>
+            <w:noWrap/>
+            <w:vAlign w:val="bottom"/>
+            <w:hideMark/>
+          </w:tcPr>
+          <w:p>
+            <w:pPr>
+              <w:spacing w:line="240" w:lineRule="auto"/>
+              <w:jc w:val="center"/>
+              <w:rPr>
+                <w:rFonts w:ascii="Calibri" w:hAnsi="Calibri"/>
+                <w:color w:val="000000"/>
+                <w:sz w:val="22"/>
+                <w:szCs w:val="22"/>
+              </w:rPr>
+            </w:pPr>
+            <w:r>
+              <w:rPr>
+                <w:rFonts w:ascii="Calibri" w:hAnsi="Calibri"/>
+                <w:color w:val="000000"/>
+                <w:sz w:val="22"/>
+                <w:szCs w:val="22"/>
+              </w:rPr>
+              <w:t>Účel</w:t>
+            </w:r>
+          </w:p>
+        </w:tc>
+        <w:tc>
+          <w:tcPr>
+            <w:tcW w:w="960" w:type="dxa"/>
+            <w:tcBorders>
+              <w:top w:val="single" w:sz="4" w:space="0" w:color="auto"/>
+              <w:left w:val="nil"/>
+              <w:bottom w:val="double" w:sz="6" w:space="0" w:color="auto"/>
+              <w:right w:val="single" w:sz="4" w:space="0" w:color="auto"/>
+            </w:tcBorders>
+            <w:shd w:val="clear" w:color="auto" w:fill="auto"/>
+            <w:noWrap/>
+            <w:vAlign w:val="bottom"/>
+            <w:hideMark/>
+          </w:tcPr>
+          <w:p>
+            <w:pPr>
+              <w:spacing w:line="240" w:lineRule="auto"/>
+              <w:jc w:val="center"/>
+              <w:rPr>
+                <w:rFonts w:ascii="Calibri" w:hAnsi="Calibri"/>
+                <w:color w:val="000000"/>
+                <w:sz w:val="22"/>
+                <w:szCs w:val="22"/>
+              </w:rPr>
+            </w:pPr>
+            <w:r>
+              <w:rPr>
+                <w:rFonts w:ascii="Calibri" w:hAnsi="Calibri"/>
+                <w:color w:val="000000"/>
+                <w:sz w:val="22"/>
+                <w:szCs w:val="22"/>
+              </w:rPr>
+              <w:t>Metoda</w:t>
+            </w:r>
+          </w:p>
+        </w:tc>
+        <w:tc>
+          <w:tcPr>
+            <w:tcW w:w="1700" w:type="dxa"/>
+            <w:tcBorders>
+              <w:top w:val="single" w:sz="4" w:space="0" w:color="auto"/>
+              <w:left w:val="nil"/>
+              <w:bottom w:val="double" w:sz="6" w:space="0" w:color="auto"/>
+              <w:right w:val="single" w:sz="4" w:space="0" w:color="auto"/>
+            </w:tcBorders>
+            <w:shd w:val="clear" w:color="auto" w:fill="auto"/>
+            <w:noWrap/>
+            <w:vAlign w:val="bottom"/>
+            <w:hideMark/>
+          </w:tcPr>
+          <w:p>
+            <w:pPr>
+              <w:spacing w:line="240" w:lineRule="auto"/>
+              <w:jc w:val="center"/>
+              <w:rPr>
+                <w:rFonts w:ascii="Calibri" w:hAnsi="Calibri"/>
+                <w:color w:val="000000"/>
+                <w:sz w:val="22"/>
+                <w:szCs w:val="22"/>
+              </w:rPr>
+            </w:pPr>
+            <w:r>
+              <w:rPr>
+                <w:rFonts w:ascii="Calibri" w:hAnsi="Calibri"/>
+                <w:color w:val="000000"/>
+                <w:sz w:val="22"/>
+                <w:szCs w:val="22"/>
+              </w:rPr>
+              <w:t>Přípona</w:t>
+            </w:r>
+          </w:p>
+        </w:tc>
+      </w:tr>
+      <w:tr>
+        <w:trPr>
+          <w:trHeight w:val="315"/>
+          <w:jc w:val="center"/>
+        </w:trPr>
+        <w:tc>
+          <w:tcPr>
+            <w:tcW w:w="3020" w:type="dxa"/>
+            <w:tcBorders>
+              <w:top w:val="nil"/>
+              <w:left w:val="single" w:sz="4" w:space="0" w:color="auto"/>
+              <w:bottom w:val="single" w:sz="4" w:space="0" w:color="auto"/>
+              <w:right w:val="single" w:sz="4" w:space="0" w:color="auto"/>
+            </w:tcBorders>
+            <w:shd w:val="clear" w:color="auto" w:fill="auto"/>
+            <w:noWrap/>
+            <w:vAlign w:val="bottom"/>
+            <w:hideMark/>
+          </w:tcPr>
+          <w:p>
+            <w:pPr>
+              <w:spacing w:line="240" w:lineRule="auto"/>
+              <w:jc w:val="left"/>
+              <w:rPr>
+                <w:rFonts w:ascii="Calibri" w:hAnsi="Calibri"/>
+                <w:color w:val="000000"/>
+                <w:sz w:val="22"/>
+                <w:szCs w:val="22"/>
+              </w:rPr>
+            </w:pPr>
+            <w:proofErr w:type="spellStart"/>
+            <w:r>
+              <w:rPr>
+                <w:rFonts w:ascii="Calibri" w:hAnsi="Calibri"/>
+                <w:color w:val="000000"/>
+                <w:sz w:val="22"/>
+                <w:szCs w:val="22"/>
+              </w:rPr>
+              <w:t>void</w:t>
+            </w:r>
+            <w:proofErr w:type="spellEnd"/>
+            <w:r>
+              <w:rPr>
+                <w:rFonts w:ascii="Calibri" w:hAnsi="Calibri"/>
+                <w:color w:val="000000"/>
+                <w:sz w:val="22"/>
+                <w:szCs w:val="22"/>
+              </w:rPr>
+              <w:t xml:space="preserve"> </w:t>
+            </w:r>
+            <w:proofErr w:type="spellStart"/>
+            <w:proofErr w:type="gramStart"/>
+            <w:r>
+              <w:rPr>
+                <w:rFonts w:ascii="Calibri" w:hAnsi="Calibri"/>
+                <w:color w:val="000000"/>
+                <w:sz w:val="22"/>
+                <w:szCs w:val="22"/>
+              </w:rPr>
+              <w:t>handleRoot</w:t>
+            </w:r>
+            <w:proofErr w:type="spellEnd"/>
+            <w:r>
+              <w:rPr>
+                <w:rFonts w:ascii="Calibri" w:hAnsi="Calibri"/>
+                <w:color w:val="000000"/>
+                <w:sz w:val="22"/>
+                <w:szCs w:val="22"/>
+              </w:rPr>
+              <w:t>(</w:t>
+            </w:r>
+            <w:proofErr w:type="gramEnd"/>
+            <w:r>
+              <w:rPr>
+                <w:rFonts w:ascii="Calibri" w:hAnsi="Calibri"/>
+                <w:color w:val="000000"/>
+                <w:sz w:val="22"/>
+                <w:szCs w:val="22"/>
+              </w:rPr>
+              <w:t>);</w:t>
+            </w:r>
+          </w:p>
+        </w:tc>
+        <w:tc>
+          <w:tcPr>
+            <w:tcW w:w="3420" w:type="dxa"/>
+            <w:tcBorders>
+              <w:top w:val="nil"/>
+              <w:left w:val="nil"/>
+              <w:bottom w:val="single" w:sz="4" w:space="0" w:color="auto"/>
+              <w:right w:val="single" w:sz="4" w:space="0" w:color="auto"/>
+            </w:tcBorders>
+            <w:shd w:val="clear" w:color="auto" w:fill="auto"/>
+            <w:noWrap/>
+            <w:vAlign w:val="bottom"/>
+            <w:hideMark/>
+          </w:tcPr>
+          <w:p>
+            <w:pPr>
+              <w:spacing w:line="240" w:lineRule="auto"/>
+              <w:jc w:val="left"/>
+              <w:rPr>
+                <w:rFonts w:ascii="Calibri" w:hAnsi="Calibri"/>
+                <w:color w:val="000000"/>
+                <w:sz w:val="22"/>
+                <w:szCs w:val="22"/>
+              </w:rPr>
+            </w:pPr>
+            <w:r>
+              <w:rPr>
+                <w:rFonts w:ascii="Calibri" w:hAnsi="Calibri"/>
+                <w:color w:val="000000"/>
+                <w:sz w:val="22"/>
+                <w:szCs w:val="22"/>
+              </w:rPr>
+              <w:t>Přihlašovací okno</w:t>
+            </w:r>
+          </w:p>
+        </w:tc>
+        <w:tc>
+          <w:tcPr>
+            <w:tcW w:w="960" w:type="dxa"/>
+            <w:tcBorders>
+              <w:top w:val="nil"/>
+              <w:left w:val="nil"/>
+              <w:bottom w:val="single" w:sz="4" w:space="0" w:color="auto"/>
+              <w:right w:val="single" w:sz="4" w:space="0" w:color="auto"/>
+            </w:tcBorders>
+            <w:shd w:val="clear" w:color="auto" w:fill="auto"/>
+            <w:noWrap/>
+            <w:vAlign w:val="bottom"/>
+            <w:hideMark/>
+          </w:tcPr>
+          <w:p>
+            <w:pPr>
+              <w:spacing w:line="240" w:lineRule="auto"/>
+              <w:jc w:val="left"/>
+              <w:rPr>
+                <w:rFonts w:ascii="Calibri" w:hAnsi="Calibri"/>
+                <w:color w:val="000000"/>
+                <w:sz w:val="22"/>
+                <w:szCs w:val="22"/>
+              </w:rPr>
+            </w:pPr>
+            <w:r>
+              <w:rPr>
+                <w:rFonts w:ascii="Calibri" w:hAnsi="Calibri"/>
+                <w:color w:val="000000"/>
+                <w:sz w:val="22"/>
+                <w:szCs w:val="22"/>
+              </w:rPr>
+              <w:t>GET</w:t>
+            </w:r>
+          </w:p>
+        </w:tc>
+        <w:tc>
+          <w:tcPr>
+            <w:tcW w:w="1700" w:type="dxa"/>
+            <w:tcBorders>
+              <w:top w:val="nil"/>
+              <w:left w:val="nil"/>
+              <w:bottom w:val="single" w:sz="4" w:space="0" w:color="auto"/>
+              <w:right w:val="single" w:sz="4" w:space="0" w:color="auto"/>
+            </w:tcBorders>
+            <w:shd w:val="clear" w:color="auto" w:fill="auto"/>
+            <w:noWrap/>
+            <w:vAlign w:val="bottom"/>
+            <w:hideMark/>
+          </w:tcPr>
+          <w:p>
+            <w:pPr>
+              <w:spacing w:line="240" w:lineRule="auto"/>
+              <w:jc w:val="left"/>
+              <w:rPr>
+                <w:rFonts w:ascii="Calibri" w:hAnsi="Calibri"/>
+                <w:color w:val="000000"/>
+                <w:sz w:val="22"/>
+                <w:szCs w:val="22"/>
+              </w:rPr>
+            </w:pPr>
+            <w:r>
+              <w:rPr>
+                <w:rFonts w:ascii="Calibri" w:hAnsi="Calibri"/>
+                <w:color w:val="000000"/>
+                <w:sz w:val="22"/>
+                <w:szCs w:val="22"/>
+              </w:rPr>
+              <w:t>/</w:t>
+            </w:r>
+          </w:p>
+        </w:tc>
+      </w:tr>
+      <w:tr>
+        <w:trPr>
+          <w:trHeight w:val="300"/>
+          <w:jc w:val="center"/>
+        </w:trPr>
+        <w:tc>
+          <w:tcPr>
+            <w:tcW w:w="3020" w:type="dxa"/>
+            <w:tcBorders>
+              <w:top w:val="nil"/>
+              <w:left w:val="single" w:sz="4" w:space="0" w:color="auto"/>
+              <w:bottom w:val="single" w:sz="4" w:space="0" w:color="auto"/>
+              <w:right w:val="single" w:sz="4" w:space="0" w:color="auto"/>
+            </w:tcBorders>
+            <w:shd w:val="clear" w:color="auto" w:fill="auto"/>
+            <w:noWrap/>
+            <w:vAlign w:val="bottom"/>
+            <w:hideMark/>
+          </w:tcPr>
+          <w:p>
+            <w:pPr>
+              <w:spacing w:line="240" w:lineRule="auto"/>
+              <w:jc w:val="left"/>
+              <w:rPr>
+                <w:rFonts w:ascii="Calibri" w:hAnsi="Calibri"/>
+                <w:color w:val="000000"/>
+                <w:sz w:val="22"/>
+                <w:szCs w:val="22"/>
+              </w:rPr>
+            </w:pPr>
+            <w:proofErr w:type="spellStart"/>
+            <w:r>
+              <w:rPr>
+                <w:rFonts w:ascii="Calibri" w:hAnsi="Calibri"/>
+                <w:color w:val="000000"/>
+                <w:sz w:val="22"/>
+                <w:szCs w:val="22"/>
+              </w:rPr>
+              <w:t>void</w:t>
+            </w:r>
+            <w:proofErr w:type="spellEnd"/>
+            <w:r>
+              <w:rPr>
+                <w:rFonts w:ascii="Calibri" w:hAnsi="Calibri"/>
+                <w:color w:val="000000"/>
+                <w:sz w:val="22"/>
+                <w:szCs w:val="22"/>
+              </w:rPr>
+              <w:t xml:space="preserve"> </w:t>
+            </w:r>
+            <w:proofErr w:type="spellStart"/>
+            <w:proofErr w:type="gramStart"/>
+            <w:r>
+              <w:rPr>
+                <w:rFonts w:ascii="Calibri" w:hAnsi="Calibri"/>
+                <w:color w:val="000000"/>
+                <w:sz w:val="22"/>
+                <w:szCs w:val="22"/>
+              </w:rPr>
+              <w:t>handleMain</w:t>
+            </w:r>
+            <w:proofErr w:type="spellEnd"/>
+            <w:r>
+              <w:rPr>
+                <w:rFonts w:ascii="Calibri" w:hAnsi="Calibri"/>
+                <w:color w:val="000000"/>
+                <w:sz w:val="22"/>
+                <w:szCs w:val="22"/>
+              </w:rPr>
+              <w:t>(</w:t>
+            </w:r>
+            <w:proofErr w:type="gramEnd"/>
+            <w:r>
+              <w:rPr>
+                <w:rFonts w:ascii="Calibri" w:hAnsi="Calibri"/>
+                <w:color w:val="000000"/>
+                <w:sz w:val="22"/>
+                <w:szCs w:val="22"/>
+              </w:rPr>
+              <w:t>);</w:t>
+            </w:r>
+          </w:p>
+        </w:tc>
+        <w:tc>
+          <w:tcPr>
+            <w:tcW w:w="3420" w:type="dxa"/>
+            <w:tcBorders>
+              <w:top w:val="nil"/>
+              <w:left w:val="nil"/>
+              <w:bottom w:val="single" w:sz="4" w:space="0" w:color="auto"/>
+              <w:right w:val="single" w:sz="4" w:space="0" w:color="auto"/>
+            </w:tcBorders>
+            <w:shd w:val="clear" w:color="auto" w:fill="auto"/>
+            <w:noWrap/>
+            <w:vAlign w:val="bottom"/>
+            <w:hideMark/>
+          </w:tcPr>
+          <w:p>
+            <w:pPr>
+              <w:spacing w:line="240" w:lineRule="auto"/>
+              <w:jc w:val="left"/>
+              <w:rPr>
+                <w:rFonts w:ascii="Calibri" w:hAnsi="Calibri"/>
+                <w:color w:val="000000"/>
+                <w:sz w:val="22"/>
+                <w:szCs w:val="22"/>
+              </w:rPr>
+            </w:pPr>
+            <w:r>
+              <w:rPr>
+                <w:rFonts w:ascii="Calibri" w:hAnsi="Calibri"/>
+                <w:color w:val="000000"/>
+                <w:sz w:val="22"/>
+                <w:szCs w:val="22"/>
+              </w:rPr>
+              <w:t>Hlavní obrazovka</w:t>
+            </w:r>
+          </w:p>
+        </w:tc>
+        <w:tc>
+          <w:tcPr>
+            <w:tcW w:w="960" w:type="dxa"/>
+            <w:tcBorders>
+              <w:top w:val="nil"/>
+              <w:left w:val="nil"/>
+              <w:bottom w:val="single" w:sz="4" w:space="0" w:color="auto"/>
+              <w:right w:val="single" w:sz="4" w:space="0" w:color="auto"/>
+            </w:tcBorders>
+            <w:shd w:val="clear" w:color="auto" w:fill="auto"/>
+            <w:noWrap/>
+            <w:vAlign w:val="bottom"/>
+            <w:hideMark/>
+          </w:tcPr>
+          <w:p>
+            <w:pPr>
+              <w:spacing w:line="240" w:lineRule="auto"/>
+              <w:jc w:val="left"/>
+              <w:rPr>
+                <w:rFonts w:ascii="Calibri" w:hAnsi="Calibri"/>
+                <w:color w:val="000000"/>
+                <w:sz w:val="22"/>
+                <w:szCs w:val="22"/>
+              </w:rPr>
+            </w:pPr>
+            <w:r>
+              <w:rPr>
+                <w:rFonts w:ascii="Calibri" w:hAnsi="Calibri"/>
+                <w:color w:val="000000"/>
+                <w:sz w:val="22"/>
+                <w:szCs w:val="22"/>
+              </w:rPr>
+              <w:t>GET</w:t>
+            </w:r>
+          </w:p>
+        </w:tc>
+        <w:tc>
+          <w:tcPr>
+            <w:tcW w:w="1700" w:type="dxa"/>
+            <w:tcBorders>
+              <w:top w:val="nil"/>
+              <w:left w:val="nil"/>
+              <w:bottom w:val="single" w:sz="4" w:space="0" w:color="auto"/>
+              <w:right w:val="single" w:sz="4" w:space="0" w:color="auto"/>
+            </w:tcBorders>
+            <w:shd w:val="clear" w:color="auto" w:fill="auto"/>
+            <w:noWrap/>
+            <w:vAlign w:val="bottom"/>
+            <w:hideMark/>
+          </w:tcPr>
+          <w:p>
+            <w:pPr>
+              <w:spacing w:line="240" w:lineRule="auto"/>
+              <w:jc w:val="left"/>
+              <w:rPr>
+                <w:rFonts w:ascii="Calibri" w:hAnsi="Calibri"/>
+                <w:color w:val="000000"/>
+                <w:sz w:val="22"/>
+                <w:szCs w:val="22"/>
+              </w:rPr>
+            </w:pPr>
+            <w:r>
+              <w:rPr>
+                <w:rFonts w:ascii="Calibri" w:hAnsi="Calibri"/>
+                <w:color w:val="000000"/>
+                <w:sz w:val="22"/>
+                <w:szCs w:val="22"/>
+              </w:rPr>
+              <w:t>/</w:t>
+            </w:r>
+            <w:proofErr w:type="spellStart"/>
+            <w:r>
+              <w:rPr>
+                <w:rFonts w:ascii="Calibri" w:hAnsi="Calibri"/>
+                <w:color w:val="000000"/>
+                <w:sz w:val="22"/>
+                <w:szCs w:val="22"/>
+              </w:rPr>
+              <w:t>main</w:t>
+            </w:r>
+            <w:proofErr w:type="spellEnd"/>
+          </w:p>
+        </w:tc>
+      </w:tr>
+      <w:tr>
+        <w:trPr>
+          <w:trHeight w:val="300"/>
+          <w:jc w:val="center"/>
+        </w:trPr>
+        <w:tc>
+          <w:tcPr>
+            <w:tcW w:w="3020" w:type="dxa"/>
+            <w:tcBorders>
+              <w:top w:val="nil"/>
+              <w:left w:val="single" w:sz="4" w:space="0" w:color="auto"/>
+              <w:bottom w:val="single" w:sz="4" w:space="0" w:color="auto"/>
+              <w:right w:val="single" w:sz="4" w:space="0" w:color="auto"/>
+            </w:tcBorders>
+            <w:shd w:val="clear" w:color="auto" w:fill="auto"/>
+            <w:noWrap/>
+            <w:vAlign w:val="bottom"/>
+            <w:hideMark/>
+          </w:tcPr>
+          <w:p>
+            <w:pPr>
+              <w:spacing w:line="240" w:lineRule="auto"/>
+              <w:jc w:val="left"/>
+              <w:rPr>
+                <w:rFonts w:ascii="Calibri" w:hAnsi="Calibri"/>
+                <w:color w:val="000000"/>
+                <w:sz w:val="22"/>
+                <w:szCs w:val="22"/>
+              </w:rPr>
+            </w:pPr>
+            <w:proofErr w:type="spellStart"/>
+            <w:r>
+              <w:rPr>
+                <w:rFonts w:ascii="Calibri" w:hAnsi="Calibri"/>
+                <w:color w:val="000000"/>
+                <w:sz w:val="22"/>
+                <w:szCs w:val="22"/>
+              </w:rPr>
+              <w:t>void</w:t>
+            </w:r>
+            <w:proofErr w:type="spellEnd"/>
+            <w:r>
+              <w:rPr>
+                <w:rFonts w:ascii="Calibri" w:hAnsi="Calibri"/>
+                <w:color w:val="000000"/>
+                <w:sz w:val="22"/>
+                <w:szCs w:val="22"/>
+              </w:rPr>
+              <w:t xml:space="preserve"> </w:t>
+            </w:r>
+            <w:proofErr w:type="spellStart"/>
+            <w:proofErr w:type="gramStart"/>
+            <w:r>
+              <w:rPr>
+                <w:rFonts w:ascii="Calibri" w:hAnsi="Calibri"/>
+                <w:color w:val="000000"/>
+                <w:sz w:val="22"/>
+                <w:szCs w:val="22"/>
+              </w:rPr>
+              <w:t>handleNotFound</w:t>
+            </w:r>
+            <w:proofErr w:type="spellEnd"/>
+            <w:r>
+              <w:rPr>
+                <w:rFonts w:ascii="Calibri" w:hAnsi="Calibri"/>
+                <w:color w:val="000000"/>
+                <w:sz w:val="22"/>
+                <w:szCs w:val="22"/>
+              </w:rPr>
+              <w:t>(</w:t>
+            </w:r>
+            <w:proofErr w:type="gramEnd"/>
+            <w:r>
+              <w:rPr>
+                <w:rFonts w:ascii="Calibri" w:hAnsi="Calibri"/>
+                <w:color w:val="000000"/>
+                <w:sz w:val="22"/>
+                <w:szCs w:val="22"/>
+              </w:rPr>
+              <w:t>);</w:t>
+            </w:r>
+          </w:p>
+        </w:tc>
+        <w:tc>
+          <w:tcPr>
+            <w:tcW w:w="3420" w:type="dxa"/>
+            <w:tcBorders>
+              <w:top w:val="nil"/>
+              <w:left w:val="nil"/>
+              <w:bottom w:val="single" w:sz="4" w:space="0" w:color="auto"/>
+              <w:right w:val="single" w:sz="4" w:space="0" w:color="auto"/>
+            </w:tcBorders>
+            <w:shd w:val="clear" w:color="auto" w:fill="auto"/>
+            <w:noWrap/>
+            <w:vAlign w:val="bottom"/>
+            <w:hideMark/>
+          </w:tcPr>
+          <w:p>
+            <w:pPr>
+              <w:spacing w:line="240" w:lineRule="auto"/>
+              <w:jc w:val="left"/>
+              <w:rPr>
+                <w:rFonts w:ascii="Calibri" w:hAnsi="Calibri"/>
+                <w:color w:val="000000"/>
+                <w:sz w:val="22"/>
+                <w:szCs w:val="22"/>
+              </w:rPr>
+            </w:pPr>
+            <w:r>
+              <w:rPr>
+                <w:rFonts w:ascii="Calibri" w:hAnsi="Calibri"/>
+                <w:color w:val="000000"/>
+                <w:sz w:val="22"/>
+                <w:szCs w:val="22"/>
+              </w:rPr>
+              <w:t>Chybný parametr</w:t>
+            </w:r>
+          </w:p>
+        </w:tc>
+        <w:tc>
+          <w:tcPr>
+            <w:tcW w:w="960" w:type="dxa"/>
+            <w:tcBorders>
+              <w:top w:val="nil"/>
+              <w:left w:val="nil"/>
+              <w:bottom w:val="single" w:sz="4" w:space="0" w:color="auto"/>
+              <w:right w:val="single" w:sz="4" w:space="0" w:color="auto"/>
+            </w:tcBorders>
+            <w:shd w:val="clear" w:color="auto" w:fill="auto"/>
+            <w:noWrap/>
+            <w:vAlign w:val="bottom"/>
+            <w:hideMark/>
+          </w:tcPr>
+          <w:p>
+            <w:pPr>
+              <w:spacing w:line="240" w:lineRule="auto"/>
+              <w:jc w:val="left"/>
+              <w:rPr>
+                <w:rFonts w:ascii="Calibri" w:hAnsi="Calibri"/>
+                <w:color w:val="000000"/>
+                <w:sz w:val="22"/>
+                <w:szCs w:val="22"/>
+              </w:rPr>
+            </w:pPr>
+            <w:r>
+              <w:rPr>
+                <w:rFonts w:ascii="Calibri" w:hAnsi="Calibri"/>
+                <w:color w:val="000000"/>
+                <w:sz w:val="22"/>
+                <w:szCs w:val="22"/>
+              </w:rPr>
+              <w:t>-</w:t>
+            </w:r>
+          </w:p>
+        </w:tc>
+        <w:tc>
+          <w:tcPr>
+            <w:tcW w:w="1700" w:type="dxa"/>
+            <w:tcBorders>
+              <w:top w:val="nil"/>
+              <w:left w:val="nil"/>
+              <w:bottom w:val="single" w:sz="4" w:space="0" w:color="auto"/>
+              <w:right w:val="single" w:sz="4" w:space="0" w:color="auto"/>
+            </w:tcBorders>
+            <w:shd w:val="clear" w:color="auto" w:fill="auto"/>
+            <w:noWrap/>
+            <w:vAlign w:val="bottom"/>
+            <w:hideMark/>
+          </w:tcPr>
+          <w:p>
+            <w:pPr>
+              <w:spacing w:line="240" w:lineRule="auto"/>
+              <w:jc w:val="left"/>
+              <w:rPr>
+                <w:rFonts w:ascii="Calibri" w:hAnsi="Calibri"/>
+                <w:color w:val="000000"/>
+                <w:sz w:val="22"/>
+                <w:szCs w:val="22"/>
+              </w:rPr>
+            </w:pPr>
+            <w:r>
+              <w:rPr>
+                <w:rFonts w:ascii="Calibri" w:hAnsi="Calibri"/>
+                <w:color w:val="000000"/>
+                <w:sz w:val="22"/>
+                <w:szCs w:val="22"/>
+              </w:rPr>
+              <w:t>-</w:t>
+            </w:r>
+          </w:p>
+        </w:tc>
+      </w:tr>
+      <w:tr>
+        <w:trPr>
+          <w:trHeight w:val="300"/>
+          <w:jc w:val="center"/>
+        </w:trPr>
+        <w:tc>
+          <w:tcPr>
+            <w:tcW w:w="3020" w:type="dxa"/>
+            <w:tcBorders>
+              <w:top w:val="nil"/>
+              <w:left w:val="single" w:sz="4" w:space="0" w:color="auto"/>
+              <w:bottom w:val="single" w:sz="4" w:space="0" w:color="auto"/>
+              <w:right w:val="single" w:sz="4" w:space="0" w:color="auto"/>
+            </w:tcBorders>
+            <w:shd w:val="clear" w:color="auto" w:fill="auto"/>
+            <w:noWrap/>
+            <w:vAlign w:val="bottom"/>
+            <w:hideMark/>
+          </w:tcPr>
+          <w:p>
+            <w:pPr>
+              <w:spacing w:line="240" w:lineRule="auto"/>
+              <w:jc w:val="left"/>
+              <w:rPr>
+                <w:rFonts w:ascii="Calibri" w:hAnsi="Calibri"/>
+                <w:color w:val="000000"/>
+                <w:sz w:val="22"/>
+                <w:szCs w:val="22"/>
+              </w:rPr>
+            </w:pPr>
+            <w:proofErr w:type="spellStart"/>
+            <w:r>
+              <w:rPr>
+                <w:rFonts w:ascii="Calibri" w:hAnsi="Calibri"/>
+                <w:color w:val="000000"/>
+                <w:sz w:val="22"/>
+                <w:szCs w:val="22"/>
+              </w:rPr>
+              <w:t>void</w:t>
+            </w:r>
+            <w:proofErr w:type="spellEnd"/>
+            <w:r>
+              <w:rPr>
+                <w:rFonts w:ascii="Calibri" w:hAnsi="Calibri"/>
+                <w:color w:val="000000"/>
+                <w:sz w:val="22"/>
+                <w:szCs w:val="22"/>
+              </w:rPr>
+              <w:t xml:space="preserve"> </w:t>
+            </w:r>
+            <w:proofErr w:type="spellStart"/>
+            <w:proofErr w:type="gramStart"/>
+            <w:r>
+              <w:rPr>
+                <w:rFonts w:ascii="Calibri" w:hAnsi="Calibri"/>
+                <w:color w:val="000000"/>
+                <w:sz w:val="22"/>
+                <w:szCs w:val="22"/>
+              </w:rPr>
+              <w:t>handleLogin</w:t>
+            </w:r>
+            <w:proofErr w:type="spellEnd"/>
+            <w:r>
+              <w:rPr>
+                <w:rFonts w:ascii="Calibri" w:hAnsi="Calibri"/>
+                <w:color w:val="000000"/>
+                <w:sz w:val="22"/>
+                <w:szCs w:val="22"/>
+              </w:rPr>
+              <w:t>(</w:t>
+            </w:r>
+            <w:proofErr w:type="gramEnd"/>
+            <w:r>
+              <w:rPr>
+                <w:rFonts w:ascii="Calibri" w:hAnsi="Calibri"/>
+                <w:color w:val="000000"/>
+                <w:sz w:val="22"/>
+                <w:szCs w:val="22"/>
+              </w:rPr>
+              <w:t>);</w:t>
+            </w:r>
+          </w:p>
+        </w:tc>
+        <w:tc>
+          <w:tcPr>
+            <w:tcW w:w="3420" w:type="dxa"/>
+            <w:tcBorders>
+              <w:top w:val="nil"/>
+              <w:left w:val="nil"/>
+              <w:bottom w:val="single" w:sz="4" w:space="0" w:color="auto"/>
+              <w:right w:val="single" w:sz="4" w:space="0" w:color="auto"/>
+            </w:tcBorders>
+            <w:shd w:val="clear" w:color="auto" w:fill="auto"/>
+            <w:noWrap/>
+            <w:vAlign w:val="bottom"/>
+            <w:hideMark/>
+          </w:tcPr>
+          <w:p>
+            <w:pPr>
+              <w:spacing w:line="240" w:lineRule="auto"/>
+              <w:jc w:val="left"/>
+              <w:rPr>
+                <w:rFonts w:ascii="Calibri" w:hAnsi="Calibri"/>
+                <w:color w:val="000000"/>
+                <w:sz w:val="22"/>
+                <w:szCs w:val="22"/>
+              </w:rPr>
+            </w:pPr>
+            <w:r>
+              <w:rPr>
+                <w:rFonts w:ascii="Calibri" w:hAnsi="Calibri"/>
+                <w:color w:val="000000"/>
+                <w:sz w:val="22"/>
+                <w:szCs w:val="22"/>
+              </w:rPr>
+              <w:t>Kontrola autorizace</w:t>
+            </w:r>
+          </w:p>
+        </w:tc>
+        <w:tc>
+          <w:tcPr>
+            <w:tcW w:w="960" w:type="dxa"/>
+            <w:tcBorders>
+              <w:top w:val="nil"/>
+              <w:left w:val="nil"/>
+              <w:bottom w:val="single" w:sz="4" w:space="0" w:color="auto"/>
+              <w:right w:val="single" w:sz="4" w:space="0" w:color="auto"/>
+            </w:tcBorders>
+            <w:shd w:val="clear" w:color="auto" w:fill="auto"/>
+            <w:noWrap/>
+            <w:vAlign w:val="bottom"/>
+            <w:hideMark/>
+          </w:tcPr>
+          <w:p>
+            <w:pPr>
+              <w:spacing w:line="240" w:lineRule="auto"/>
+              <w:jc w:val="left"/>
+              <w:rPr>
+                <w:rFonts w:ascii="Calibri" w:hAnsi="Calibri"/>
+                <w:color w:val="000000"/>
+                <w:sz w:val="22"/>
+                <w:szCs w:val="22"/>
+              </w:rPr>
+            </w:pPr>
+            <w:r>
+              <w:rPr>
+                <w:rFonts w:ascii="Calibri" w:hAnsi="Calibri"/>
+                <w:color w:val="000000"/>
+                <w:sz w:val="22"/>
+                <w:szCs w:val="22"/>
+              </w:rPr>
+              <w:t>POST</w:t>
+            </w:r>
+          </w:p>
+        </w:tc>
+        <w:tc>
+          <w:tcPr>
+            <w:tcW w:w="1700" w:type="dxa"/>
+            <w:tcBorders>
+              <w:top w:val="nil"/>
+              <w:left w:val="nil"/>
+              <w:bottom w:val="single" w:sz="4" w:space="0" w:color="auto"/>
+              <w:right w:val="single" w:sz="4" w:space="0" w:color="auto"/>
+            </w:tcBorders>
+            <w:shd w:val="clear" w:color="auto" w:fill="auto"/>
+            <w:noWrap/>
+            <w:vAlign w:val="bottom"/>
+            <w:hideMark/>
+          </w:tcPr>
+          <w:p>
+            <w:pPr>
+              <w:spacing w:line="240" w:lineRule="auto"/>
+              <w:jc w:val="left"/>
+              <w:rPr>
+                <w:rFonts w:ascii="Calibri" w:hAnsi="Calibri"/>
+                <w:color w:val="000000"/>
+                <w:sz w:val="22"/>
+                <w:szCs w:val="22"/>
+              </w:rPr>
+            </w:pPr>
+            <w:r>
+              <w:rPr>
+                <w:rFonts w:ascii="Calibri" w:hAnsi="Calibri"/>
+                <w:color w:val="000000"/>
+                <w:sz w:val="22"/>
+                <w:szCs w:val="22"/>
+              </w:rPr>
+              <w:t>/login</w:t>
+            </w:r>
+          </w:p>
+        </w:tc>
+      </w:tr>
+      <w:tr>
+        <w:trPr>
+          <w:trHeight w:val="300"/>
+          <w:jc w:val="center"/>
+        </w:trPr>
+        <w:tc>
+          <w:tcPr>
+            <w:tcW w:w="3020" w:type="dxa"/>
+            <w:tcBorders>
+              <w:top w:val="nil"/>
+              <w:left w:val="single" w:sz="4" w:space="0" w:color="auto"/>
+              <w:bottom w:val="single" w:sz="4" w:space="0" w:color="auto"/>
+              <w:right w:val="single" w:sz="4" w:space="0" w:color="auto"/>
+            </w:tcBorders>
+            <w:shd w:val="clear" w:color="auto" w:fill="auto"/>
+            <w:noWrap/>
+            <w:vAlign w:val="bottom"/>
+            <w:hideMark/>
+          </w:tcPr>
+          <w:p>
+            <w:pPr>
+              <w:spacing w:line="240" w:lineRule="auto"/>
+              <w:jc w:val="left"/>
+              <w:rPr>
+                <w:rFonts w:ascii="Calibri" w:hAnsi="Calibri"/>
+                <w:color w:val="000000"/>
+                <w:sz w:val="22"/>
+                <w:szCs w:val="22"/>
+              </w:rPr>
+            </w:pPr>
+            <w:proofErr w:type="spellStart"/>
+            <w:r>
+              <w:rPr>
+                <w:rFonts w:ascii="Calibri" w:hAnsi="Calibri"/>
+                <w:color w:val="000000"/>
+                <w:sz w:val="22"/>
+                <w:szCs w:val="22"/>
+              </w:rPr>
+              <w:t>void</w:t>
+            </w:r>
+            <w:proofErr w:type="spellEnd"/>
+            <w:r>
+              <w:rPr>
+                <w:rFonts w:ascii="Calibri" w:hAnsi="Calibri"/>
+                <w:color w:val="000000"/>
+                <w:sz w:val="22"/>
+                <w:szCs w:val="22"/>
+              </w:rPr>
+              <w:t xml:space="preserve"> </w:t>
+            </w:r>
+            <w:proofErr w:type="spellStart"/>
+            <w:proofErr w:type="gramStart"/>
+            <w:r>
+              <w:rPr>
+                <w:rFonts w:ascii="Calibri" w:hAnsi="Calibri"/>
+                <w:color w:val="000000"/>
+                <w:sz w:val="22"/>
+                <w:szCs w:val="22"/>
+              </w:rPr>
+              <w:t>handleSetTime</w:t>
+            </w:r>
+            <w:proofErr w:type="spellEnd"/>
+            <w:r>
+              <w:rPr>
+                <w:rFonts w:ascii="Calibri" w:hAnsi="Calibri"/>
+                <w:color w:val="000000"/>
+                <w:sz w:val="22"/>
+                <w:szCs w:val="22"/>
+              </w:rPr>
+              <w:t>(</w:t>
+            </w:r>
+            <w:proofErr w:type="gramEnd"/>
+            <w:r>
+              <w:rPr>
+                <w:rFonts w:ascii="Calibri" w:hAnsi="Calibri"/>
+                <w:color w:val="000000"/>
+                <w:sz w:val="22"/>
+                <w:szCs w:val="22"/>
+              </w:rPr>
+              <w:t>);</w:t>
+            </w:r>
+          </w:p>
+        </w:tc>
+        <w:tc>
+          <w:tcPr>
+            <w:tcW w:w="3420" w:type="dxa"/>
+            <w:tcBorders>
+              <w:top w:val="nil"/>
+              <w:left w:val="nil"/>
+              <w:bottom w:val="single" w:sz="4" w:space="0" w:color="auto"/>
+              <w:right w:val="single" w:sz="4" w:space="0" w:color="auto"/>
+            </w:tcBorders>
+            <w:shd w:val="clear" w:color="auto" w:fill="auto"/>
+            <w:noWrap/>
+            <w:vAlign w:val="bottom"/>
+            <w:hideMark/>
+          </w:tcPr>
+          <w:p>
+            <w:pPr>
+              <w:spacing w:line="240" w:lineRule="auto"/>
+              <w:jc w:val="left"/>
+              <w:rPr>
+                <w:rFonts w:ascii="Calibri" w:hAnsi="Calibri"/>
+                <w:color w:val="000000"/>
+                <w:sz w:val="22"/>
+                <w:szCs w:val="22"/>
+              </w:rPr>
+            </w:pPr>
+            <w:r>
+              <w:rPr>
+                <w:rFonts w:ascii="Calibri" w:hAnsi="Calibri"/>
+                <w:color w:val="000000"/>
+                <w:sz w:val="22"/>
+                <w:szCs w:val="22"/>
+              </w:rPr>
+              <w:t>Nastavení času</w:t>
+            </w:r>
+          </w:p>
+        </w:tc>
+        <w:tc>
+          <w:tcPr>
+            <w:tcW w:w="960" w:type="dxa"/>
+            <w:tcBorders>
+              <w:top w:val="nil"/>
+              <w:left w:val="nil"/>
+              <w:bottom w:val="single" w:sz="4" w:space="0" w:color="auto"/>
+              <w:right w:val="single" w:sz="4" w:space="0" w:color="auto"/>
+            </w:tcBorders>
+            <w:shd w:val="clear" w:color="auto" w:fill="auto"/>
+            <w:noWrap/>
+            <w:vAlign w:val="bottom"/>
+            <w:hideMark/>
+          </w:tcPr>
+          <w:p>
+            <w:pPr>
+              <w:spacing w:line="240" w:lineRule="auto"/>
+              <w:jc w:val="left"/>
+              <w:rPr>
+                <w:rFonts w:ascii="Calibri" w:hAnsi="Calibri"/>
+                <w:color w:val="000000"/>
+                <w:sz w:val="22"/>
+                <w:szCs w:val="22"/>
+              </w:rPr>
+            </w:pPr>
+            <w:r>
+              <w:rPr>
+                <w:rFonts w:ascii="Calibri" w:hAnsi="Calibri"/>
+                <w:color w:val="000000"/>
+                <w:sz w:val="22"/>
+                <w:szCs w:val="22"/>
+              </w:rPr>
+              <w:t>GET</w:t>
+            </w:r>
+          </w:p>
+        </w:tc>
+        <w:tc>
+          <w:tcPr>
+            <w:tcW w:w="1700" w:type="dxa"/>
+            <w:tcBorders>
+              <w:top w:val="nil"/>
+              <w:left w:val="nil"/>
+              <w:bottom w:val="single" w:sz="4" w:space="0" w:color="auto"/>
+              <w:right w:val="single" w:sz="4" w:space="0" w:color="auto"/>
+            </w:tcBorders>
+            <w:shd w:val="clear" w:color="auto" w:fill="auto"/>
+            <w:noWrap/>
+            <w:vAlign w:val="bottom"/>
+            <w:hideMark/>
+          </w:tcPr>
+          <w:p>
+            <w:pPr>
+              <w:spacing w:line="240" w:lineRule="auto"/>
+              <w:jc w:val="left"/>
+              <w:rPr>
+                <w:rFonts w:ascii="Calibri" w:hAnsi="Calibri"/>
+                <w:color w:val="000000"/>
+                <w:sz w:val="22"/>
+                <w:szCs w:val="22"/>
+              </w:rPr>
+            </w:pPr>
+            <w:r>
+              <w:rPr>
+                <w:rFonts w:ascii="Calibri" w:hAnsi="Calibri"/>
+                <w:color w:val="000000"/>
+                <w:sz w:val="22"/>
+                <w:szCs w:val="22"/>
+              </w:rPr>
+              <w:t>/</w:t>
+            </w:r>
+            <w:proofErr w:type="spellStart"/>
+            <w:r>
+              <w:rPr>
+                <w:rFonts w:ascii="Calibri" w:hAnsi="Calibri"/>
+                <w:color w:val="000000"/>
+                <w:sz w:val="22"/>
+                <w:szCs w:val="22"/>
+              </w:rPr>
+              <w:t>settime</w:t>
+            </w:r>
+            <w:proofErr w:type="spellEnd"/>
+          </w:p>
+        </w:tc>
+      </w:tr>
+      <w:tr>
+        <w:trPr>
+          <w:trHeight w:val="300"/>
+          <w:jc w:val="center"/>
+        </w:trPr>
+        <w:tc>
+          <w:tcPr>
+            <w:tcW w:w="3020" w:type="dxa"/>
+            <w:tcBorders>
+              <w:top w:val="nil"/>
+              <w:left w:val="single" w:sz="4" w:space="0" w:color="auto"/>
+              <w:bottom w:val="single" w:sz="4" w:space="0" w:color="auto"/>
+              <w:right w:val="single" w:sz="4" w:space="0" w:color="auto"/>
+            </w:tcBorders>
+            <w:shd w:val="clear" w:color="auto" w:fill="auto"/>
+            <w:noWrap/>
+            <w:vAlign w:val="bottom"/>
+            <w:hideMark/>
+          </w:tcPr>
+          <w:p>
+            <w:pPr>
+              <w:spacing w:line="240" w:lineRule="auto"/>
+              <w:jc w:val="left"/>
+              <w:rPr>
+                <w:rFonts w:ascii="Calibri" w:hAnsi="Calibri"/>
+                <w:color w:val="000000"/>
+                <w:sz w:val="22"/>
+                <w:szCs w:val="22"/>
+              </w:rPr>
+            </w:pPr>
+            <w:proofErr w:type="spellStart"/>
+            <w:r>
+              <w:rPr>
+                <w:rFonts w:ascii="Calibri" w:hAnsi="Calibri"/>
+                <w:color w:val="000000"/>
+                <w:sz w:val="22"/>
+                <w:szCs w:val="22"/>
+              </w:rPr>
+              <w:t>void</w:t>
+            </w:r>
+            <w:proofErr w:type="spellEnd"/>
+            <w:r>
+              <w:rPr>
+                <w:rFonts w:ascii="Calibri" w:hAnsi="Calibri"/>
+                <w:color w:val="000000"/>
+                <w:sz w:val="22"/>
+                <w:szCs w:val="22"/>
+              </w:rPr>
+              <w:t xml:space="preserve"> </w:t>
+            </w:r>
+            <w:proofErr w:type="spellStart"/>
+            <w:proofErr w:type="gramStart"/>
+            <w:r>
+              <w:rPr>
+                <w:rFonts w:ascii="Calibri" w:hAnsi="Calibri"/>
+                <w:color w:val="000000"/>
+                <w:sz w:val="22"/>
+                <w:szCs w:val="22"/>
+              </w:rPr>
+              <w:t>handleSetMessage</w:t>
+            </w:r>
+            <w:proofErr w:type="spellEnd"/>
+            <w:r>
+              <w:rPr>
+                <w:rFonts w:ascii="Calibri" w:hAnsi="Calibri"/>
+                <w:color w:val="000000"/>
+                <w:sz w:val="22"/>
+                <w:szCs w:val="22"/>
+              </w:rPr>
+              <w:t>(</w:t>
+            </w:r>
+            <w:proofErr w:type="gramEnd"/>
+            <w:r>
+              <w:rPr>
+                <w:rFonts w:ascii="Calibri" w:hAnsi="Calibri"/>
+                <w:color w:val="000000"/>
+                <w:sz w:val="22"/>
+                <w:szCs w:val="22"/>
+              </w:rPr>
+              <w:t>);</w:t>
+            </w:r>
+          </w:p>
+        </w:tc>
+        <w:tc>
+          <w:tcPr>
+            <w:tcW w:w="3420" w:type="dxa"/>
+            <w:tcBorders>
+              <w:top w:val="nil"/>
+              <w:left w:val="nil"/>
+              <w:bottom w:val="single" w:sz="4" w:space="0" w:color="auto"/>
+              <w:right w:val="single" w:sz="4" w:space="0" w:color="auto"/>
+            </w:tcBorders>
+            <w:shd w:val="clear" w:color="auto" w:fill="auto"/>
+            <w:noWrap/>
+            <w:vAlign w:val="bottom"/>
+            <w:hideMark/>
+          </w:tcPr>
+          <w:p>
+            <w:pPr>
+              <w:spacing w:line="240" w:lineRule="auto"/>
+              <w:jc w:val="left"/>
+              <w:rPr>
+                <w:rFonts w:ascii="Calibri" w:hAnsi="Calibri"/>
+                <w:color w:val="000000"/>
+                <w:sz w:val="22"/>
+                <w:szCs w:val="22"/>
+              </w:rPr>
+            </w:pPr>
+            <w:r>
+              <w:rPr>
+                <w:rFonts w:ascii="Calibri" w:hAnsi="Calibri"/>
+                <w:color w:val="000000"/>
+                <w:sz w:val="22"/>
+                <w:szCs w:val="22"/>
+              </w:rPr>
+              <w:t>Zpracování dat z času</w:t>
+            </w:r>
+          </w:p>
+        </w:tc>
+        <w:tc>
+          <w:tcPr>
+            <w:tcW w:w="960" w:type="dxa"/>
+            <w:tcBorders>
+              <w:top w:val="nil"/>
+              <w:left w:val="nil"/>
+              <w:bottom w:val="single" w:sz="4" w:space="0" w:color="auto"/>
+              <w:right w:val="single" w:sz="4" w:space="0" w:color="auto"/>
+            </w:tcBorders>
+            <w:shd w:val="clear" w:color="auto" w:fill="auto"/>
+            <w:noWrap/>
+            <w:vAlign w:val="bottom"/>
+            <w:hideMark/>
+          </w:tcPr>
+          <w:p>
+            <w:pPr>
+              <w:spacing w:line="240" w:lineRule="auto"/>
+              <w:jc w:val="left"/>
+              <w:rPr>
+                <w:rFonts w:ascii="Calibri" w:hAnsi="Calibri"/>
+                <w:color w:val="000000"/>
+                <w:sz w:val="22"/>
+                <w:szCs w:val="22"/>
+              </w:rPr>
+            </w:pPr>
+            <w:r>
+              <w:rPr>
+                <w:rFonts w:ascii="Calibri" w:hAnsi="Calibri"/>
+                <w:color w:val="000000"/>
+                <w:sz w:val="22"/>
+                <w:szCs w:val="22"/>
+              </w:rPr>
+              <w:t>POST</w:t>
+            </w:r>
+          </w:p>
+        </w:tc>
+        <w:tc>
+          <w:tcPr>
+            <w:tcW w:w="1700" w:type="dxa"/>
+            <w:tcBorders>
+              <w:top w:val="nil"/>
+              <w:left w:val="nil"/>
+              <w:bottom w:val="single" w:sz="4" w:space="0" w:color="auto"/>
+              <w:right w:val="single" w:sz="4" w:space="0" w:color="auto"/>
+            </w:tcBorders>
+            <w:shd w:val="clear" w:color="auto" w:fill="auto"/>
+            <w:noWrap/>
+            <w:vAlign w:val="bottom"/>
+            <w:hideMark/>
+          </w:tcPr>
+          <w:p>
+            <w:pPr>
+              <w:spacing w:line="240" w:lineRule="auto"/>
+              <w:jc w:val="left"/>
+              <w:rPr>
+                <w:rFonts w:ascii="Calibri" w:hAnsi="Calibri"/>
+                <w:color w:val="000000"/>
+                <w:sz w:val="22"/>
+                <w:szCs w:val="22"/>
+              </w:rPr>
+            </w:pPr>
+            <w:r>
+              <w:rPr>
+                <w:rFonts w:ascii="Calibri" w:hAnsi="Calibri"/>
+                <w:color w:val="000000"/>
+                <w:sz w:val="22"/>
+                <w:szCs w:val="22"/>
+              </w:rPr>
+              <w:t>/</w:t>
+            </w:r>
+            <w:proofErr w:type="spellStart"/>
+            <w:r>
+              <w:rPr>
+                <w:rFonts w:ascii="Calibri" w:hAnsi="Calibri"/>
+                <w:color w:val="000000"/>
+                <w:sz w:val="22"/>
+                <w:szCs w:val="22"/>
+              </w:rPr>
+              <w:t>setmessage</w:t>
+            </w:r>
+            <w:proofErr w:type="spellEnd"/>
+          </w:p>
+        </w:tc>
+      </w:tr>
+      <w:tr>
+        <w:trPr>
+          <w:trHeight w:val="300"/>
+          <w:jc w:val="center"/>
+        </w:trPr>
+        <w:tc>
+          <w:tcPr>
+            <w:tcW w:w="3020" w:type="dxa"/>
+            <w:tcBorders>
+              <w:top w:val="nil"/>
+              <w:left w:val="single" w:sz="4" w:space="0" w:color="auto"/>
+              <w:bottom w:val="single" w:sz="4" w:space="0" w:color="auto"/>
+              <w:right w:val="single" w:sz="4" w:space="0" w:color="auto"/>
+            </w:tcBorders>
+            <w:shd w:val="clear" w:color="auto" w:fill="auto"/>
+            <w:noWrap/>
+            <w:vAlign w:val="bottom"/>
+            <w:hideMark/>
+          </w:tcPr>
+          <w:p>
+            <w:pPr>
+              <w:spacing w:line="240" w:lineRule="auto"/>
+              <w:jc w:val="left"/>
+              <w:rPr>
+                <w:rFonts w:ascii="Calibri" w:hAnsi="Calibri"/>
+                <w:color w:val="000000"/>
+                <w:sz w:val="22"/>
+                <w:szCs w:val="22"/>
+              </w:rPr>
+            </w:pPr>
+            <w:proofErr w:type="spellStart"/>
+            <w:r>
+              <w:rPr>
+                <w:rFonts w:ascii="Calibri" w:hAnsi="Calibri"/>
+                <w:color w:val="000000"/>
+                <w:sz w:val="22"/>
+                <w:szCs w:val="22"/>
+              </w:rPr>
+              <w:t>void</w:t>
+            </w:r>
+            <w:proofErr w:type="spellEnd"/>
+            <w:r>
+              <w:rPr>
+                <w:rFonts w:ascii="Calibri" w:hAnsi="Calibri"/>
+                <w:color w:val="000000"/>
+                <w:sz w:val="22"/>
+                <w:szCs w:val="22"/>
+              </w:rPr>
+              <w:t xml:space="preserve"> </w:t>
+            </w:r>
+            <w:proofErr w:type="spellStart"/>
+            <w:proofErr w:type="gramStart"/>
+            <w:r>
+              <w:rPr>
+                <w:rFonts w:ascii="Calibri" w:hAnsi="Calibri"/>
+                <w:color w:val="000000"/>
+                <w:sz w:val="22"/>
+                <w:szCs w:val="22"/>
+              </w:rPr>
+              <w:t>handleAlarm</w:t>
+            </w:r>
+            <w:proofErr w:type="spellEnd"/>
+            <w:r>
+              <w:rPr>
+                <w:rFonts w:ascii="Calibri" w:hAnsi="Calibri"/>
+                <w:color w:val="000000"/>
+                <w:sz w:val="22"/>
+                <w:szCs w:val="22"/>
+              </w:rPr>
+              <w:t>(</w:t>
+            </w:r>
+            <w:proofErr w:type="gramEnd"/>
+            <w:r>
+              <w:rPr>
+                <w:rFonts w:ascii="Calibri" w:hAnsi="Calibri"/>
+                <w:color w:val="000000"/>
+                <w:sz w:val="22"/>
+                <w:szCs w:val="22"/>
+              </w:rPr>
+              <w:t>);</w:t>
+            </w:r>
+          </w:p>
+        </w:tc>
+        <w:tc>
+          <w:tcPr>
+            <w:tcW w:w="3420" w:type="dxa"/>
+            <w:tcBorders>
+              <w:top w:val="nil"/>
+              <w:left w:val="nil"/>
+              <w:bottom w:val="single" w:sz="4" w:space="0" w:color="auto"/>
+              <w:right w:val="single" w:sz="4" w:space="0" w:color="auto"/>
+            </w:tcBorders>
+            <w:shd w:val="clear" w:color="auto" w:fill="auto"/>
+            <w:noWrap/>
+            <w:vAlign w:val="bottom"/>
+            <w:hideMark/>
+          </w:tcPr>
+          <w:p>
+            <w:pPr>
+              <w:spacing w:line="240" w:lineRule="auto"/>
+              <w:jc w:val="left"/>
+              <w:rPr>
+                <w:rFonts w:ascii="Calibri" w:hAnsi="Calibri"/>
+                <w:color w:val="000000"/>
+                <w:sz w:val="22"/>
+                <w:szCs w:val="22"/>
+              </w:rPr>
+            </w:pPr>
+            <w:r>
+              <w:rPr>
+                <w:rFonts w:ascii="Calibri" w:hAnsi="Calibri"/>
+                <w:color w:val="000000"/>
+                <w:sz w:val="22"/>
+                <w:szCs w:val="22"/>
+              </w:rPr>
+              <w:t>Nastavení budíčku</w:t>
+            </w:r>
+          </w:p>
+        </w:tc>
+        <w:tc>
+          <w:tcPr>
+            <w:tcW w:w="960" w:type="dxa"/>
+            <w:tcBorders>
+              <w:top w:val="nil"/>
+              <w:left w:val="nil"/>
+              <w:bottom w:val="single" w:sz="4" w:space="0" w:color="auto"/>
+              <w:right w:val="single" w:sz="4" w:space="0" w:color="auto"/>
+            </w:tcBorders>
+            <w:shd w:val="clear" w:color="auto" w:fill="auto"/>
+            <w:noWrap/>
+            <w:vAlign w:val="bottom"/>
+            <w:hideMark/>
+          </w:tcPr>
+          <w:p>
+            <w:pPr>
+              <w:spacing w:line="240" w:lineRule="auto"/>
+              <w:jc w:val="left"/>
+              <w:rPr>
+                <w:rFonts w:ascii="Calibri" w:hAnsi="Calibri"/>
+                <w:color w:val="000000"/>
+                <w:sz w:val="22"/>
+                <w:szCs w:val="22"/>
+              </w:rPr>
+            </w:pPr>
+            <w:r>
+              <w:rPr>
+                <w:rFonts w:ascii="Calibri" w:hAnsi="Calibri"/>
+                <w:color w:val="000000"/>
+                <w:sz w:val="22"/>
+                <w:szCs w:val="22"/>
+              </w:rPr>
+              <w:t>GET</w:t>
+            </w:r>
+          </w:p>
+        </w:tc>
+        <w:tc>
+          <w:tcPr>
+            <w:tcW w:w="1700" w:type="dxa"/>
+            <w:tcBorders>
+              <w:top w:val="nil"/>
+              <w:left w:val="nil"/>
+              <w:bottom w:val="single" w:sz="4" w:space="0" w:color="auto"/>
+              <w:right w:val="single" w:sz="4" w:space="0" w:color="auto"/>
+            </w:tcBorders>
+            <w:shd w:val="clear" w:color="auto" w:fill="auto"/>
+            <w:noWrap/>
+            <w:vAlign w:val="bottom"/>
+            <w:hideMark/>
+          </w:tcPr>
+          <w:p>
+            <w:pPr>
+              <w:spacing w:line="240" w:lineRule="auto"/>
+              <w:jc w:val="left"/>
+              <w:rPr>
+                <w:rFonts w:ascii="Calibri" w:hAnsi="Calibri"/>
+                <w:color w:val="000000"/>
+                <w:sz w:val="22"/>
+                <w:szCs w:val="22"/>
+              </w:rPr>
+            </w:pPr>
+            <w:r>
+              <w:rPr>
+                <w:rFonts w:ascii="Calibri" w:hAnsi="Calibri"/>
+                <w:color w:val="000000"/>
+                <w:sz w:val="22"/>
+                <w:szCs w:val="22"/>
+              </w:rPr>
+              <w:t>/alarm</w:t>
+            </w:r>
+          </w:p>
+        </w:tc>
+      </w:tr>
+      <w:tr>
+        <w:trPr>
+          <w:trHeight w:val="300"/>
+          <w:jc w:val="center"/>
+        </w:trPr>
+        <w:tc>
+          <w:tcPr>
+            <w:tcW w:w="3020" w:type="dxa"/>
+            <w:tcBorders>
+              <w:top w:val="nil"/>
+              <w:left w:val="single" w:sz="4" w:space="0" w:color="auto"/>
+              <w:bottom w:val="single" w:sz="4" w:space="0" w:color="auto"/>
+              <w:right w:val="single" w:sz="4" w:space="0" w:color="auto"/>
+            </w:tcBorders>
+            <w:shd w:val="clear" w:color="auto" w:fill="auto"/>
+            <w:noWrap/>
+            <w:vAlign w:val="bottom"/>
+            <w:hideMark/>
+          </w:tcPr>
+          <w:p>
+            <w:pPr>
+              <w:spacing w:line="240" w:lineRule="auto"/>
+              <w:jc w:val="left"/>
+              <w:rPr>
+                <w:rFonts w:ascii="Calibri" w:hAnsi="Calibri"/>
+                <w:color w:val="000000"/>
+                <w:sz w:val="22"/>
+                <w:szCs w:val="22"/>
+              </w:rPr>
+            </w:pPr>
+            <w:proofErr w:type="spellStart"/>
+            <w:r>
+              <w:rPr>
+                <w:rFonts w:ascii="Calibri" w:hAnsi="Calibri"/>
+                <w:color w:val="000000"/>
+                <w:sz w:val="22"/>
+                <w:szCs w:val="22"/>
+              </w:rPr>
+              <w:t>void</w:t>
+            </w:r>
+            <w:proofErr w:type="spellEnd"/>
+            <w:r>
+              <w:rPr>
+                <w:rFonts w:ascii="Calibri" w:hAnsi="Calibri"/>
+                <w:color w:val="000000"/>
+                <w:sz w:val="22"/>
+                <w:szCs w:val="22"/>
+              </w:rPr>
+              <w:t xml:space="preserve"> </w:t>
+            </w:r>
+            <w:proofErr w:type="spellStart"/>
+            <w:proofErr w:type="gramStart"/>
+            <w:r>
+              <w:rPr>
+                <w:rFonts w:ascii="Calibri" w:hAnsi="Calibri"/>
+                <w:color w:val="000000"/>
+                <w:sz w:val="22"/>
+                <w:szCs w:val="22"/>
+              </w:rPr>
+              <w:t>handleAlarmMessage</w:t>
+            </w:r>
+            <w:proofErr w:type="spellEnd"/>
+            <w:r>
+              <w:rPr>
+                <w:rFonts w:ascii="Calibri" w:hAnsi="Calibri"/>
+                <w:color w:val="000000"/>
+                <w:sz w:val="22"/>
+                <w:szCs w:val="22"/>
+              </w:rPr>
+              <w:t>(</w:t>
+            </w:r>
+            <w:proofErr w:type="gramEnd"/>
+            <w:r>
+              <w:rPr>
+                <w:rFonts w:ascii="Calibri" w:hAnsi="Calibri"/>
+                <w:color w:val="000000"/>
+                <w:sz w:val="22"/>
+                <w:szCs w:val="22"/>
+              </w:rPr>
+              <w:t>);</w:t>
+            </w:r>
+          </w:p>
+        </w:tc>
+        <w:tc>
+          <w:tcPr>
+            <w:tcW w:w="3420" w:type="dxa"/>
+            <w:tcBorders>
+              <w:top w:val="nil"/>
+              <w:left w:val="nil"/>
+              <w:bottom w:val="single" w:sz="4" w:space="0" w:color="auto"/>
+              <w:right w:val="single" w:sz="4" w:space="0" w:color="auto"/>
+            </w:tcBorders>
+            <w:shd w:val="clear" w:color="auto" w:fill="auto"/>
+            <w:noWrap/>
+            <w:vAlign w:val="bottom"/>
+            <w:hideMark/>
+          </w:tcPr>
+          <w:p>
+            <w:pPr>
+              <w:spacing w:line="240" w:lineRule="auto"/>
+              <w:jc w:val="left"/>
+              <w:rPr>
+                <w:rFonts w:ascii="Calibri" w:hAnsi="Calibri"/>
+                <w:color w:val="000000"/>
+                <w:sz w:val="22"/>
+                <w:szCs w:val="22"/>
+              </w:rPr>
+            </w:pPr>
+            <w:r>
+              <w:rPr>
+                <w:rFonts w:ascii="Calibri" w:hAnsi="Calibri"/>
+                <w:color w:val="000000"/>
+                <w:sz w:val="22"/>
+                <w:szCs w:val="22"/>
+              </w:rPr>
+              <w:t>Zpracování dat z budíčku</w:t>
+            </w:r>
+          </w:p>
+        </w:tc>
+        <w:tc>
+          <w:tcPr>
+            <w:tcW w:w="960" w:type="dxa"/>
+            <w:tcBorders>
+              <w:top w:val="nil"/>
+              <w:left w:val="nil"/>
+              <w:bottom w:val="single" w:sz="4" w:space="0" w:color="auto"/>
+              <w:right w:val="single" w:sz="4" w:space="0" w:color="auto"/>
+            </w:tcBorders>
+            <w:shd w:val="clear" w:color="auto" w:fill="auto"/>
+            <w:noWrap/>
+            <w:vAlign w:val="bottom"/>
+            <w:hideMark/>
+          </w:tcPr>
+          <w:p>
+            <w:pPr>
+              <w:spacing w:line="240" w:lineRule="auto"/>
+              <w:jc w:val="left"/>
+              <w:rPr>
+                <w:rFonts w:ascii="Calibri" w:hAnsi="Calibri"/>
+                <w:color w:val="000000"/>
+                <w:sz w:val="22"/>
+                <w:szCs w:val="22"/>
+              </w:rPr>
+            </w:pPr>
+            <w:r>
+              <w:rPr>
+                <w:rFonts w:ascii="Calibri" w:hAnsi="Calibri"/>
+                <w:color w:val="000000"/>
+                <w:sz w:val="22"/>
+                <w:szCs w:val="22"/>
+              </w:rPr>
+              <w:t>POST</w:t>
+            </w:r>
+          </w:p>
+        </w:tc>
+        <w:tc>
+          <w:tcPr>
+            <w:tcW w:w="1700" w:type="dxa"/>
+            <w:tcBorders>
+              <w:top w:val="nil"/>
+              <w:left w:val="nil"/>
+              <w:bottom w:val="single" w:sz="4" w:space="0" w:color="auto"/>
+              <w:right w:val="single" w:sz="4" w:space="0" w:color="auto"/>
+            </w:tcBorders>
+            <w:shd w:val="clear" w:color="auto" w:fill="auto"/>
+            <w:noWrap/>
+            <w:vAlign w:val="bottom"/>
+            <w:hideMark/>
+          </w:tcPr>
+          <w:p>
+            <w:pPr>
+              <w:spacing w:line="240" w:lineRule="auto"/>
+              <w:jc w:val="left"/>
+              <w:rPr>
+                <w:rFonts w:ascii="Calibri" w:hAnsi="Calibri"/>
+                <w:color w:val="000000"/>
+                <w:sz w:val="22"/>
+                <w:szCs w:val="22"/>
+              </w:rPr>
+            </w:pPr>
+            <w:r>
+              <w:rPr>
+                <w:rFonts w:ascii="Calibri" w:hAnsi="Calibri"/>
+                <w:color w:val="000000"/>
+                <w:sz w:val="22"/>
+                <w:szCs w:val="22"/>
+              </w:rPr>
+              <w:t>/</w:t>
+            </w:r>
+            <w:proofErr w:type="spellStart"/>
+            <w:r>
+              <w:rPr>
+                <w:rFonts w:ascii="Calibri" w:hAnsi="Calibri"/>
+                <w:color w:val="000000"/>
+                <w:sz w:val="22"/>
+                <w:szCs w:val="22"/>
+              </w:rPr>
+              <w:t>alarmmessage</w:t>
+            </w:r>
+            <w:proofErr w:type="spellEnd"/>
+          </w:p>
+        </w:tc>
+      </w:tr>
+      <w:tr>
+        <w:trPr>
+          <w:trHeight w:val="300"/>
+          <w:jc w:val="center"/>
+        </w:trPr>
+        <w:tc>
+          <w:tcPr>
+            <w:tcW w:w="3020" w:type="dxa"/>
+            <w:tcBorders>
+              <w:top w:val="nil"/>
+              <w:left w:val="single" w:sz="4" w:space="0" w:color="auto"/>
+              <w:bottom w:val="single" w:sz="4" w:space="0" w:color="auto"/>
+              <w:right w:val="single" w:sz="4" w:space="0" w:color="auto"/>
+            </w:tcBorders>
+            <w:shd w:val="clear" w:color="auto" w:fill="auto"/>
+            <w:noWrap/>
+            <w:vAlign w:val="bottom"/>
+            <w:hideMark/>
+          </w:tcPr>
+          <w:p>
+            <w:pPr>
+              <w:spacing w:line="240" w:lineRule="auto"/>
+              <w:jc w:val="left"/>
+              <w:rPr>
+                <w:rFonts w:ascii="Calibri" w:hAnsi="Calibri"/>
+                <w:color w:val="000000"/>
+                <w:sz w:val="22"/>
+                <w:szCs w:val="22"/>
+              </w:rPr>
+            </w:pPr>
+            <w:proofErr w:type="spellStart"/>
+            <w:r>
+              <w:rPr>
+                <w:rFonts w:ascii="Calibri" w:hAnsi="Calibri"/>
+                <w:color w:val="000000"/>
+                <w:sz w:val="22"/>
+                <w:szCs w:val="22"/>
+              </w:rPr>
+              <w:t>void</w:t>
+            </w:r>
+            <w:proofErr w:type="spellEnd"/>
+            <w:r>
+              <w:rPr>
+                <w:rFonts w:ascii="Calibri" w:hAnsi="Calibri"/>
+                <w:color w:val="000000"/>
+                <w:sz w:val="22"/>
+                <w:szCs w:val="22"/>
+              </w:rPr>
+              <w:t xml:space="preserve"> </w:t>
+            </w:r>
+            <w:proofErr w:type="spellStart"/>
+            <w:proofErr w:type="gramStart"/>
+            <w:r>
+              <w:rPr>
+                <w:rFonts w:ascii="Calibri" w:hAnsi="Calibri"/>
+                <w:color w:val="000000"/>
+                <w:sz w:val="22"/>
+                <w:szCs w:val="22"/>
+              </w:rPr>
+              <w:t>handleAlarmOff</w:t>
+            </w:r>
+            <w:proofErr w:type="spellEnd"/>
+            <w:r>
+              <w:rPr>
+                <w:rFonts w:ascii="Calibri" w:hAnsi="Calibri"/>
+                <w:color w:val="000000"/>
+                <w:sz w:val="22"/>
+                <w:szCs w:val="22"/>
+              </w:rPr>
+              <w:t>(</w:t>
+            </w:r>
+            <w:proofErr w:type="gramEnd"/>
+            <w:r>
+              <w:rPr>
+                <w:rFonts w:ascii="Calibri" w:hAnsi="Calibri"/>
+                <w:color w:val="000000"/>
+                <w:sz w:val="22"/>
+                <w:szCs w:val="22"/>
+              </w:rPr>
+              <w:t>);</w:t>
+            </w:r>
+          </w:p>
+        </w:tc>
+        <w:tc>
+          <w:tcPr>
+            <w:tcW w:w="3420" w:type="dxa"/>
+            <w:tcBorders>
+              <w:top w:val="nil"/>
+              <w:left w:val="nil"/>
+              <w:bottom w:val="single" w:sz="4" w:space="0" w:color="auto"/>
+              <w:right w:val="single" w:sz="4" w:space="0" w:color="auto"/>
+            </w:tcBorders>
+            <w:shd w:val="clear" w:color="auto" w:fill="auto"/>
+            <w:noWrap/>
+            <w:vAlign w:val="bottom"/>
+            <w:hideMark/>
+          </w:tcPr>
+          <w:p>
+            <w:pPr>
+              <w:spacing w:line="240" w:lineRule="auto"/>
+              <w:jc w:val="left"/>
+              <w:rPr>
+                <w:rFonts w:ascii="Calibri" w:hAnsi="Calibri"/>
+                <w:color w:val="000000"/>
+                <w:sz w:val="22"/>
+                <w:szCs w:val="22"/>
+              </w:rPr>
+            </w:pPr>
+            <w:r>
+              <w:rPr>
+                <w:rFonts w:ascii="Calibri" w:hAnsi="Calibri"/>
+                <w:color w:val="000000"/>
+                <w:sz w:val="22"/>
+                <w:szCs w:val="22"/>
+              </w:rPr>
+              <w:t xml:space="preserve">Zpracování </w:t>
+            </w:r>
+            <w:proofErr w:type="gramStart"/>
+            <w:r>
+              <w:rPr>
+                <w:rFonts w:ascii="Calibri" w:hAnsi="Calibri"/>
+                <w:color w:val="000000"/>
+                <w:sz w:val="22"/>
+                <w:szCs w:val="22"/>
+              </w:rPr>
+              <w:t>dat - vypnutí</w:t>
+            </w:r>
+            <w:proofErr w:type="gramEnd"/>
+            <w:r>
+              <w:rPr>
+                <w:rFonts w:ascii="Calibri" w:hAnsi="Calibri"/>
+                <w:color w:val="000000"/>
+                <w:sz w:val="22"/>
+                <w:szCs w:val="22"/>
+              </w:rPr>
+              <w:t xml:space="preserve"> budíčku</w:t>
+            </w:r>
+          </w:p>
+        </w:tc>
+        <w:tc>
+          <w:tcPr>
+            <w:tcW w:w="960" w:type="dxa"/>
+            <w:tcBorders>
+              <w:top w:val="nil"/>
+              <w:left w:val="nil"/>
+              <w:bottom w:val="single" w:sz="4" w:space="0" w:color="auto"/>
+              <w:right w:val="single" w:sz="4" w:space="0" w:color="auto"/>
+            </w:tcBorders>
+            <w:shd w:val="clear" w:color="auto" w:fill="auto"/>
+            <w:noWrap/>
+            <w:vAlign w:val="bottom"/>
+            <w:hideMark/>
+          </w:tcPr>
+          <w:p>
+            <w:pPr>
+              <w:spacing w:line="240" w:lineRule="auto"/>
+              <w:jc w:val="left"/>
+              <w:rPr>
+                <w:rFonts w:ascii="Calibri" w:hAnsi="Calibri"/>
+                <w:color w:val="000000"/>
+                <w:sz w:val="22"/>
+                <w:szCs w:val="22"/>
+              </w:rPr>
+            </w:pPr>
+            <w:r>
+              <w:rPr>
+                <w:rFonts w:ascii="Calibri" w:hAnsi="Calibri"/>
+                <w:color w:val="000000"/>
+                <w:sz w:val="22"/>
+                <w:szCs w:val="22"/>
+              </w:rPr>
+              <w:t>GET</w:t>
+            </w:r>
+          </w:p>
+        </w:tc>
+        <w:tc>
+          <w:tcPr>
+            <w:tcW w:w="1700" w:type="dxa"/>
+            <w:tcBorders>
+              <w:top w:val="nil"/>
+              <w:left w:val="nil"/>
+              <w:bottom w:val="single" w:sz="4" w:space="0" w:color="auto"/>
+              <w:right w:val="single" w:sz="4" w:space="0" w:color="auto"/>
+            </w:tcBorders>
+            <w:shd w:val="clear" w:color="auto" w:fill="auto"/>
+            <w:noWrap/>
+            <w:vAlign w:val="bottom"/>
+            <w:hideMark/>
+          </w:tcPr>
+          <w:p>
+            <w:pPr>
+              <w:spacing w:line="240" w:lineRule="auto"/>
+              <w:jc w:val="left"/>
+              <w:rPr>
+                <w:rFonts w:ascii="Calibri" w:hAnsi="Calibri"/>
+                <w:color w:val="000000"/>
+                <w:sz w:val="22"/>
+                <w:szCs w:val="22"/>
+              </w:rPr>
+            </w:pPr>
+            <w:r>
+              <w:rPr>
+                <w:rFonts w:ascii="Calibri" w:hAnsi="Calibri"/>
+                <w:color w:val="000000"/>
+                <w:sz w:val="22"/>
+                <w:szCs w:val="22"/>
+              </w:rPr>
+              <w:t>/</w:t>
+            </w:r>
+            <w:proofErr w:type="spellStart"/>
+            <w:r>
+              <w:rPr>
+                <w:rFonts w:ascii="Calibri" w:hAnsi="Calibri"/>
+                <w:color w:val="000000"/>
+                <w:sz w:val="22"/>
+                <w:szCs w:val="22"/>
+              </w:rPr>
+              <w:t>alarmoff</w:t>
+            </w:r>
+            <w:proofErr w:type="spellEnd"/>
+          </w:p>
+        </w:tc>
+      </w:tr>
+      <w:tr>
+        <w:trPr>
+          <w:trHeight w:val="300"/>
+          <w:jc w:val="center"/>
+        </w:trPr>
+        <w:tc>
+          <w:tcPr>
+            <w:tcW w:w="3020" w:type="dxa"/>
+            <w:tcBorders>
+              <w:top w:val="nil"/>
+              <w:left w:val="single" w:sz="4" w:space="0" w:color="auto"/>
+              <w:bottom w:val="single" w:sz="4" w:space="0" w:color="auto"/>
+              <w:right w:val="single" w:sz="4" w:space="0" w:color="auto"/>
+            </w:tcBorders>
+            <w:shd w:val="clear" w:color="auto" w:fill="auto"/>
+            <w:noWrap/>
+            <w:vAlign w:val="bottom"/>
+            <w:hideMark/>
+          </w:tcPr>
+          <w:p>
+            <w:pPr>
+              <w:spacing w:line="240" w:lineRule="auto"/>
+              <w:jc w:val="left"/>
+              <w:rPr>
+                <w:rFonts w:ascii="Calibri" w:hAnsi="Calibri"/>
+                <w:color w:val="000000"/>
+                <w:sz w:val="22"/>
+                <w:szCs w:val="22"/>
+              </w:rPr>
+            </w:pPr>
+            <w:proofErr w:type="spellStart"/>
+            <w:r>
+              <w:rPr>
+                <w:rFonts w:ascii="Calibri" w:hAnsi="Calibri"/>
+                <w:color w:val="000000"/>
+                <w:sz w:val="22"/>
+                <w:szCs w:val="22"/>
+              </w:rPr>
+              <w:t>void</w:t>
+            </w:r>
+            <w:proofErr w:type="spellEnd"/>
+            <w:r>
+              <w:rPr>
+                <w:rFonts w:ascii="Calibri" w:hAnsi="Calibri"/>
+                <w:color w:val="000000"/>
+                <w:sz w:val="22"/>
+                <w:szCs w:val="22"/>
+              </w:rPr>
+              <w:t xml:space="preserve"> </w:t>
+            </w:r>
+            <w:proofErr w:type="spellStart"/>
+            <w:proofErr w:type="gramStart"/>
+            <w:r>
+              <w:rPr>
+                <w:rFonts w:ascii="Calibri" w:hAnsi="Calibri"/>
+                <w:color w:val="000000"/>
+                <w:sz w:val="22"/>
+                <w:szCs w:val="22"/>
+              </w:rPr>
+              <w:t>handleChLogin</w:t>
+            </w:r>
+            <w:proofErr w:type="spellEnd"/>
+            <w:r>
+              <w:rPr>
+                <w:rFonts w:ascii="Calibri" w:hAnsi="Calibri"/>
+                <w:color w:val="000000"/>
+                <w:sz w:val="22"/>
+                <w:szCs w:val="22"/>
+              </w:rPr>
+              <w:t>(</w:t>
+            </w:r>
+            <w:proofErr w:type="gramEnd"/>
+            <w:r>
+              <w:rPr>
+                <w:rFonts w:ascii="Calibri" w:hAnsi="Calibri"/>
+                <w:color w:val="000000"/>
+                <w:sz w:val="22"/>
+                <w:szCs w:val="22"/>
+              </w:rPr>
+              <w:t>);</w:t>
+            </w:r>
+          </w:p>
+        </w:tc>
+        <w:tc>
+          <w:tcPr>
+            <w:tcW w:w="3420" w:type="dxa"/>
+            <w:tcBorders>
+              <w:top w:val="nil"/>
+              <w:left w:val="nil"/>
+              <w:bottom w:val="single" w:sz="4" w:space="0" w:color="auto"/>
+              <w:right w:val="single" w:sz="4" w:space="0" w:color="auto"/>
+            </w:tcBorders>
+            <w:shd w:val="clear" w:color="auto" w:fill="auto"/>
+            <w:noWrap/>
+            <w:vAlign w:val="bottom"/>
+            <w:hideMark/>
+          </w:tcPr>
+          <w:p>
+            <w:pPr>
+              <w:spacing w:line="240" w:lineRule="auto"/>
+              <w:jc w:val="left"/>
+              <w:rPr>
+                <w:rFonts w:ascii="Calibri" w:hAnsi="Calibri"/>
+                <w:color w:val="000000"/>
+                <w:sz w:val="22"/>
+                <w:szCs w:val="22"/>
+              </w:rPr>
+            </w:pPr>
+            <w:r>
+              <w:rPr>
+                <w:rFonts w:ascii="Calibri" w:hAnsi="Calibri"/>
+                <w:color w:val="000000"/>
+                <w:sz w:val="22"/>
+                <w:szCs w:val="22"/>
+              </w:rPr>
+              <w:t>Změna hesla</w:t>
+            </w:r>
+          </w:p>
+        </w:tc>
+        <w:tc>
+          <w:tcPr>
+            <w:tcW w:w="960" w:type="dxa"/>
+            <w:tcBorders>
+              <w:top w:val="nil"/>
+              <w:left w:val="nil"/>
+              <w:bottom w:val="single" w:sz="4" w:space="0" w:color="auto"/>
+              <w:right w:val="single" w:sz="4" w:space="0" w:color="auto"/>
+            </w:tcBorders>
+            <w:shd w:val="clear" w:color="auto" w:fill="auto"/>
+            <w:noWrap/>
+            <w:vAlign w:val="bottom"/>
+            <w:hideMark/>
+          </w:tcPr>
+          <w:p>
+            <w:pPr>
+              <w:spacing w:line="240" w:lineRule="auto"/>
+              <w:jc w:val="left"/>
+              <w:rPr>
+                <w:rFonts w:ascii="Calibri" w:hAnsi="Calibri"/>
+                <w:color w:val="000000"/>
+                <w:sz w:val="22"/>
+                <w:szCs w:val="22"/>
+              </w:rPr>
+            </w:pPr>
+            <w:r>
+              <w:rPr>
+                <w:rFonts w:ascii="Calibri" w:hAnsi="Calibri"/>
+                <w:color w:val="000000"/>
+                <w:sz w:val="22"/>
+                <w:szCs w:val="22"/>
+              </w:rPr>
+              <w:t>GET</w:t>
+            </w:r>
+          </w:p>
+        </w:tc>
+        <w:tc>
+          <w:tcPr>
+            <w:tcW w:w="1700" w:type="dxa"/>
+            <w:tcBorders>
+              <w:top w:val="nil"/>
+              <w:left w:val="nil"/>
+              <w:bottom w:val="single" w:sz="4" w:space="0" w:color="auto"/>
+              <w:right w:val="single" w:sz="4" w:space="0" w:color="auto"/>
+            </w:tcBorders>
+            <w:shd w:val="clear" w:color="auto" w:fill="auto"/>
+            <w:noWrap/>
+            <w:vAlign w:val="bottom"/>
+            <w:hideMark/>
+          </w:tcPr>
+          <w:p>
+            <w:pPr>
+              <w:spacing w:line="240" w:lineRule="auto"/>
+              <w:jc w:val="left"/>
+              <w:rPr>
+                <w:rFonts w:ascii="Calibri" w:hAnsi="Calibri"/>
+                <w:color w:val="000000"/>
+                <w:sz w:val="22"/>
+                <w:szCs w:val="22"/>
+              </w:rPr>
+            </w:pPr>
+            <w:r>
+              <w:rPr>
+                <w:rFonts w:ascii="Calibri" w:hAnsi="Calibri"/>
+                <w:color w:val="000000"/>
+                <w:sz w:val="22"/>
+                <w:szCs w:val="22"/>
+              </w:rPr>
+              <w:t>/</w:t>
+            </w:r>
+            <w:proofErr w:type="spellStart"/>
+            <w:r>
+              <w:rPr>
+                <w:rFonts w:ascii="Calibri" w:hAnsi="Calibri"/>
+                <w:color w:val="000000"/>
+                <w:sz w:val="22"/>
+                <w:szCs w:val="22"/>
+              </w:rPr>
+              <w:t>chlogin</w:t>
+            </w:r>
+            <w:proofErr w:type="spellEnd"/>
+          </w:p>
+        </w:tc>
+      </w:tr>
+      <w:tr>
+        <w:trPr>
+          <w:trHeight w:val="300"/>
+          <w:jc w:val="center"/>
+        </w:trPr>
+        <w:tc>
+          <w:tcPr>
+            <w:tcW w:w="3020" w:type="dxa"/>
+            <w:tcBorders>
+              <w:top w:val="nil"/>
+              <w:left w:val="single" w:sz="4" w:space="0" w:color="auto"/>
+              <w:bottom w:val="single" w:sz="4" w:space="0" w:color="auto"/>
+              <w:right w:val="single" w:sz="4" w:space="0" w:color="auto"/>
+            </w:tcBorders>
+            <w:shd w:val="clear" w:color="auto" w:fill="auto"/>
+            <w:noWrap/>
+            <w:vAlign w:val="bottom"/>
+            <w:hideMark/>
+          </w:tcPr>
+          <w:p>
+            <w:pPr>
+              <w:spacing w:line="240" w:lineRule="auto"/>
+              <w:jc w:val="left"/>
+              <w:rPr>
+                <w:rFonts w:ascii="Calibri" w:hAnsi="Calibri"/>
+                <w:color w:val="000000"/>
+                <w:sz w:val="22"/>
+                <w:szCs w:val="22"/>
+              </w:rPr>
+            </w:pPr>
+            <w:proofErr w:type="spellStart"/>
+            <w:r>
+              <w:rPr>
+                <w:rFonts w:ascii="Calibri" w:hAnsi="Calibri"/>
+                <w:color w:val="000000"/>
+                <w:sz w:val="22"/>
+                <w:szCs w:val="22"/>
+              </w:rPr>
+              <w:t>void</w:t>
+            </w:r>
+            <w:proofErr w:type="spellEnd"/>
+            <w:r>
+              <w:rPr>
+                <w:rFonts w:ascii="Calibri" w:hAnsi="Calibri"/>
+                <w:color w:val="000000"/>
+                <w:sz w:val="22"/>
+                <w:szCs w:val="22"/>
+              </w:rPr>
+              <w:t xml:space="preserve"> </w:t>
+            </w:r>
+            <w:proofErr w:type="spellStart"/>
+            <w:proofErr w:type="gramStart"/>
+            <w:r>
+              <w:rPr>
+                <w:rFonts w:ascii="Calibri" w:hAnsi="Calibri"/>
+                <w:color w:val="000000"/>
+                <w:sz w:val="22"/>
+                <w:szCs w:val="22"/>
+              </w:rPr>
+              <w:t>handleChLoginMessage</w:t>
+            </w:r>
+            <w:proofErr w:type="spellEnd"/>
+            <w:r>
+              <w:rPr>
+                <w:rFonts w:ascii="Calibri" w:hAnsi="Calibri"/>
+                <w:color w:val="000000"/>
+                <w:sz w:val="22"/>
+                <w:szCs w:val="22"/>
+              </w:rPr>
+              <w:t>(</w:t>
+            </w:r>
+            <w:proofErr w:type="gramEnd"/>
+            <w:r>
+              <w:rPr>
+                <w:rFonts w:ascii="Calibri" w:hAnsi="Calibri"/>
+                <w:color w:val="000000"/>
+                <w:sz w:val="22"/>
+                <w:szCs w:val="22"/>
+              </w:rPr>
+              <w:t>);</w:t>
+            </w:r>
+          </w:p>
+        </w:tc>
+        <w:tc>
+          <w:tcPr>
+            <w:tcW w:w="3420" w:type="dxa"/>
+            <w:tcBorders>
+              <w:top w:val="nil"/>
+              <w:left w:val="nil"/>
+              <w:bottom w:val="single" w:sz="4" w:space="0" w:color="auto"/>
+              <w:right w:val="single" w:sz="4" w:space="0" w:color="auto"/>
+            </w:tcBorders>
+            <w:shd w:val="clear" w:color="auto" w:fill="auto"/>
+            <w:noWrap/>
+            <w:vAlign w:val="bottom"/>
+            <w:hideMark/>
+          </w:tcPr>
+          <w:p>
+            <w:pPr>
+              <w:spacing w:line="240" w:lineRule="auto"/>
+              <w:jc w:val="left"/>
+              <w:rPr>
+                <w:rFonts w:ascii="Calibri" w:hAnsi="Calibri"/>
+                <w:color w:val="000000"/>
+                <w:sz w:val="22"/>
+                <w:szCs w:val="22"/>
+              </w:rPr>
+            </w:pPr>
+            <w:r>
+              <w:rPr>
+                <w:rFonts w:ascii="Calibri" w:hAnsi="Calibri"/>
+                <w:color w:val="000000"/>
+                <w:sz w:val="22"/>
+                <w:szCs w:val="22"/>
+              </w:rPr>
+              <w:t xml:space="preserve">Zpracování </w:t>
+            </w:r>
+            <w:proofErr w:type="gramStart"/>
+            <w:r>
+              <w:rPr>
+                <w:rFonts w:ascii="Calibri" w:hAnsi="Calibri"/>
+                <w:color w:val="000000"/>
+                <w:sz w:val="22"/>
+                <w:szCs w:val="22"/>
+              </w:rPr>
+              <w:t>dat - změna</w:t>
+            </w:r>
+            <w:proofErr w:type="gramEnd"/>
+            <w:r>
+              <w:rPr>
+                <w:rFonts w:ascii="Calibri" w:hAnsi="Calibri"/>
+                <w:color w:val="000000"/>
+                <w:sz w:val="22"/>
+                <w:szCs w:val="22"/>
+              </w:rPr>
+              <w:t xml:space="preserve"> hesla</w:t>
+            </w:r>
+          </w:p>
+        </w:tc>
+        <w:tc>
+          <w:tcPr>
+            <w:tcW w:w="960" w:type="dxa"/>
+            <w:tcBorders>
+              <w:top w:val="nil"/>
+              <w:left w:val="nil"/>
+              <w:bottom w:val="single" w:sz="4" w:space="0" w:color="auto"/>
+              <w:right w:val="single" w:sz="4" w:space="0" w:color="auto"/>
+            </w:tcBorders>
+            <w:shd w:val="clear" w:color="auto" w:fill="auto"/>
+            <w:noWrap/>
+            <w:vAlign w:val="bottom"/>
+            <w:hideMark/>
+          </w:tcPr>
+          <w:p>
+            <w:pPr>
+              <w:spacing w:line="240" w:lineRule="auto"/>
+              <w:jc w:val="left"/>
+              <w:rPr>
+                <w:rFonts w:ascii="Calibri" w:hAnsi="Calibri"/>
+                <w:color w:val="000000"/>
+                <w:sz w:val="22"/>
+                <w:szCs w:val="22"/>
+              </w:rPr>
+            </w:pPr>
+            <w:r>
+              <w:rPr>
+                <w:rFonts w:ascii="Calibri" w:hAnsi="Calibri"/>
+                <w:color w:val="000000"/>
+                <w:sz w:val="22"/>
+                <w:szCs w:val="22"/>
+              </w:rPr>
+              <w:t>POST</w:t>
+            </w:r>
+          </w:p>
+        </w:tc>
+        <w:tc>
+          <w:tcPr>
+            <w:tcW w:w="1700" w:type="dxa"/>
+            <w:tcBorders>
+              <w:top w:val="nil"/>
+              <w:left w:val="nil"/>
+              <w:bottom w:val="single" w:sz="4" w:space="0" w:color="auto"/>
+              <w:right w:val="single" w:sz="4" w:space="0" w:color="auto"/>
+            </w:tcBorders>
+            <w:shd w:val="clear" w:color="auto" w:fill="auto"/>
+            <w:noWrap/>
+            <w:vAlign w:val="bottom"/>
+            <w:hideMark/>
+          </w:tcPr>
+          <w:p>
+            <w:pPr>
+              <w:spacing w:line="240" w:lineRule="auto"/>
+              <w:jc w:val="left"/>
+              <w:rPr>
+                <w:rFonts w:ascii="Calibri" w:hAnsi="Calibri"/>
+                <w:color w:val="000000"/>
+                <w:sz w:val="22"/>
+                <w:szCs w:val="22"/>
+              </w:rPr>
+            </w:pPr>
+            <w:r>
+              <w:rPr>
+                <w:rFonts w:ascii="Calibri" w:hAnsi="Calibri"/>
+                <w:color w:val="000000"/>
+                <w:sz w:val="22"/>
+                <w:szCs w:val="22"/>
+              </w:rPr>
+              <w:t>/</w:t>
+            </w:r>
+            <w:proofErr w:type="spellStart"/>
+            <w:r>
+              <w:rPr>
+                <w:rFonts w:ascii="Calibri" w:hAnsi="Calibri"/>
+                <w:color w:val="000000"/>
+                <w:sz w:val="22"/>
+                <w:szCs w:val="22"/>
+              </w:rPr>
+              <w:t>chloginmessage</w:t>
+            </w:r>
+            <w:proofErr w:type="spellEnd"/>
+          </w:p>
+        </w:tc>
+      </w:tr>
+      <w:tr>
+        <w:trPr>
+          <w:trHeight w:val="300"/>
+          <w:jc w:val="center"/>
+        </w:trPr>
+        <w:tc>
+          <w:tcPr>
+            <w:tcW w:w="3020" w:type="dxa"/>
+            <w:tcBorders>
+              <w:top w:val="nil"/>
+              <w:left w:val="single" w:sz="4" w:space="0" w:color="auto"/>
+              <w:bottom w:val="single" w:sz="4" w:space="0" w:color="auto"/>
+              <w:right w:val="single" w:sz="4" w:space="0" w:color="auto"/>
+            </w:tcBorders>
+            <w:shd w:val="clear" w:color="auto" w:fill="auto"/>
+            <w:noWrap/>
+            <w:vAlign w:val="bottom"/>
+            <w:hideMark/>
+          </w:tcPr>
+          <w:p>
+            <w:pPr>
+              <w:spacing w:line="240" w:lineRule="auto"/>
+              <w:jc w:val="left"/>
+              <w:rPr>
+                <w:rFonts w:ascii="Calibri" w:hAnsi="Calibri"/>
+                <w:color w:val="000000"/>
+                <w:sz w:val="22"/>
+                <w:szCs w:val="22"/>
+              </w:rPr>
+            </w:pPr>
+            <w:proofErr w:type="spellStart"/>
+            <w:r>
+              <w:rPr>
+                <w:rFonts w:ascii="Calibri" w:hAnsi="Calibri"/>
+                <w:color w:val="000000"/>
+                <w:sz w:val="22"/>
+                <w:szCs w:val="22"/>
+              </w:rPr>
+              <w:t>void</w:t>
+            </w:r>
+            <w:proofErr w:type="spellEnd"/>
+            <w:r>
+              <w:rPr>
+                <w:rFonts w:ascii="Calibri" w:hAnsi="Calibri"/>
+                <w:color w:val="000000"/>
+                <w:sz w:val="22"/>
+                <w:szCs w:val="22"/>
+              </w:rPr>
+              <w:t xml:space="preserve"> </w:t>
+            </w:r>
+            <w:proofErr w:type="spellStart"/>
+            <w:proofErr w:type="gramStart"/>
+            <w:r>
+              <w:rPr>
+                <w:rFonts w:ascii="Calibri" w:hAnsi="Calibri"/>
+                <w:color w:val="000000"/>
+                <w:sz w:val="22"/>
+                <w:szCs w:val="22"/>
+              </w:rPr>
+              <w:t>handleLogout</w:t>
+            </w:r>
+            <w:proofErr w:type="spellEnd"/>
+            <w:r>
+              <w:rPr>
+                <w:rFonts w:ascii="Calibri" w:hAnsi="Calibri"/>
+                <w:color w:val="000000"/>
+                <w:sz w:val="22"/>
+                <w:szCs w:val="22"/>
+              </w:rPr>
+              <w:t>(</w:t>
+            </w:r>
+            <w:proofErr w:type="gramEnd"/>
+            <w:r>
+              <w:rPr>
+                <w:rFonts w:ascii="Calibri" w:hAnsi="Calibri"/>
+                <w:color w:val="000000"/>
+                <w:sz w:val="22"/>
+                <w:szCs w:val="22"/>
+              </w:rPr>
+              <w:t>);</w:t>
+            </w:r>
+          </w:p>
+        </w:tc>
+        <w:tc>
+          <w:tcPr>
+            <w:tcW w:w="3420" w:type="dxa"/>
+            <w:tcBorders>
+              <w:top w:val="nil"/>
+              <w:left w:val="nil"/>
+              <w:bottom w:val="single" w:sz="4" w:space="0" w:color="auto"/>
+              <w:right w:val="single" w:sz="4" w:space="0" w:color="auto"/>
+            </w:tcBorders>
+            <w:shd w:val="clear" w:color="auto" w:fill="auto"/>
+            <w:noWrap/>
+            <w:vAlign w:val="bottom"/>
+            <w:hideMark/>
+          </w:tcPr>
+          <w:p>
+            <w:pPr>
+              <w:spacing w:line="240" w:lineRule="auto"/>
+              <w:jc w:val="left"/>
+              <w:rPr>
+                <w:rFonts w:ascii="Calibri" w:hAnsi="Calibri"/>
+                <w:color w:val="000000"/>
+                <w:sz w:val="22"/>
+                <w:szCs w:val="22"/>
+              </w:rPr>
+            </w:pPr>
+            <w:r>
+              <w:rPr>
+                <w:rFonts w:ascii="Calibri" w:hAnsi="Calibri"/>
+                <w:color w:val="000000"/>
+                <w:sz w:val="22"/>
+                <w:szCs w:val="22"/>
+              </w:rPr>
+              <w:t>Odhlášení</w:t>
+            </w:r>
+          </w:p>
+        </w:tc>
+        <w:tc>
+          <w:tcPr>
+            <w:tcW w:w="960" w:type="dxa"/>
+            <w:tcBorders>
+              <w:top w:val="nil"/>
+              <w:left w:val="nil"/>
+              <w:bottom w:val="single" w:sz="4" w:space="0" w:color="auto"/>
+              <w:right w:val="single" w:sz="4" w:space="0" w:color="auto"/>
+            </w:tcBorders>
+            <w:shd w:val="clear" w:color="auto" w:fill="auto"/>
+            <w:noWrap/>
+            <w:vAlign w:val="bottom"/>
+            <w:hideMark/>
+          </w:tcPr>
+          <w:p>
+            <w:pPr>
+              <w:spacing w:line="240" w:lineRule="auto"/>
+              <w:jc w:val="left"/>
+              <w:rPr>
+                <w:rFonts w:ascii="Calibri" w:hAnsi="Calibri"/>
+                <w:color w:val="000000"/>
+                <w:sz w:val="22"/>
+                <w:szCs w:val="22"/>
+              </w:rPr>
+            </w:pPr>
+            <w:r>
+              <w:rPr>
+                <w:rFonts w:ascii="Calibri" w:hAnsi="Calibri"/>
+                <w:color w:val="000000"/>
+                <w:sz w:val="22"/>
+                <w:szCs w:val="22"/>
+              </w:rPr>
+              <w:t>GET</w:t>
+            </w:r>
+          </w:p>
+        </w:tc>
+        <w:tc>
+          <w:tcPr>
+            <w:tcW w:w="1700" w:type="dxa"/>
+            <w:tcBorders>
+              <w:top w:val="nil"/>
+              <w:left w:val="nil"/>
+              <w:bottom w:val="single" w:sz="4" w:space="0" w:color="auto"/>
+              <w:right w:val="single" w:sz="4" w:space="0" w:color="auto"/>
+            </w:tcBorders>
+            <w:shd w:val="clear" w:color="auto" w:fill="auto"/>
+            <w:noWrap/>
+            <w:vAlign w:val="bottom"/>
+            <w:hideMark/>
+          </w:tcPr>
+          <w:p>
+            <w:pPr>
+              <w:spacing w:line="240" w:lineRule="auto"/>
+              <w:jc w:val="left"/>
+              <w:rPr>
+                <w:rFonts w:ascii="Calibri" w:hAnsi="Calibri"/>
+                <w:color w:val="000000"/>
+                <w:sz w:val="22"/>
+                <w:szCs w:val="22"/>
+              </w:rPr>
+            </w:pPr>
+            <w:r>
+              <w:rPr>
+                <w:rFonts w:ascii="Calibri" w:hAnsi="Calibri"/>
+                <w:color w:val="000000"/>
+                <w:sz w:val="22"/>
+                <w:szCs w:val="22"/>
+              </w:rPr>
+              <w:t>/</w:t>
+            </w:r>
+            <w:proofErr w:type="spellStart"/>
+            <w:r>
+              <w:rPr>
+                <w:rFonts w:ascii="Calibri" w:hAnsi="Calibri"/>
+                <w:color w:val="000000"/>
+                <w:sz w:val="22"/>
+                <w:szCs w:val="22"/>
+              </w:rPr>
+              <w:t>logout</w:t>
+            </w:r>
+            <w:proofErr w:type="spellEnd"/>
+          </w:p>
+        </w:tc>
+      </w:tr>
+      <w:tr>
+        <w:trPr>
+          <w:trHeight w:val="300"/>
+          <w:jc w:val="center"/>
+        </w:trPr>
+        <w:tc>
+          <w:tcPr>
+            <w:tcW w:w="3020" w:type="dxa"/>
+            <w:tcBorders>
+              <w:top w:val="nil"/>
+              <w:left w:val="single" w:sz="4" w:space="0" w:color="auto"/>
+              <w:bottom w:val="single" w:sz="4" w:space="0" w:color="auto"/>
+              <w:right w:val="single" w:sz="4" w:space="0" w:color="auto"/>
+            </w:tcBorders>
+            <w:shd w:val="clear" w:color="auto" w:fill="auto"/>
+            <w:noWrap/>
+            <w:vAlign w:val="bottom"/>
+            <w:hideMark/>
+          </w:tcPr>
+          <w:p>
+            <w:pPr>
+              <w:spacing w:line="240" w:lineRule="auto"/>
+              <w:jc w:val="left"/>
+              <w:rPr>
+                <w:rFonts w:ascii="Calibri" w:hAnsi="Calibri"/>
+                <w:color w:val="000000"/>
+                <w:sz w:val="22"/>
+                <w:szCs w:val="22"/>
+              </w:rPr>
+            </w:pPr>
+            <w:proofErr w:type="spellStart"/>
+            <w:r>
+              <w:rPr>
+                <w:rFonts w:ascii="Calibri" w:hAnsi="Calibri"/>
+                <w:color w:val="000000"/>
+                <w:sz w:val="22"/>
+                <w:szCs w:val="22"/>
+              </w:rPr>
+              <w:t>void</w:t>
+            </w:r>
+            <w:proofErr w:type="spellEnd"/>
+            <w:r>
+              <w:rPr>
+                <w:rFonts w:ascii="Calibri" w:hAnsi="Calibri"/>
+                <w:color w:val="000000"/>
+                <w:sz w:val="22"/>
+                <w:szCs w:val="22"/>
+              </w:rPr>
+              <w:t xml:space="preserve"> </w:t>
+            </w:r>
+            <w:proofErr w:type="spellStart"/>
+            <w:proofErr w:type="gramStart"/>
+            <w:r>
+              <w:rPr>
+                <w:rFonts w:ascii="Calibri" w:hAnsi="Calibri"/>
+                <w:color w:val="000000"/>
+                <w:sz w:val="22"/>
+                <w:szCs w:val="22"/>
+              </w:rPr>
+              <w:t>handleAccess</w:t>
+            </w:r>
+            <w:proofErr w:type="spellEnd"/>
+            <w:r>
+              <w:rPr>
+                <w:rFonts w:ascii="Calibri" w:hAnsi="Calibri"/>
+                <w:color w:val="000000"/>
+                <w:sz w:val="22"/>
+                <w:szCs w:val="22"/>
+              </w:rPr>
+              <w:t>(</w:t>
+            </w:r>
+            <w:proofErr w:type="gramEnd"/>
+            <w:r>
+              <w:rPr>
+                <w:rFonts w:ascii="Calibri" w:hAnsi="Calibri"/>
+                <w:color w:val="000000"/>
+                <w:sz w:val="22"/>
+                <w:szCs w:val="22"/>
+              </w:rPr>
+              <w:t>);</w:t>
+            </w:r>
+          </w:p>
+        </w:tc>
+        <w:tc>
+          <w:tcPr>
+            <w:tcW w:w="3420" w:type="dxa"/>
+            <w:tcBorders>
+              <w:top w:val="nil"/>
+              <w:left w:val="nil"/>
+              <w:bottom w:val="single" w:sz="4" w:space="0" w:color="auto"/>
+              <w:right w:val="single" w:sz="4" w:space="0" w:color="auto"/>
+            </w:tcBorders>
+            <w:shd w:val="clear" w:color="auto" w:fill="auto"/>
+            <w:noWrap/>
+            <w:vAlign w:val="bottom"/>
+            <w:hideMark/>
+          </w:tcPr>
+          <w:p>
+            <w:pPr>
+              <w:spacing w:line="240" w:lineRule="auto"/>
+              <w:jc w:val="left"/>
+              <w:rPr>
+                <w:rFonts w:ascii="Calibri" w:hAnsi="Calibri"/>
+                <w:color w:val="000000"/>
+                <w:sz w:val="22"/>
+                <w:szCs w:val="22"/>
+              </w:rPr>
+            </w:pPr>
+            <w:r>
+              <w:rPr>
+                <w:rFonts w:ascii="Calibri" w:hAnsi="Calibri"/>
+                <w:color w:val="000000"/>
+                <w:sz w:val="22"/>
+                <w:szCs w:val="22"/>
+              </w:rPr>
+              <w:t>Změna přihlašovacích údajů k Wi-Fi</w:t>
+            </w:r>
+          </w:p>
+        </w:tc>
+        <w:tc>
+          <w:tcPr>
+            <w:tcW w:w="960" w:type="dxa"/>
+            <w:tcBorders>
+              <w:top w:val="nil"/>
+              <w:left w:val="nil"/>
+              <w:bottom w:val="single" w:sz="4" w:space="0" w:color="auto"/>
+              <w:right w:val="single" w:sz="4" w:space="0" w:color="auto"/>
+            </w:tcBorders>
+            <w:shd w:val="clear" w:color="auto" w:fill="auto"/>
+            <w:noWrap/>
+            <w:vAlign w:val="bottom"/>
+            <w:hideMark/>
+          </w:tcPr>
+          <w:p>
+            <w:pPr>
+              <w:spacing w:line="240" w:lineRule="auto"/>
+              <w:jc w:val="left"/>
+              <w:rPr>
+                <w:rFonts w:ascii="Calibri" w:hAnsi="Calibri"/>
+                <w:color w:val="000000"/>
+                <w:sz w:val="22"/>
+                <w:szCs w:val="22"/>
+              </w:rPr>
+            </w:pPr>
+            <w:r>
+              <w:rPr>
+                <w:rFonts w:ascii="Calibri" w:hAnsi="Calibri"/>
+                <w:color w:val="000000"/>
+                <w:sz w:val="22"/>
+                <w:szCs w:val="22"/>
+              </w:rPr>
+              <w:t>GET</w:t>
+            </w:r>
+          </w:p>
+        </w:tc>
+        <w:tc>
+          <w:tcPr>
+            <w:tcW w:w="1700" w:type="dxa"/>
+            <w:tcBorders>
+              <w:top w:val="nil"/>
+              <w:left w:val="nil"/>
+              <w:bottom w:val="single" w:sz="4" w:space="0" w:color="auto"/>
+              <w:right w:val="single" w:sz="4" w:space="0" w:color="auto"/>
+            </w:tcBorders>
+            <w:shd w:val="clear" w:color="auto" w:fill="auto"/>
+            <w:noWrap/>
+            <w:vAlign w:val="bottom"/>
+            <w:hideMark/>
+          </w:tcPr>
+          <w:p>
+            <w:pPr>
+              <w:spacing w:line="240" w:lineRule="auto"/>
+              <w:jc w:val="left"/>
+              <w:rPr>
+                <w:rFonts w:ascii="Calibri" w:hAnsi="Calibri"/>
+                <w:color w:val="000000"/>
+                <w:sz w:val="22"/>
+                <w:szCs w:val="22"/>
+              </w:rPr>
+            </w:pPr>
+            <w:r>
+              <w:rPr>
+                <w:rFonts w:ascii="Calibri" w:hAnsi="Calibri"/>
+                <w:color w:val="000000"/>
+                <w:sz w:val="22"/>
+                <w:szCs w:val="22"/>
+              </w:rPr>
+              <w:t>/</w:t>
+            </w:r>
+            <w:proofErr w:type="spellStart"/>
+            <w:r>
+              <w:rPr>
+                <w:rFonts w:ascii="Calibri" w:hAnsi="Calibri"/>
+                <w:color w:val="000000"/>
+                <w:sz w:val="22"/>
+                <w:szCs w:val="22"/>
+              </w:rPr>
+              <w:t>access</w:t>
+            </w:r>
+            <w:proofErr w:type="spellEnd"/>
+          </w:p>
+        </w:tc>
+      </w:tr>
+      <w:tr>
+        <w:trPr>
+          <w:trHeight w:val="300"/>
+          <w:jc w:val="center"/>
+        </w:trPr>
+        <w:tc>
+          <w:tcPr>
+            <w:tcW w:w="3020" w:type="dxa"/>
+            <w:tcBorders>
+              <w:top w:val="nil"/>
+              <w:left w:val="single" w:sz="4" w:space="0" w:color="auto"/>
+              <w:bottom w:val="single" w:sz="4" w:space="0" w:color="auto"/>
+              <w:right w:val="single" w:sz="4" w:space="0" w:color="auto"/>
+            </w:tcBorders>
+            <w:shd w:val="clear" w:color="auto" w:fill="auto"/>
+            <w:noWrap/>
+            <w:vAlign w:val="bottom"/>
+            <w:hideMark/>
+          </w:tcPr>
+          <w:p>
+            <w:pPr>
+              <w:spacing w:line="240" w:lineRule="auto"/>
+              <w:jc w:val="left"/>
+              <w:rPr>
+                <w:rFonts w:ascii="Calibri" w:hAnsi="Calibri"/>
+                <w:color w:val="000000"/>
+                <w:sz w:val="22"/>
+                <w:szCs w:val="22"/>
+              </w:rPr>
+            </w:pPr>
+            <w:proofErr w:type="spellStart"/>
+            <w:r>
+              <w:rPr>
+                <w:rFonts w:ascii="Calibri" w:hAnsi="Calibri"/>
+                <w:color w:val="000000"/>
+                <w:sz w:val="22"/>
+                <w:szCs w:val="22"/>
+              </w:rPr>
+              <w:t>void</w:t>
+            </w:r>
+            <w:proofErr w:type="spellEnd"/>
+            <w:r>
+              <w:rPr>
+                <w:rFonts w:ascii="Calibri" w:hAnsi="Calibri"/>
+                <w:color w:val="000000"/>
+                <w:sz w:val="22"/>
+                <w:szCs w:val="22"/>
+              </w:rPr>
+              <w:t xml:space="preserve"> </w:t>
+            </w:r>
+            <w:proofErr w:type="spellStart"/>
+            <w:proofErr w:type="gramStart"/>
+            <w:r>
+              <w:rPr>
+                <w:rFonts w:ascii="Calibri" w:hAnsi="Calibri"/>
+                <w:color w:val="000000"/>
+                <w:sz w:val="22"/>
+                <w:szCs w:val="22"/>
+              </w:rPr>
+              <w:t>handleAccessMessage</w:t>
+            </w:r>
+            <w:proofErr w:type="spellEnd"/>
+            <w:r>
+              <w:rPr>
+                <w:rFonts w:ascii="Calibri" w:hAnsi="Calibri"/>
+                <w:color w:val="000000"/>
+                <w:sz w:val="22"/>
+                <w:szCs w:val="22"/>
+              </w:rPr>
+              <w:t>(</w:t>
+            </w:r>
+            <w:proofErr w:type="gramEnd"/>
+            <w:r>
+              <w:rPr>
+                <w:rFonts w:ascii="Calibri" w:hAnsi="Calibri"/>
+                <w:color w:val="000000"/>
+                <w:sz w:val="22"/>
+                <w:szCs w:val="22"/>
+              </w:rPr>
+              <w:t>);</w:t>
+            </w:r>
+          </w:p>
+        </w:tc>
+        <w:tc>
+          <w:tcPr>
+            <w:tcW w:w="3420" w:type="dxa"/>
+            <w:tcBorders>
+              <w:top w:val="nil"/>
+              <w:left w:val="nil"/>
+              <w:bottom w:val="single" w:sz="4" w:space="0" w:color="auto"/>
+              <w:right w:val="single" w:sz="4" w:space="0" w:color="auto"/>
+            </w:tcBorders>
+            <w:shd w:val="clear" w:color="auto" w:fill="auto"/>
+            <w:noWrap/>
+            <w:vAlign w:val="bottom"/>
+            <w:hideMark/>
+          </w:tcPr>
+          <w:p>
+            <w:pPr>
+              <w:spacing w:line="240" w:lineRule="auto"/>
+              <w:jc w:val="left"/>
+              <w:rPr>
+                <w:rFonts w:ascii="Calibri" w:hAnsi="Calibri"/>
+                <w:color w:val="000000"/>
+                <w:sz w:val="22"/>
+                <w:szCs w:val="22"/>
+              </w:rPr>
+            </w:pPr>
+            <w:r>
+              <w:rPr>
+                <w:rFonts w:ascii="Calibri" w:hAnsi="Calibri"/>
+                <w:color w:val="000000"/>
+                <w:sz w:val="22"/>
+                <w:szCs w:val="22"/>
+              </w:rPr>
+              <w:t>Zpracování dat</w:t>
+            </w:r>
+            <w:r>
+              <w:rPr>
+                <w:rFonts w:ascii="Calibri" w:hAnsi="Calibri"/>
+                <w:color w:val="000000"/>
+                <w:sz w:val="22"/>
+                <w:szCs w:val="22"/>
+              </w:rPr>
+              <w:t xml:space="preserve"> údajů k Wi-Fi</w:t>
+            </w:r>
+          </w:p>
+        </w:tc>
+        <w:tc>
+          <w:tcPr>
+            <w:tcW w:w="960" w:type="dxa"/>
+            <w:tcBorders>
+              <w:top w:val="nil"/>
+              <w:left w:val="nil"/>
+              <w:bottom w:val="single" w:sz="4" w:space="0" w:color="auto"/>
+              <w:right w:val="single" w:sz="4" w:space="0" w:color="auto"/>
+            </w:tcBorders>
+            <w:shd w:val="clear" w:color="auto" w:fill="auto"/>
+            <w:noWrap/>
+            <w:vAlign w:val="bottom"/>
+            <w:hideMark/>
+          </w:tcPr>
+          <w:p>
+            <w:pPr>
+              <w:spacing w:line="240" w:lineRule="auto"/>
+              <w:jc w:val="left"/>
+              <w:rPr>
+                <w:rFonts w:ascii="Calibri" w:hAnsi="Calibri"/>
+                <w:color w:val="000000"/>
+                <w:sz w:val="22"/>
+                <w:szCs w:val="22"/>
+              </w:rPr>
+            </w:pPr>
+            <w:r>
+              <w:rPr>
+                <w:rFonts w:ascii="Calibri" w:hAnsi="Calibri"/>
+                <w:color w:val="000000"/>
+                <w:sz w:val="22"/>
+                <w:szCs w:val="22"/>
+              </w:rPr>
+              <w:t>POST</w:t>
+            </w:r>
+          </w:p>
+        </w:tc>
+        <w:tc>
+          <w:tcPr>
+            <w:tcW w:w="1700" w:type="dxa"/>
+            <w:tcBorders>
+              <w:top w:val="nil"/>
+              <w:left w:val="nil"/>
+              <w:bottom w:val="single" w:sz="4" w:space="0" w:color="auto"/>
+              <w:right w:val="single" w:sz="4" w:space="0" w:color="auto"/>
+            </w:tcBorders>
+            <w:shd w:val="clear" w:color="auto" w:fill="auto"/>
+            <w:noWrap/>
+            <w:vAlign w:val="bottom"/>
+            <w:hideMark/>
+          </w:tcPr>
+          <w:p>
+            <w:pPr>
+              <w:spacing w:line="240" w:lineRule="auto"/>
+              <w:jc w:val="left"/>
+              <w:rPr>
+                <w:rFonts w:ascii="Calibri" w:hAnsi="Calibri"/>
+                <w:color w:val="000000"/>
+                <w:sz w:val="22"/>
+                <w:szCs w:val="22"/>
+              </w:rPr>
+            </w:pPr>
+            <w:r>
+              <w:rPr>
+                <w:rFonts w:ascii="Calibri" w:hAnsi="Calibri"/>
+                <w:color w:val="000000"/>
+                <w:sz w:val="22"/>
+                <w:szCs w:val="22"/>
+              </w:rPr>
+              <w:t>/</w:t>
+            </w:r>
+            <w:proofErr w:type="spellStart"/>
+            <w:r>
+              <w:rPr>
+                <w:rFonts w:ascii="Calibri" w:hAnsi="Calibri"/>
+                <w:color w:val="000000"/>
+                <w:sz w:val="22"/>
+                <w:szCs w:val="22"/>
+              </w:rPr>
+              <w:t>accessmessage</w:t>
+            </w:r>
+            <w:proofErr w:type="spellEnd"/>
+          </w:p>
+        </w:tc>
+      </w:tr>
+      <w:tr>
+        <w:trPr>
+          <w:trHeight w:val="300"/>
+          <w:jc w:val="center"/>
+        </w:trPr>
+        <w:tc>
+          <w:tcPr>
+            <w:tcW w:w="3020" w:type="dxa"/>
+            <w:tcBorders>
+              <w:top w:val="nil"/>
+              <w:left w:val="single" w:sz="4" w:space="0" w:color="auto"/>
+              <w:bottom w:val="single" w:sz="4" w:space="0" w:color="auto"/>
+              <w:right w:val="single" w:sz="4" w:space="0" w:color="auto"/>
+            </w:tcBorders>
+            <w:shd w:val="clear" w:color="auto" w:fill="auto"/>
+            <w:noWrap/>
+            <w:vAlign w:val="bottom"/>
+            <w:hideMark/>
+          </w:tcPr>
+          <w:p>
+            <w:pPr>
+              <w:spacing w:line="240" w:lineRule="auto"/>
+              <w:jc w:val="left"/>
+              <w:rPr>
+                <w:rFonts w:ascii="Calibri" w:hAnsi="Calibri"/>
+                <w:color w:val="000000"/>
+                <w:sz w:val="22"/>
+                <w:szCs w:val="22"/>
+              </w:rPr>
+            </w:pPr>
+            <w:proofErr w:type="spellStart"/>
+            <w:r>
+              <w:rPr>
+                <w:rFonts w:ascii="Calibri" w:hAnsi="Calibri"/>
+                <w:color w:val="000000"/>
+                <w:sz w:val="22"/>
+                <w:szCs w:val="22"/>
+              </w:rPr>
+              <w:t>void</w:t>
+            </w:r>
+            <w:proofErr w:type="spellEnd"/>
+            <w:r>
+              <w:rPr>
+                <w:rFonts w:ascii="Calibri" w:hAnsi="Calibri"/>
+                <w:color w:val="000000"/>
+                <w:sz w:val="22"/>
+                <w:szCs w:val="22"/>
+              </w:rPr>
+              <w:t xml:space="preserve"> </w:t>
+            </w:r>
+            <w:proofErr w:type="spellStart"/>
+            <w:proofErr w:type="gramStart"/>
+            <w:r>
+              <w:rPr>
+                <w:rFonts w:ascii="Calibri" w:hAnsi="Calibri"/>
+                <w:color w:val="000000"/>
+                <w:sz w:val="22"/>
+                <w:szCs w:val="22"/>
+              </w:rPr>
+              <w:t>handleNTP</w:t>
+            </w:r>
+            <w:proofErr w:type="spellEnd"/>
+            <w:r>
+              <w:rPr>
+                <w:rFonts w:ascii="Calibri" w:hAnsi="Calibri"/>
+                <w:color w:val="000000"/>
+                <w:sz w:val="22"/>
+                <w:szCs w:val="22"/>
+              </w:rPr>
+              <w:t>(</w:t>
+            </w:r>
+            <w:proofErr w:type="gramEnd"/>
+            <w:r>
+              <w:rPr>
+                <w:rFonts w:ascii="Calibri" w:hAnsi="Calibri"/>
+                <w:color w:val="000000"/>
+                <w:sz w:val="22"/>
+                <w:szCs w:val="22"/>
+              </w:rPr>
+              <w:t>);</w:t>
+            </w:r>
+          </w:p>
+        </w:tc>
+        <w:tc>
+          <w:tcPr>
+            <w:tcW w:w="3420" w:type="dxa"/>
+            <w:tcBorders>
+              <w:top w:val="nil"/>
+              <w:left w:val="nil"/>
+              <w:bottom w:val="single" w:sz="4" w:space="0" w:color="auto"/>
+              <w:right w:val="single" w:sz="4" w:space="0" w:color="auto"/>
+            </w:tcBorders>
+            <w:shd w:val="clear" w:color="auto" w:fill="auto"/>
+            <w:noWrap/>
+            <w:vAlign w:val="bottom"/>
+            <w:hideMark/>
+          </w:tcPr>
+          <w:p>
+            <w:pPr>
+              <w:spacing w:line="240" w:lineRule="auto"/>
+              <w:jc w:val="left"/>
+              <w:rPr>
+                <w:rFonts w:ascii="Calibri" w:hAnsi="Calibri"/>
+                <w:color w:val="000000"/>
+                <w:sz w:val="22"/>
+                <w:szCs w:val="22"/>
+              </w:rPr>
+            </w:pPr>
+            <w:r>
+              <w:rPr>
+                <w:rFonts w:ascii="Calibri" w:hAnsi="Calibri"/>
+                <w:color w:val="000000"/>
+                <w:sz w:val="22"/>
+                <w:szCs w:val="22"/>
+              </w:rPr>
+              <w:t>Nastavení parametrů NTP</w:t>
+            </w:r>
+          </w:p>
+        </w:tc>
+        <w:tc>
+          <w:tcPr>
+            <w:tcW w:w="960" w:type="dxa"/>
+            <w:tcBorders>
+              <w:top w:val="nil"/>
+              <w:left w:val="nil"/>
+              <w:bottom w:val="single" w:sz="4" w:space="0" w:color="auto"/>
+              <w:right w:val="single" w:sz="4" w:space="0" w:color="auto"/>
+            </w:tcBorders>
+            <w:shd w:val="clear" w:color="auto" w:fill="auto"/>
+            <w:noWrap/>
+            <w:vAlign w:val="bottom"/>
+            <w:hideMark/>
+          </w:tcPr>
+          <w:p>
+            <w:pPr>
+              <w:spacing w:line="240" w:lineRule="auto"/>
+              <w:jc w:val="left"/>
+              <w:rPr>
+                <w:rFonts w:ascii="Calibri" w:hAnsi="Calibri"/>
+                <w:color w:val="000000"/>
+                <w:sz w:val="22"/>
+                <w:szCs w:val="22"/>
+              </w:rPr>
+            </w:pPr>
+            <w:r>
+              <w:rPr>
+                <w:rFonts w:ascii="Calibri" w:hAnsi="Calibri"/>
+                <w:color w:val="000000"/>
+                <w:sz w:val="22"/>
+                <w:szCs w:val="22"/>
+              </w:rPr>
+              <w:t>GET</w:t>
+            </w:r>
+          </w:p>
+        </w:tc>
+        <w:tc>
+          <w:tcPr>
+            <w:tcW w:w="1700" w:type="dxa"/>
+            <w:tcBorders>
+              <w:top w:val="nil"/>
+              <w:left w:val="nil"/>
+              <w:bottom w:val="single" w:sz="4" w:space="0" w:color="auto"/>
+              <w:right w:val="single" w:sz="4" w:space="0" w:color="auto"/>
+            </w:tcBorders>
+            <w:shd w:val="clear" w:color="auto" w:fill="auto"/>
+            <w:noWrap/>
+            <w:vAlign w:val="bottom"/>
+            <w:hideMark/>
+          </w:tcPr>
+          <w:p>
+            <w:pPr>
+              <w:spacing w:line="240" w:lineRule="auto"/>
+              <w:jc w:val="left"/>
+              <w:rPr>
+                <w:rFonts w:ascii="Calibri" w:hAnsi="Calibri"/>
+                <w:color w:val="000000"/>
+                <w:sz w:val="22"/>
+                <w:szCs w:val="22"/>
+              </w:rPr>
+            </w:pPr>
+            <w:r>
+              <w:rPr>
+                <w:rFonts w:ascii="Calibri" w:hAnsi="Calibri"/>
+                <w:color w:val="000000"/>
+                <w:sz w:val="22"/>
+                <w:szCs w:val="22"/>
+              </w:rPr>
+              <w:t>/</w:t>
+            </w:r>
+            <w:proofErr w:type="spellStart"/>
+            <w:r>
+              <w:rPr>
+                <w:rFonts w:ascii="Calibri" w:hAnsi="Calibri"/>
+                <w:color w:val="000000"/>
+                <w:sz w:val="22"/>
+                <w:szCs w:val="22"/>
+              </w:rPr>
+              <w:t>ntp</w:t>
+            </w:r>
+            <w:proofErr w:type="spellEnd"/>
+          </w:p>
+        </w:tc>
+      </w:tr>
+      <w:tr>
+        <w:trPr>
+          <w:trHeight w:val="300"/>
+          <w:jc w:val="center"/>
+        </w:trPr>
+        <w:tc>
+          <w:tcPr>
+            <w:tcW w:w="3020" w:type="dxa"/>
+            <w:tcBorders>
+              <w:top w:val="nil"/>
+              <w:left w:val="single" w:sz="4" w:space="0" w:color="auto"/>
+              <w:bottom w:val="single" w:sz="4" w:space="0" w:color="auto"/>
+              <w:right w:val="single" w:sz="4" w:space="0" w:color="auto"/>
+            </w:tcBorders>
+            <w:shd w:val="clear" w:color="auto" w:fill="auto"/>
+            <w:noWrap/>
+            <w:vAlign w:val="bottom"/>
+            <w:hideMark/>
+          </w:tcPr>
+          <w:p>
+            <w:pPr>
+              <w:spacing w:line="240" w:lineRule="auto"/>
+              <w:jc w:val="left"/>
+              <w:rPr>
+                <w:rFonts w:ascii="Calibri" w:hAnsi="Calibri"/>
+                <w:color w:val="000000"/>
+                <w:sz w:val="22"/>
+                <w:szCs w:val="22"/>
+              </w:rPr>
+            </w:pPr>
+            <w:proofErr w:type="spellStart"/>
+            <w:r>
+              <w:rPr>
+                <w:rFonts w:ascii="Calibri" w:hAnsi="Calibri"/>
+                <w:color w:val="000000"/>
+                <w:sz w:val="22"/>
+                <w:szCs w:val="22"/>
+              </w:rPr>
+              <w:t>void</w:t>
+            </w:r>
+            <w:proofErr w:type="spellEnd"/>
+            <w:r>
+              <w:rPr>
+                <w:rFonts w:ascii="Calibri" w:hAnsi="Calibri"/>
+                <w:color w:val="000000"/>
+                <w:sz w:val="22"/>
+                <w:szCs w:val="22"/>
+              </w:rPr>
+              <w:t xml:space="preserve"> </w:t>
+            </w:r>
+            <w:proofErr w:type="spellStart"/>
+            <w:proofErr w:type="gramStart"/>
+            <w:r>
+              <w:rPr>
+                <w:rFonts w:ascii="Calibri" w:hAnsi="Calibri"/>
+                <w:color w:val="000000"/>
+                <w:sz w:val="22"/>
+                <w:szCs w:val="22"/>
+              </w:rPr>
+              <w:t>handleNTPMessage</w:t>
+            </w:r>
+            <w:proofErr w:type="spellEnd"/>
+            <w:r>
+              <w:rPr>
+                <w:rFonts w:ascii="Calibri" w:hAnsi="Calibri"/>
+                <w:color w:val="000000"/>
+                <w:sz w:val="22"/>
+                <w:szCs w:val="22"/>
+              </w:rPr>
+              <w:t>(</w:t>
+            </w:r>
+            <w:proofErr w:type="gramEnd"/>
+            <w:r>
+              <w:rPr>
+                <w:rFonts w:ascii="Calibri" w:hAnsi="Calibri"/>
+                <w:color w:val="000000"/>
+                <w:sz w:val="22"/>
+                <w:szCs w:val="22"/>
+              </w:rPr>
+              <w:t>);</w:t>
+            </w:r>
+          </w:p>
+        </w:tc>
+        <w:tc>
+          <w:tcPr>
+            <w:tcW w:w="3420" w:type="dxa"/>
+            <w:tcBorders>
+              <w:top w:val="nil"/>
+              <w:left w:val="nil"/>
+              <w:bottom w:val="single" w:sz="4" w:space="0" w:color="auto"/>
+              <w:right w:val="single" w:sz="4" w:space="0" w:color="auto"/>
+            </w:tcBorders>
+            <w:shd w:val="clear" w:color="auto" w:fill="auto"/>
+            <w:noWrap/>
+            <w:vAlign w:val="bottom"/>
+            <w:hideMark/>
+          </w:tcPr>
+          <w:p>
+            <w:pPr>
+              <w:spacing w:line="240" w:lineRule="auto"/>
+              <w:jc w:val="left"/>
+              <w:rPr>
+                <w:rFonts w:ascii="Calibri" w:hAnsi="Calibri"/>
+                <w:color w:val="000000"/>
+                <w:sz w:val="22"/>
+                <w:szCs w:val="22"/>
+              </w:rPr>
+            </w:pPr>
+            <w:r>
+              <w:rPr>
+                <w:rFonts w:ascii="Calibri" w:hAnsi="Calibri"/>
+                <w:color w:val="000000"/>
+                <w:sz w:val="22"/>
+                <w:szCs w:val="22"/>
+              </w:rPr>
+              <w:t>Zpracování dat z NTP</w:t>
+            </w:r>
+          </w:p>
+        </w:tc>
+        <w:tc>
+          <w:tcPr>
+            <w:tcW w:w="960" w:type="dxa"/>
+            <w:tcBorders>
+              <w:top w:val="nil"/>
+              <w:left w:val="nil"/>
+              <w:bottom w:val="single" w:sz="4" w:space="0" w:color="auto"/>
+              <w:right w:val="single" w:sz="4" w:space="0" w:color="auto"/>
+            </w:tcBorders>
+            <w:shd w:val="clear" w:color="auto" w:fill="auto"/>
+            <w:noWrap/>
+            <w:vAlign w:val="bottom"/>
+            <w:hideMark/>
+          </w:tcPr>
+          <w:p>
+            <w:pPr>
+              <w:spacing w:line="240" w:lineRule="auto"/>
+              <w:jc w:val="left"/>
+              <w:rPr>
+                <w:rFonts w:ascii="Calibri" w:hAnsi="Calibri"/>
+                <w:color w:val="000000"/>
+                <w:sz w:val="22"/>
+                <w:szCs w:val="22"/>
+              </w:rPr>
+            </w:pPr>
+            <w:r>
+              <w:rPr>
+                <w:rFonts w:ascii="Calibri" w:hAnsi="Calibri"/>
+                <w:color w:val="000000"/>
+                <w:sz w:val="22"/>
+                <w:szCs w:val="22"/>
+              </w:rPr>
+              <w:t>POST</w:t>
+            </w:r>
+          </w:p>
+        </w:tc>
+        <w:tc>
+          <w:tcPr>
+            <w:tcW w:w="1700" w:type="dxa"/>
+            <w:tcBorders>
+              <w:top w:val="nil"/>
+              <w:left w:val="nil"/>
+              <w:bottom w:val="single" w:sz="4" w:space="0" w:color="auto"/>
+              <w:right w:val="single" w:sz="4" w:space="0" w:color="auto"/>
+            </w:tcBorders>
+            <w:shd w:val="clear" w:color="auto" w:fill="auto"/>
+            <w:noWrap/>
+            <w:vAlign w:val="bottom"/>
+            <w:hideMark/>
+          </w:tcPr>
+          <w:p>
+            <w:pPr>
+              <w:spacing w:line="240" w:lineRule="auto"/>
+              <w:jc w:val="left"/>
+              <w:rPr>
+                <w:rFonts w:ascii="Calibri" w:hAnsi="Calibri"/>
+                <w:color w:val="000000"/>
+                <w:sz w:val="22"/>
+                <w:szCs w:val="22"/>
+              </w:rPr>
+            </w:pPr>
+            <w:r>
+              <w:rPr>
+                <w:rFonts w:ascii="Calibri" w:hAnsi="Calibri"/>
+                <w:color w:val="000000"/>
+                <w:sz w:val="22"/>
+                <w:szCs w:val="22"/>
+              </w:rPr>
+              <w:t>/</w:t>
+            </w:r>
+            <w:proofErr w:type="spellStart"/>
+            <w:r>
+              <w:rPr>
+                <w:rFonts w:ascii="Calibri" w:hAnsi="Calibri"/>
+                <w:color w:val="000000"/>
+                <w:sz w:val="22"/>
+                <w:szCs w:val="22"/>
+              </w:rPr>
+              <w:t>ntpmessage</w:t>
+            </w:r>
+            <w:proofErr w:type="spellEnd"/>
+          </w:p>
+        </w:tc>
+      </w:tr>
+    </w:tbl>
+    <w:p>
+      <w:pPr>
+        <w:pStyle w:val="Matvrazy"/>
+      </w:pPr>
+    </w:p>
+    <w:p>
+      <w:pPr>
+        <w:pStyle w:val="Matvrazy"/>
+      </w:pPr>
+    </w:p>
+    <w:p>
+      <w:pPr>
+        <w:pStyle w:val="Matvrazy"/>
+      </w:pPr>
+      <w:r>
+        <w:t>Čas se</w:t>
+      </w:r>
+      <w:r>
+        <w:t xml:space="preserve"> při zapnutí</w:t>
+      </w:r>
+      <w:r>
+        <w:t xml:space="preserve"> defaultně počítá od 00:00:00 1.1.1970. Program se snaží pravidelně dotazovat NTP (</w:t>
+      </w:r>
+      <w:r>
+        <w:t xml:space="preserve">Network Time </w:t>
+      </w:r>
+      <w:proofErr w:type="spellStart"/>
+      <w:r>
+        <w:t>Protocol</w:t>
+      </w:r>
+      <w:proofErr w:type="spellEnd"/>
+      <w:r>
+        <w:t xml:space="preserve">) serveru pro aktuální čas. </w:t>
+      </w:r>
+      <w:r>
+        <w:t xml:space="preserve">Výchozí server je </w:t>
+      </w:r>
+      <w:r>
+        <w:rPr>
+          <w:rFonts w:ascii="Consolas" w:hAnsi="Consolas" w:cs="Consolas"/>
+        </w:rPr>
+        <w:t>ntp.cesnet.cz</w:t>
+      </w:r>
+      <w:r>
+        <w:rPr>
+          <w:rFonts w:ascii="Consolas" w:hAnsi="Consolas" w:cs="Consolas"/>
+        </w:rPr>
+        <w:t xml:space="preserve">. </w:t>
+      </w:r>
+      <w:r>
+        <w:t>Interval dotazů je ve výchozím nastavení 180 sekund (kvůli demonstraci) v</w:t>
+      </w:r>
+      <w:r>
+        <w:t xml:space="preserve"> makru </w:t>
+      </w:r>
+      <w:r>
+        <w:rPr>
+          <w:rFonts w:ascii="Consolas" w:hAnsi="Consolas" w:cs="Consolas"/>
+        </w:rPr>
+        <w:t>NTPSYNC</w:t>
+      </w:r>
+      <w:r>
+        <w:t xml:space="preserve">. Časovou zónu je též možné měnit výchozí je +2. </w:t>
+      </w:r>
+    </w:p>
+    <w:p>
+      <w:pPr>
+        <w:pStyle w:val="Matvrazy"/>
+      </w:pPr>
+    </w:p>
+    <w:p>
+      <w:pPr>
+        <w:pStyle w:val="Matvrazy"/>
+      </w:pPr>
+    </w:p>
+    <w:p>
+      <w:pPr>
+        <w:pStyle w:val="Matvrazy"/>
+      </w:pPr>
+    </w:p>
+    <w:p>
+      <w:pPr>
+        <w:pStyle w:val="Matvrazy"/>
+      </w:pPr>
+    </w:p>
+    <w:p>
+      <w:pPr>
+        <w:pStyle w:val="Matvrazy"/>
+      </w:pPr>
+    </w:p>
+    <w:p>
+      <w:pPr>
+        <w:pStyle w:val="Odstavecdal"/>
+        <w:numPr>
+          <w:ilvl w:val="0"/>
+          <w:numId w:val="0"/>
+        </w:numPr>
+        <w:ind w:left="1080" w:hanging="360"/>
+      </w:pPr>
+    </w:p>
+    <w:p>
+      <w:pPr>
+        <w:pStyle w:val="Odstavecdal"/>
+        <w:numPr>
+          <w:ilvl w:val="0"/>
+          <w:numId w:val="0"/>
+        </w:numPr>
+        <w:ind w:left="1080" w:hanging="360"/>
+      </w:pPr>
     </w:p>
     <w:p>
       <w:pPr>
@@ -5005,15 +9083,16 @@
       <w:pPr>
         <w:pStyle w:val="Nadpis1"/>
       </w:pPr>
-      <w:bookmarkStart w:id="3" w:name="_Toc101325795"/>
-      <w:bookmarkStart w:id="4" w:name="_Toc215678063"/>
-      <w:bookmarkStart w:id="5" w:name="_Toc8378185"/>
-      <w:r>
+      <w:bookmarkStart w:id="4" w:name="_Toc101325795"/>
+      <w:bookmarkStart w:id="5" w:name="_Toc215678063"/>
+      <w:bookmarkStart w:id="6" w:name="_Toc8378185"/>
+      <w:r>
+        <w:lastRenderedPageBreak/>
         <w:t>Závěr</w:t>
       </w:r>
-      <w:bookmarkEnd w:id="3"/>
       <w:bookmarkEnd w:id="4"/>
       <w:bookmarkEnd w:id="5"/>
+      <w:bookmarkEnd w:id="6"/>
     </w:p>
     <w:p>
       <w:pPr>
@@ -5050,7 +9129,7 @@
         </w:rPr>
         <w:br w:type="page"/>
       </w:r>
-      <w:bookmarkStart w:id="6" w:name="_Toc8378188"/>
+      <w:bookmarkStart w:id="7" w:name="_Toc8378188"/>
       <w:r>
         <w:rPr>
           <w:lang w:val="cs-CZ"/>
@@ -5058,13 +9137,6 @@
         <w:lastRenderedPageBreak/>
         <w:t>Seznam příloh</w:t>
       </w:r>
-      <w:bookmarkEnd w:id="6"/>
-    </w:p>
-    <w:p>
-      <w:pPr>
-        <w:pStyle w:val="Odstavecprvn"/>
-      </w:pPr>
-      <w:bookmarkStart w:id="7" w:name="_GoBack"/>
       <w:bookmarkEnd w:id="7"/>
     </w:p>
     <w:p>
@@ -5072,8 +9144,13 @@
         <w:pStyle w:val="Odstavecprvn"/>
       </w:pPr>
     </w:p>
+    <w:p>
+      <w:pPr>
+        <w:pStyle w:val="Odstavecprvn"/>
+      </w:pPr>
+    </w:p>
     <w:sectPr>
-      <w:footerReference w:type="default" r:id="rId10"/>
+      <w:footerReference w:type="default" r:id="rId11"/>
       <w:pgSz w:w="11906" w:h="16838"/>
       <w:pgMar w:top="1701" w:right="1418" w:bottom="1701" w:left="1418" w:header="709" w:footer="709" w:gutter="567"/>
       <w:pgNumType w:start="1"/>
@@ -8509,7 +12586,7 @@
 </file>
 
 <file path=customXml/itemProps1.xml><?xml version="1.0" encoding="utf-8"?>
-<ds:datastoreItem xmlns:ds="http://schemas.openxmlformats.org/officeDocument/2006/customXml" ds:itemID="{0D2B5A40-3A56-432E-8FB1-AE6B190C610F}">
+<ds:datastoreItem xmlns:ds="http://schemas.openxmlformats.org/officeDocument/2006/customXml" ds:itemID="{E6AC7FCE-8593-4AAE-B8C6-749DF7E3E444}">
   <ds:schemaRefs>
     <ds:schemaRef ds:uri="http://schemas.openxmlformats.org/officeDocument/2006/bibliography"/>
   </ds:schemaRefs>

</xml_diff>

<commit_message>
Drobné textové úpravy. Posunutí mDNS. Lepší ošetření SetAlarm pro neplatné znaky.
</commit_message>
<xml_diff>
--- a/Podklady/Dokumentace.docx
+++ b/Podklady/Dokumentace.docx
@@ -1425,6 +1425,9 @@
       <w:r>
         <w:t xml:space="preserve">. Jak název napovídá obsahuje Wi-Fi modul, který pracuje na frekvenci 2,4 GHz a podporuje standarty 802.11 b/g/n. Maximální rychlost je 72,2 Mbps. </w:t>
       </w:r>
+      <w:r>
+        <w:t>Veškeré piny jsou v 3,3 V logice.</w:t>
+      </w:r>
     </w:p>
     <w:p>
       <w:pPr>
@@ -1444,27 +1447,14 @@
       <w:r>
         <w:t xml:space="preserve">Tabulka </w:t>
       </w:r>
-      <w:r>
-        <w:fldChar w:fldCharType="begin"/>
-      </w:r>
-      <w:r>
-        <w:instrText xml:space="preserve"> SEQ Tabulka \* ARABIC </w:instrText>
-      </w:r>
-      <w:r>
-        <w:fldChar w:fldCharType="separate"/>
-      </w:r>
-      <w:r>
-        <w:rPr>
-          <w:noProof/>
-        </w:rPr>
-        <w:t>1</w:t>
-      </w:r>
-      <w:r>
-        <w:rPr>
-          <w:noProof/>
-        </w:rPr>
-        <w:fldChar w:fldCharType="end"/>
-      </w:r>
+      <w:fldSimple w:instr=" SEQ Tabulka \* ARABIC ">
+        <w:r>
+          <w:rPr>
+            <w:noProof/>
+          </w:rPr>
+          <w:t>1</w:t>
+        </w:r>
+      </w:fldSimple>
       <w:r>
         <w:t xml:space="preserve">: Specifikace </w:t>
       </w:r>
@@ -1496,8 +1486,8 @@
         <w:tblLook w:val="04A0" w:firstRow="1" w:lastRow="0" w:firstColumn="1" w:lastColumn="0" w:noHBand="0" w:noVBand="1"/>
       </w:tblPr>
       <w:tblGrid>
-        <w:gridCol w:w="2030"/>
-        <w:gridCol w:w="1130"/>
+        <w:gridCol w:w="1553"/>
+        <w:gridCol w:w="1607"/>
       </w:tblGrid>
       <w:tr>
         <w:trPr>
@@ -1520,14 +1510,15 @@
           <w:p>
             <w:pPr>
               <w:spacing w:line="240" w:lineRule="auto"/>
-              <w:jc w:val="left"/>
-              <w:rPr>
-                <w:rFonts w:ascii="Calibri" w:hAnsi="Calibri"/>
-                <w:color w:val="000000"/>
-                <w:sz w:val="22"/>
-                <w:szCs w:val="22"/>
-              </w:rPr>
-            </w:pPr>
+              <w:jc w:val="center"/>
+              <w:rPr>
+                <w:rFonts w:ascii="Calibri" w:hAnsi="Calibri"/>
+                <w:color w:val="000000"/>
+                <w:sz w:val="22"/>
+                <w:szCs w:val="22"/>
+              </w:rPr>
+            </w:pPr>
+            <w:bookmarkStart w:id="3" w:name="_GoBack" w:colFirst="0" w:colLast="1"/>
             <w:r>
               <w:rPr>
                 <w:rFonts w:ascii="Calibri" w:hAnsi="Calibri"/>
@@ -1555,6 +1546,48 @@
           <w:p>
             <w:pPr>
               <w:spacing w:line="240" w:lineRule="auto"/>
+              <w:jc w:val="center"/>
+              <w:rPr>
+                <w:rFonts w:ascii="Calibri" w:hAnsi="Calibri"/>
+                <w:color w:val="000000"/>
+                <w:sz w:val="22"/>
+                <w:szCs w:val="22"/>
+              </w:rPr>
+            </w:pPr>
+            <w:r>
+              <w:rPr>
+                <w:rFonts w:ascii="Calibri" w:hAnsi="Calibri"/>
+                <w:color w:val="000000"/>
+                <w:sz w:val="22"/>
+                <w:szCs w:val="22"/>
+              </w:rPr>
+              <w:t>ESP8266EX</w:t>
+            </w:r>
+          </w:p>
+        </w:tc>
+      </w:tr>
+      <w:bookmarkEnd w:id="3"/>
+      <w:tr>
+        <w:trPr>
+          <w:trHeight w:val="600"/>
+          <w:jc w:val="center"/>
+        </w:trPr>
+        <w:tc>
+          <w:tcPr>
+            <w:tcW w:w="2030" w:type="dxa"/>
+            <w:tcBorders>
+              <w:top w:val="nil"/>
+              <w:left w:val="single" w:sz="4" w:space="0" w:color="auto"/>
+              <w:bottom w:val="single" w:sz="4" w:space="0" w:color="auto"/>
+              <w:right w:val="single" w:sz="4" w:space="0" w:color="auto"/>
+            </w:tcBorders>
+            <w:shd w:val="clear" w:color="auto" w:fill="auto"/>
+            <w:vAlign w:val="center"/>
+            <w:hideMark/>
+          </w:tcPr>
+          <w:p>
+            <w:pPr>
+              <w:spacing w:line="240" w:lineRule="auto"/>
               <w:jc w:val="left"/>
               <w:rPr>
                 <w:rFonts w:ascii="Calibri" w:hAnsi="Calibri"/>
@@ -1570,7 +1603,726 @@
                 <w:sz w:val="22"/>
                 <w:szCs w:val="22"/>
               </w:rPr>
-              <w:t>ESP8266EX</w:t>
+              <w:t xml:space="preserve">USB </w:t>
+            </w:r>
+            <w:r>
+              <w:rPr>
+                <w:rFonts w:ascii="Calibri" w:hAnsi="Calibri"/>
+                <w:color w:val="000000"/>
+                <w:sz w:val="22"/>
+                <w:szCs w:val="22"/>
+              </w:rPr>
+              <w:t>–</w:t>
+            </w:r>
+            <w:r>
+              <w:rPr>
+                <w:rFonts w:ascii="Calibri" w:hAnsi="Calibri"/>
+                <w:color w:val="000000"/>
+                <w:sz w:val="22"/>
+                <w:szCs w:val="22"/>
+              </w:rPr>
+              <w:t xml:space="preserve"> S</w:t>
+            </w:r>
+            <w:r>
+              <w:rPr>
+                <w:rFonts w:ascii="Calibri" w:hAnsi="Calibri"/>
+                <w:color w:val="000000"/>
+                <w:sz w:val="22"/>
+                <w:szCs w:val="22"/>
+              </w:rPr>
+              <w:t xml:space="preserve">ériový </w:t>
+            </w:r>
+            <w:r>
+              <w:rPr>
+                <w:rFonts w:ascii="Calibri" w:hAnsi="Calibri"/>
+                <w:color w:val="000000"/>
+                <w:sz w:val="22"/>
+                <w:szCs w:val="22"/>
+              </w:rPr>
+              <w:t>Převodník</w:t>
+            </w:r>
+          </w:p>
+        </w:tc>
+        <w:tc>
+          <w:tcPr>
+            <w:tcW w:w="1130" w:type="dxa"/>
+            <w:tcBorders>
+              <w:top w:val="nil"/>
+              <w:left w:val="nil"/>
+              <w:bottom w:val="single" w:sz="4" w:space="0" w:color="auto"/>
+              <w:right w:val="single" w:sz="4" w:space="0" w:color="auto"/>
+            </w:tcBorders>
+            <w:shd w:val="clear" w:color="auto" w:fill="auto"/>
+            <w:vAlign w:val="center"/>
+            <w:hideMark/>
+          </w:tcPr>
+          <w:p>
+            <w:pPr>
+              <w:spacing w:line="240" w:lineRule="auto"/>
+              <w:jc w:val="center"/>
+              <w:rPr>
+                <w:rFonts w:ascii="Calibri" w:hAnsi="Calibri"/>
+                <w:color w:val="000000"/>
+                <w:sz w:val="22"/>
+                <w:szCs w:val="22"/>
+              </w:rPr>
+            </w:pPr>
+            <w:r>
+              <w:rPr>
+                <w:rFonts w:ascii="Calibri" w:hAnsi="Calibri"/>
+                <w:color w:val="000000"/>
+                <w:sz w:val="22"/>
+                <w:szCs w:val="22"/>
+              </w:rPr>
+              <w:t>CH340G</w:t>
+            </w:r>
+          </w:p>
+        </w:tc>
+      </w:tr>
+      <w:tr>
+        <w:trPr>
+          <w:trHeight w:val="300"/>
+          <w:jc w:val="center"/>
+        </w:trPr>
+        <w:tc>
+          <w:tcPr>
+            <w:tcW w:w="2030" w:type="dxa"/>
+            <w:tcBorders>
+              <w:top w:val="nil"/>
+              <w:left w:val="single" w:sz="4" w:space="0" w:color="auto"/>
+              <w:bottom w:val="single" w:sz="4" w:space="0" w:color="auto"/>
+              <w:right w:val="single" w:sz="4" w:space="0" w:color="auto"/>
+            </w:tcBorders>
+            <w:shd w:val="clear" w:color="auto" w:fill="auto"/>
+            <w:vAlign w:val="center"/>
+            <w:hideMark/>
+          </w:tcPr>
+          <w:p>
+            <w:pPr>
+              <w:spacing w:line="240" w:lineRule="auto"/>
+              <w:jc w:val="left"/>
+              <w:rPr>
+                <w:rFonts w:ascii="Calibri" w:hAnsi="Calibri"/>
+                <w:color w:val="000000"/>
+                <w:sz w:val="22"/>
+                <w:szCs w:val="22"/>
+              </w:rPr>
+            </w:pPr>
+            <w:r>
+              <w:rPr>
+                <w:rFonts w:ascii="Calibri" w:hAnsi="Calibri"/>
+                <w:color w:val="000000"/>
+                <w:sz w:val="22"/>
+                <w:szCs w:val="22"/>
+              </w:rPr>
+              <w:t xml:space="preserve">Digitální I/O </w:t>
+            </w:r>
+            <w:r>
+              <w:rPr>
+                <w:rFonts w:ascii="Calibri" w:hAnsi="Calibri"/>
+                <w:color w:val="000000"/>
+                <w:sz w:val="22"/>
+                <w:szCs w:val="22"/>
+              </w:rPr>
+              <w:t>p</w:t>
+            </w:r>
+            <w:r>
+              <w:rPr>
+                <w:rFonts w:ascii="Calibri" w:hAnsi="Calibri"/>
+                <w:color w:val="000000"/>
+                <w:sz w:val="22"/>
+                <w:szCs w:val="22"/>
+              </w:rPr>
+              <w:t>iny</w:t>
+            </w:r>
+          </w:p>
+        </w:tc>
+        <w:tc>
+          <w:tcPr>
+            <w:tcW w:w="1130" w:type="dxa"/>
+            <w:tcBorders>
+              <w:top w:val="nil"/>
+              <w:left w:val="nil"/>
+              <w:bottom w:val="single" w:sz="4" w:space="0" w:color="auto"/>
+              <w:right w:val="single" w:sz="4" w:space="0" w:color="auto"/>
+            </w:tcBorders>
+            <w:shd w:val="clear" w:color="auto" w:fill="auto"/>
+            <w:vAlign w:val="center"/>
+            <w:hideMark/>
+          </w:tcPr>
+          <w:p>
+            <w:pPr>
+              <w:spacing w:line="240" w:lineRule="auto"/>
+              <w:jc w:val="center"/>
+              <w:rPr>
+                <w:rFonts w:ascii="Calibri" w:hAnsi="Calibri"/>
+                <w:color w:val="000000"/>
+                <w:sz w:val="22"/>
+                <w:szCs w:val="22"/>
+              </w:rPr>
+            </w:pPr>
+            <w:r>
+              <w:rPr>
+                <w:rFonts w:ascii="Calibri" w:hAnsi="Calibri"/>
+                <w:color w:val="000000"/>
+                <w:sz w:val="22"/>
+                <w:szCs w:val="22"/>
+              </w:rPr>
+              <w:t>9</w:t>
+            </w:r>
+          </w:p>
+        </w:tc>
+      </w:tr>
+      <w:tr>
+        <w:trPr>
+          <w:trHeight w:val="300"/>
+          <w:jc w:val="center"/>
+        </w:trPr>
+        <w:tc>
+          <w:tcPr>
+            <w:tcW w:w="2030" w:type="dxa"/>
+            <w:tcBorders>
+              <w:top w:val="nil"/>
+              <w:left w:val="single" w:sz="4" w:space="0" w:color="auto"/>
+              <w:bottom w:val="single" w:sz="4" w:space="0" w:color="auto"/>
+              <w:right w:val="single" w:sz="4" w:space="0" w:color="auto"/>
+            </w:tcBorders>
+            <w:shd w:val="clear" w:color="auto" w:fill="auto"/>
+            <w:vAlign w:val="center"/>
+            <w:hideMark/>
+          </w:tcPr>
+          <w:p>
+            <w:pPr>
+              <w:spacing w:line="240" w:lineRule="auto"/>
+              <w:jc w:val="left"/>
+              <w:rPr>
+                <w:rFonts w:ascii="Calibri" w:hAnsi="Calibri"/>
+                <w:color w:val="000000"/>
+                <w:sz w:val="22"/>
+                <w:szCs w:val="22"/>
+              </w:rPr>
+            </w:pPr>
+            <w:r>
+              <w:rPr>
+                <w:rFonts w:ascii="Calibri" w:hAnsi="Calibri"/>
+                <w:color w:val="000000"/>
+                <w:sz w:val="22"/>
+                <w:szCs w:val="22"/>
+              </w:rPr>
+              <w:t xml:space="preserve">Analogové </w:t>
+            </w:r>
+            <w:r>
+              <w:rPr>
+                <w:rFonts w:ascii="Calibri" w:hAnsi="Calibri"/>
+                <w:color w:val="000000"/>
+                <w:sz w:val="22"/>
+                <w:szCs w:val="22"/>
+              </w:rPr>
+              <w:t>v</w:t>
+            </w:r>
+            <w:r>
+              <w:rPr>
+                <w:rFonts w:ascii="Calibri" w:hAnsi="Calibri"/>
+                <w:color w:val="000000"/>
+                <w:sz w:val="22"/>
+                <w:szCs w:val="22"/>
+              </w:rPr>
+              <w:t>stupy</w:t>
+            </w:r>
+          </w:p>
+        </w:tc>
+        <w:tc>
+          <w:tcPr>
+            <w:tcW w:w="1130" w:type="dxa"/>
+            <w:tcBorders>
+              <w:top w:val="nil"/>
+              <w:left w:val="nil"/>
+              <w:bottom w:val="single" w:sz="4" w:space="0" w:color="auto"/>
+              <w:right w:val="single" w:sz="4" w:space="0" w:color="auto"/>
+            </w:tcBorders>
+            <w:shd w:val="clear" w:color="auto" w:fill="auto"/>
+            <w:vAlign w:val="center"/>
+            <w:hideMark/>
+          </w:tcPr>
+          <w:p>
+            <w:pPr>
+              <w:spacing w:line="240" w:lineRule="auto"/>
+              <w:jc w:val="center"/>
+              <w:rPr>
+                <w:rFonts w:ascii="Calibri" w:hAnsi="Calibri"/>
+                <w:color w:val="000000"/>
+                <w:sz w:val="22"/>
+                <w:szCs w:val="22"/>
+              </w:rPr>
+            </w:pPr>
+            <w:r>
+              <w:rPr>
+                <w:rFonts w:ascii="Calibri" w:hAnsi="Calibri"/>
+                <w:color w:val="000000"/>
+                <w:sz w:val="22"/>
+                <w:szCs w:val="22"/>
+              </w:rPr>
+              <w:t>1</w:t>
+            </w:r>
+          </w:p>
+        </w:tc>
+      </w:tr>
+      <w:tr>
+        <w:trPr>
+          <w:trHeight w:val="300"/>
+          <w:jc w:val="center"/>
+        </w:trPr>
+        <w:tc>
+          <w:tcPr>
+            <w:tcW w:w="2030" w:type="dxa"/>
+            <w:tcBorders>
+              <w:top w:val="nil"/>
+              <w:left w:val="single" w:sz="4" w:space="0" w:color="auto"/>
+              <w:bottom w:val="single" w:sz="4" w:space="0" w:color="auto"/>
+              <w:right w:val="single" w:sz="4" w:space="0" w:color="auto"/>
+            </w:tcBorders>
+            <w:shd w:val="clear" w:color="auto" w:fill="auto"/>
+            <w:vAlign w:val="center"/>
+            <w:hideMark/>
+          </w:tcPr>
+          <w:p>
+            <w:pPr>
+              <w:spacing w:line="240" w:lineRule="auto"/>
+              <w:jc w:val="left"/>
+              <w:rPr>
+                <w:rFonts w:ascii="Calibri" w:hAnsi="Calibri"/>
+                <w:color w:val="000000"/>
+                <w:sz w:val="22"/>
+                <w:szCs w:val="22"/>
+              </w:rPr>
+            </w:pPr>
+            <w:proofErr w:type="spellStart"/>
+            <w:r>
+              <w:rPr>
+                <w:rFonts w:ascii="Calibri" w:hAnsi="Calibri"/>
+                <w:color w:val="000000"/>
+                <w:sz w:val="22"/>
+                <w:szCs w:val="22"/>
+              </w:rPr>
+              <w:t>Flash</w:t>
+            </w:r>
+            <w:proofErr w:type="spellEnd"/>
+          </w:p>
+        </w:tc>
+        <w:tc>
+          <w:tcPr>
+            <w:tcW w:w="1130" w:type="dxa"/>
+            <w:tcBorders>
+              <w:top w:val="nil"/>
+              <w:left w:val="nil"/>
+              <w:bottom w:val="single" w:sz="4" w:space="0" w:color="auto"/>
+              <w:right w:val="single" w:sz="4" w:space="0" w:color="auto"/>
+            </w:tcBorders>
+            <w:shd w:val="clear" w:color="auto" w:fill="auto"/>
+            <w:vAlign w:val="center"/>
+            <w:hideMark/>
+          </w:tcPr>
+          <w:p>
+            <w:pPr>
+              <w:spacing w:line="240" w:lineRule="auto"/>
+              <w:jc w:val="center"/>
+              <w:rPr>
+                <w:rFonts w:ascii="Calibri" w:hAnsi="Calibri"/>
+                <w:color w:val="000000"/>
+                <w:sz w:val="22"/>
+                <w:szCs w:val="22"/>
+              </w:rPr>
+            </w:pPr>
+            <w:proofErr w:type="gramStart"/>
+            <w:r>
+              <w:rPr>
+                <w:rFonts w:ascii="Calibri" w:hAnsi="Calibri"/>
+                <w:color w:val="000000"/>
+                <w:sz w:val="22"/>
+                <w:szCs w:val="22"/>
+              </w:rPr>
+              <w:t>4MB</w:t>
+            </w:r>
+            <w:proofErr w:type="gramEnd"/>
+          </w:p>
+        </w:tc>
+      </w:tr>
+      <w:tr>
+        <w:trPr>
+          <w:trHeight w:val="300"/>
+          <w:jc w:val="center"/>
+        </w:trPr>
+        <w:tc>
+          <w:tcPr>
+            <w:tcW w:w="2030" w:type="dxa"/>
+            <w:tcBorders>
+              <w:top w:val="nil"/>
+              <w:left w:val="single" w:sz="4" w:space="0" w:color="auto"/>
+              <w:bottom w:val="single" w:sz="4" w:space="0" w:color="auto"/>
+              <w:right w:val="single" w:sz="4" w:space="0" w:color="auto"/>
+            </w:tcBorders>
+            <w:shd w:val="clear" w:color="auto" w:fill="auto"/>
+            <w:vAlign w:val="center"/>
+          </w:tcPr>
+          <w:p>
+            <w:pPr>
+              <w:spacing w:line="240" w:lineRule="auto"/>
+              <w:jc w:val="left"/>
+              <w:rPr>
+                <w:rFonts w:ascii="Calibri" w:hAnsi="Calibri"/>
+                <w:color w:val="000000"/>
+                <w:sz w:val="22"/>
+                <w:szCs w:val="22"/>
+              </w:rPr>
+            </w:pPr>
+            <w:r>
+              <w:rPr>
+                <w:rFonts w:ascii="Calibri" w:hAnsi="Calibri"/>
+                <w:color w:val="000000"/>
+                <w:sz w:val="22"/>
+                <w:szCs w:val="22"/>
+              </w:rPr>
+              <w:t>Taktovací frekvence</w:t>
+            </w:r>
+          </w:p>
+        </w:tc>
+        <w:tc>
+          <w:tcPr>
+            <w:tcW w:w="1130" w:type="dxa"/>
+            <w:tcBorders>
+              <w:top w:val="nil"/>
+              <w:left w:val="nil"/>
+              <w:bottom w:val="single" w:sz="4" w:space="0" w:color="auto"/>
+              <w:right w:val="single" w:sz="4" w:space="0" w:color="auto"/>
+            </w:tcBorders>
+            <w:shd w:val="clear" w:color="auto" w:fill="auto"/>
+            <w:vAlign w:val="center"/>
+          </w:tcPr>
+          <w:p>
+            <w:pPr>
+              <w:spacing w:line="240" w:lineRule="auto"/>
+              <w:jc w:val="center"/>
+              <w:rPr>
+                <w:rFonts w:ascii="Calibri" w:hAnsi="Calibri"/>
+                <w:color w:val="000000"/>
+                <w:sz w:val="22"/>
+                <w:szCs w:val="22"/>
+              </w:rPr>
+            </w:pPr>
+            <w:r>
+              <w:rPr>
+                <w:rFonts w:ascii="Calibri" w:hAnsi="Calibri"/>
+                <w:color w:val="000000"/>
+                <w:sz w:val="22"/>
+                <w:szCs w:val="22"/>
+              </w:rPr>
+              <w:t>80MHz/160MHz</w:t>
+            </w:r>
+          </w:p>
+        </w:tc>
+      </w:tr>
+      <w:tr>
+        <w:trPr>
+          <w:trHeight w:val="300"/>
+          <w:jc w:val="center"/>
+        </w:trPr>
+        <w:tc>
+          <w:tcPr>
+            <w:tcW w:w="3160" w:type="dxa"/>
+            <w:gridSpan w:val="2"/>
+            <w:tcBorders>
+              <w:top w:val="single" w:sz="4" w:space="0" w:color="auto"/>
+              <w:left w:val="single" w:sz="4" w:space="0" w:color="auto"/>
+              <w:bottom w:val="single" w:sz="4" w:space="0" w:color="auto"/>
+              <w:right w:val="single" w:sz="4" w:space="0" w:color="000000"/>
+            </w:tcBorders>
+            <w:shd w:val="clear" w:color="auto" w:fill="auto"/>
+            <w:vAlign w:val="center"/>
+            <w:hideMark/>
+          </w:tcPr>
+          <w:p>
+            <w:pPr>
+              <w:spacing w:line="240" w:lineRule="auto"/>
+              <w:jc w:val="center"/>
+              <w:rPr>
+                <w:rFonts w:ascii="Calibri" w:hAnsi="Calibri"/>
+                <w:color w:val="000000"/>
+                <w:sz w:val="22"/>
+                <w:szCs w:val="22"/>
+              </w:rPr>
+            </w:pPr>
+            <w:r>
+              <w:rPr>
+                <w:rFonts w:ascii="Calibri" w:hAnsi="Calibri"/>
+                <w:color w:val="000000"/>
+                <w:sz w:val="22"/>
+                <w:szCs w:val="22"/>
+              </w:rPr>
+              <w:t>Rozměry</w:t>
+            </w:r>
+          </w:p>
+        </w:tc>
+      </w:tr>
+      <w:tr>
+        <w:trPr>
+          <w:trHeight w:val="300"/>
+          <w:jc w:val="center"/>
+        </w:trPr>
+        <w:tc>
+          <w:tcPr>
+            <w:tcW w:w="2030" w:type="dxa"/>
+            <w:tcBorders>
+              <w:top w:val="nil"/>
+              <w:left w:val="single" w:sz="4" w:space="0" w:color="auto"/>
+              <w:bottom w:val="single" w:sz="4" w:space="0" w:color="auto"/>
+              <w:right w:val="single" w:sz="4" w:space="0" w:color="auto"/>
+            </w:tcBorders>
+            <w:shd w:val="clear" w:color="auto" w:fill="auto"/>
+            <w:vAlign w:val="center"/>
+            <w:hideMark/>
+          </w:tcPr>
+          <w:p>
+            <w:pPr>
+              <w:spacing w:line="240" w:lineRule="auto"/>
+              <w:jc w:val="left"/>
+              <w:rPr>
+                <w:rFonts w:ascii="Calibri" w:hAnsi="Calibri"/>
+                <w:color w:val="000000"/>
+                <w:sz w:val="22"/>
+                <w:szCs w:val="22"/>
+              </w:rPr>
+            </w:pPr>
+            <w:r>
+              <w:rPr>
+                <w:rFonts w:ascii="Calibri" w:hAnsi="Calibri"/>
+                <w:color w:val="000000"/>
+                <w:sz w:val="22"/>
+                <w:szCs w:val="22"/>
+              </w:rPr>
+              <w:t>Délka</w:t>
+            </w:r>
+          </w:p>
+        </w:tc>
+        <w:tc>
+          <w:tcPr>
+            <w:tcW w:w="1130" w:type="dxa"/>
+            <w:tcBorders>
+              <w:top w:val="nil"/>
+              <w:left w:val="nil"/>
+              <w:bottom w:val="single" w:sz="4" w:space="0" w:color="auto"/>
+              <w:right w:val="single" w:sz="4" w:space="0" w:color="auto"/>
+            </w:tcBorders>
+            <w:shd w:val="clear" w:color="auto" w:fill="auto"/>
+            <w:vAlign w:val="center"/>
+            <w:hideMark/>
+          </w:tcPr>
+          <w:p>
+            <w:pPr>
+              <w:spacing w:line="240" w:lineRule="auto"/>
+              <w:jc w:val="center"/>
+              <w:rPr>
+                <w:rFonts w:ascii="Calibri" w:hAnsi="Calibri"/>
+                <w:color w:val="000000"/>
+                <w:sz w:val="22"/>
+                <w:szCs w:val="22"/>
+              </w:rPr>
+            </w:pPr>
+            <w:r>
+              <w:rPr>
+                <w:rFonts w:ascii="Calibri" w:hAnsi="Calibri"/>
+                <w:color w:val="000000"/>
+                <w:sz w:val="22"/>
+                <w:szCs w:val="22"/>
+              </w:rPr>
+              <w:t>34</w:t>
+            </w:r>
+            <w:r>
+              <w:rPr>
+                <w:rFonts w:ascii="Calibri" w:hAnsi="Calibri"/>
+                <w:color w:val="000000"/>
+                <w:sz w:val="22"/>
+                <w:szCs w:val="22"/>
+              </w:rPr>
+              <w:t>,</w:t>
+            </w:r>
+            <w:r>
+              <w:rPr>
+                <w:rFonts w:ascii="Calibri" w:hAnsi="Calibri"/>
+                <w:color w:val="000000"/>
+                <w:sz w:val="22"/>
+                <w:szCs w:val="22"/>
+              </w:rPr>
+              <w:t>2mm</w:t>
+            </w:r>
+          </w:p>
+        </w:tc>
+      </w:tr>
+      <w:tr>
+        <w:trPr>
+          <w:trHeight w:val="300"/>
+          <w:jc w:val="center"/>
+        </w:trPr>
+        <w:tc>
+          <w:tcPr>
+            <w:tcW w:w="2030" w:type="dxa"/>
+            <w:tcBorders>
+              <w:top w:val="nil"/>
+              <w:left w:val="single" w:sz="4" w:space="0" w:color="auto"/>
+              <w:bottom w:val="single" w:sz="4" w:space="0" w:color="auto"/>
+              <w:right w:val="single" w:sz="4" w:space="0" w:color="auto"/>
+            </w:tcBorders>
+            <w:shd w:val="clear" w:color="auto" w:fill="auto"/>
+            <w:vAlign w:val="center"/>
+            <w:hideMark/>
+          </w:tcPr>
+          <w:p>
+            <w:pPr>
+              <w:spacing w:line="240" w:lineRule="auto"/>
+              <w:jc w:val="left"/>
+              <w:rPr>
+                <w:rFonts w:ascii="Calibri" w:hAnsi="Calibri"/>
+                <w:color w:val="000000"/>
+                <w:sz w:val="22"/>
+                <w:szCs w:val="22"/>
+              </w:rPr>
+            </w:pPr>
+            <w:r>
+              <w:rPr>
+                <w:rFonts w:ascii="Calibri" w:hAnsi="Calibri"/>
+                <w:color w:val="000000"/>
+                <w:sz w:val="22"/>
+                <w:szCs w:val="22"/>
+              </w:rPr>
+              <w:t>Šířka</w:t>
+            </w:r>
+          </w:p>
+        </w:tc>
+        <w:tc>
+          <w:tcPr>
+            <w:tcW w:w="1130" w:type="dxa"/>
+            <w:tcBorders>
+              <w:top w:val="nil"/>
+              <w:left w:val="nil"/>
+              <w:bottom w:val="single" w:sz="4" w:space="0" w:color="auto"/>
+              <w:right w:val="single" w:sz="4" w:space="0" w:color="auto"/>
+            </w:tcBorders>
+            <w:shd w:val="clear" w:color="auto" w:fill="auto"/>
+            <w:vAlign w:val="center"/>
+            <w:hideMark/>
+          </w:tcPr>
+          <w:p>
+            <w:pPr>
+              <w:spacing w:line="240" w:lineRule="auto"/>
+              <w:jc w:val="center"/>
+              <w:rPr>
+                <w:rFonts w:ascii="Calibri" w:hAnsi="Calibri"/>
+                <w:color w:val="000000"/>
+                <w:sz w:val="22"/>
+                <w:szCs w:val="22"/>
+              </w:rPr>
+            </w:pPr>
+            <w:r>
+              <w:rPr>
+                <w:rFonts w:ascii="Calibri" w:hAnsi="Calibri"/>
+                <w:color w:val="000000"/>
+                <w:sz w:val="22"/>
+                <w:szCs w:val="22"/>
+              </w:rPr>
+              <w:t>25</w:t>
+            </w:r>
+            <w:r>
+              <w:rPr>
+                <w:rFonts w:ascii="Calibri" w:hAnsi="Calibri"/>
+                <w:color w:val="000000"/>
+                <w:sz w:val="22"/>
+                <w:szCs w:val="22"/>
+              </w:rPr>
+              <w:t>,</w:t>
+            </w:r>
+            <w:r>
+              <w:rPr>
+                <w:rFonts w:ascii="Calibri" w:hAnsi="Calibri"/>
+                <w:color w:val="000000"/>
+                <w:sz w:val="22"/>
+                <w:szCs w:val="22"/>
+              </w:rPr>
+              <w:t>6mm</w:t>
+            </w:r>
+          </w:p>
+        </w:tc>
+      </w:tr>
+      <w:tr>
+        <w:trPr>
+          <w:trHeight w:val="300"/>
+          <w:jc w:val="center"/>
+        </w:trPr>
+        <w:tc>
+          <w:tcPr>
+            <w:tcW w:w="2030" w:type="dxa"/>
+            <w:tcBorders>
+              <w:top w:val="nil"/>
+              <w:left w:val="single" w:sz="4" w:space="0" w:color="auto"/>
+              <w:bottom w:val="single" w:sz="4" w:space="0" w:color="auto"/>
+              <w:right w:val="single" w:sz="4" w:space="0" w:color="auto"/>
+            </w:tcBorders>
+            <w:shd w:val="clear" w:color="auto" w:fill="auto"/>
+            <w:vAlign w:val="center"/>
+            <w:hideMark/>
+          </w:tcPr>
+          <w:p>
+            <w:pPr>
+              <w:spacing w:line="240" w:lineRule="auto"/>
+              <w:jc w:val="left"/>
+              <w:rPr>
+                <w:rFonts w:ascii="Calibri" w:hAnsi="Calibri"/>
+                <w:color w:val="000000"/>
+                <w:sz w:val="22"/>
+                <w:szCs w:val="22"/>
+              </w:rPr>
+            </w:pPr>
+            <w:r>
+              <w:rPr>
+                <w:rFonts w:ascii="Calibri" w:hAnsi="Calibri"/>
+                <w:color w:val="000000"/>
+                <w:sz w:val="22"/>
+                <w:szCs w:val="22"/>
+              </w:rPr>
+              <w:t>Výška</w:t>
+            </w:r>
+          </w:p>
+        </w:tc>
+        <w:tc>
+          <w:tcPr>
+            <w:tcW w:w="1130" w:type="dxa"/>
+            <w:tcBorders>
+              <w:top w:val="nil"/>
+              <w:left w:val="nil"/>
+              <w:bottom w:val="single" w:sz="4" w:space="0" w:color="auto"/>
+              <w:right w:val="single" w:sz="4" w:space="0" w:color="auto"/>
+            </w:tcBorders>
+            <w:shd w:val="clear" w:color="auto" w:fill="auto"/>
+            <w:vAlign w:val="center"/>
+            <w:hideMark/>
+          </w:tcPr>
+          <w:p>
+            <w:pPr>
+              <w:spacing w:line="240" w:lineRule="auto"/>
+              <w:jc w:val="center"/>
+              <w:rPr>
+                <w:rFonts w:ascii="Calibri" w:hAnsi="Calibri"/>
+                <w:color w:val="000000"/>
+                <w:sz w:val="22"/>
+                <w:szCs w:val="22"/>
+              </w:rPr>
+            </w:pPr>
+            <w:r>
+              <w:rPr>
+                <w:rFonts w:ascii="Calibri" w:hAnsi="Calibri"/>
+                <w:color w:val="000000"/>
+                <w:sz w:val="22"/>
+                <w:szCs w:val="22"/>
+              </w:rPr>
+              <w:t>7mm</w:t>
             </w:r>
           </w:p>
         </w:tc>
@@ -1604,36 +2356,14 @@
                 <w:szCs w:val="22"/>
               </w:rPr>
             </w:pPr>
-            <w:proofErr w:type="gramStart"/>
-            <w:r>
-              <w:rPr>
-                <w:rFonts w:ascii="Calibri" w:hAnsi="Calibri"/>
-                <w:color w:val="000000"/>
-                <w:sz w:val="22"/>
-                <w:szCs w:val="22"/>
-              </w:rPr>
-              <w:t xml:space="preserve">USB - </w:t>
-            </w:r>
-            <w:proofErr w:type="spellStart"/>
-            <w:r>
-              <w:rPr>
-                <w:rFonts w:ascii="Calibri" w:hAnsi="Calibri"/>
-                <w:color w:val="000000"/>
-                <w:sz w:val="22"/>
-                <w:szCs w:val="22"/>
-              </w:rPr>
-              <w:t>Serial</w:t>
-            </w:r>
-            <w:proofErr w:type="spellEnd"/>
-            <w:proofErr w:type="gramEnd"/>
-            <w:r>
-              <w:rPr>
-                <w:rFonts w:ascii="Calibri" w:hAnsi="Calibri"/>
-                <w:color w:val="000000"/>
-                <w:sz w:val="22"/>
-                <w:szCs w:val="22"/>
-              </w:rPr>
-              <w:t xml:space="preserve"> Převodník</w:t>
+            <w:r>
+              <w:rPr>
+                <w:rFonts w:ascii="Calibri" w:hAnsi="Calibri"/>
+                <w:color w:val="000000"/>
+                <w:sz w:val="22"/>
+                <w:szCs w:val="22"/>
+              </w:rPr>
+              <w:t>Váha</w:t>
             </w:r>
           </w:p>
         </w:tc>
@@ -1668,596 +2398,25 @@
                 <w:sz w:val="22"/>
                 <w:szCs w:val="22"/>
               </w:rPr>
-              <w:t>CH340G</w:t>
-            </w:r>
-          </w:p>
-        </w:tc>
-      </w:tr>
-      <w:tr>
-        <w:trPr>
-          <w:trHeight w:val="300"/>
-          <w:jc w:val="center"/>
-        </w:trPr>
-        <w:tc>
-          <w:tcPr>
-            <w:tcW w:w="2030" w:type="dxa"/>
-            <w:tcBorders>
-              <w:top w:val="nil"/>
-              <w:left w:val="single" w:sz="4" w:space="0" w:color="auto"/>
-              <w:bottom w:val="single" w:sz="4" w:space="0" w:color="auto"/>
-              <w:right w:val="single" w:sz="4" w:space="0" w:color="auto"/>
-            </w:tcBorders>
-            <w:shd w:val="clear" w:color="auto" w:fill="auto"/>
-            <w:vAlign w:val="center"/>
-            <w:hideMark/>
-          </w:tcPr>
-          <w:p>
-            <w:pPr>
-              <w:spacing w:line="240" w:lineRule="auto"/>
-              <w:jc w:val="left"/>
-              <w:rPr>
-                <w:rFonts w:ascii="Calibri" w:hAnsi="Calibri"/>
-                <w:color w:val="000000"/>
-                <w:sz w:val="22"/>
-                <w:szCs w:val="22"/>
-              </w:rPr>
-            </w:pPr>
-            <w:r>
-              <w:rPr>
-                <w:rFonts w:ascii="Calibri" w:hAnsi="Calibri"/>
-                <w:color w:val="000000"/>
-                <w:sz w:val="22"/>
-                <w:szCs w:val="22"/>
-              </w:rPr>
-              <w:t>Digitální I/O Piny</w:t>
-            </w:r>
-          </w:p>
-        </w:tc>
-        <w:tc>
-          <w:tcPr>
-            <w:tcW w:w="1130" w:type="dxa"/>
-            <w:tcBorders>
-              <w:top w:val="nil"/>
-              <w:left w:val="nil"/>
-              <w:bottom w:val="single" w:sz="4" w:space="0" w:color="auto"/>
-              <w:right w:val="single" w:sz="4" w:space="0" w:color="auto"/>
-            </w:tcBorders>
-            <w:shd w:val="clear" w:color="auto" w:fill="auto"/>
-            <w:vAlign w:val="center"/>
-            <w:hideMark/>
-          </w:tcPr>
-          <w:p>
-            <w:pPr>
-              <w:spacing w:line="240" w:lineRule="auto"/>
-              <w:jc w:val="center"/>
-              <w:rPr>
-                <w:rFonts w:ascii="Calibri" w:hAnsi="Calibri"/>
-                <w:color w:val="000000"/>
-                <w:sz w:val="22"/>
-                <w:szCs w:val="22"/>
-              </w:rPr>
-            </w:pPr>
-            <w:r>
-              <w:rPr>
-                <w:rFonts w:ascii="Calibri" w:hAnsi="Calibri"/>
-                <w:color w:val="000000"/>
-                <w:sz w:val="22"/>
-                <w:szCs w:val="22"/>
-              </w:rPr>
-              <w:t>9</w:t>
-            </w:r>
-          </w:p>
-        </w:tc>
-      </w:tr>
-      <w:tr>
-        <w:trPr>
-          <w:trHeight w:val="300"/>
-          <w:jc w:val="center"/>
-        </w:trPr>
-        <w:tc>
-          <w:tcPr>
-            <w:tcW w:w="2030" w:type="dxa"/>
-            <w:tcBorders>
-              <w:top w:val="nil"/>
-              <w:left w:val="single" w:sz="4" w:space="0" w:color="auto"/>
-              <w:bottom w:val="single" w:sz="4" w:space="0" w:color="auto"/>
-              <w:right w:val="single" w:sz="4" w:space="0" w:color="auto"/>
-            </w:tcBorders>
-            <w:shd w:val="clear" w:color="auto" w:fill="auto"/>
-            <w:vAlign w:val="center"/>
-            <w:hideMark/>
-          </w:tcPr>
-          <w:p>
-            <w:pPr>
-              <w:spacing w:line="240" w:lineRule="auto"/>
-              <w:jc w:val="left"/>
-              <w:rPr>
-                <w:rFonts w:ascii="Calibri" w:hAnsi="Calibri"/>
-                <w:color w:val="000000"/>
-                <w:sz w:val="22"/>
-                <w:szCs w:val="22"/>
-              </w:rPr>
-            </w:pPr>
-            <w:r>
-              <w:rPr>
-                <w:rFonts w:ascii="Calibri" w:hAnsi="Calibri"/>
-                <w:color w:val="000000"/>
-                <w:sz w:val="22"/>
-                <w:szCs w:val="22"/>
-              </w:rPr>
-              <w:t>Analogové Vstupy</w:t>
-            </w:r>
-          </w:p>
-        </w:tc>
-        <w:tc>
-          <w:tcPr>
-            <w:tcW w:w="1130" w:type="dxa"/>
-            <w:tcBorders>
-              <w:top w:val="nil"/>
-              <w:left w:val="nil"/>
-              <w:bottom w:val="single" w:sz="4" w:space="0" w:color="auto"/>
-              <w:right w:val="single" w:sz="4" w:space="0" w:color="auto"/>
-            </w:tcBorders>
-            <w:shd w:val="clear" w:color="auto" w:fill="auto"/>
-            <w:vAlign w:val="center"/>
-            <w:hideMark/>
-          </w:tcPr>
-          <w:p>
-            <w:pPr>
-              <w:spacing w:line="240" w:lineRule="auto"/>
-              <w:jc w:val="center"/>
-              <w:rPr>
-                <w:rFonts w:ascii="Calibri" w:hAnsi="Calibri"/>
-                <w:color w:val="000000"/>
-                <w:sz w:val="22"/>
-                <w:szCs w:val="22"/>
-              </w:rPr>
-            </w:pPr>
-            <w:r>
-              <w:rPr>
-                <w:rFonts w:ascii="Calibri" w:hAnsi="Calibri"/>
-                <w:color w:val="000000"/>
-                <w:sz w:val="22"/>
-                <w:szCs w:val="22"/>
-              </w:rPr>
-              <w:t>1</w:t>
-            </w:r>
-          </w:p>
-        </w:tc>
-      </w:tr>
-      <w:tr>
-        <w:trPr>
-          <w:trHeight w:val="300"/>
-          <w:jc w:val="center"/>
-        </w:trPr>
-        <w:tc>
-          <w:tcPr>
-            <w:tcW w:w="2030" w:type="dxa"/>
-            <w:tcBorders>
-              <w:top w:val="nil"/>
-              <w:left w:val="single" w:sz="4" w:space="0" w:color="auto"/>
-              <w:bottom w:val="single" w:sz="4" w:space="0" w:color="auto"/>
-              <w:right w:val="single" w:sz="4" w:space="0" w:color="auto"/>
-            </w:tcBorders>
-            <w:shd w:val="clear" w:color="auto" w:fill="auto"/>
-            <w:vAlign w:val="center"/>
-            <w:hideMark/>
-          </w:tcPr>
-          <w:p>
-            <w:pPr>
-              <w:spacing w:line="240" w:lineRule="auto"/>
-              <w:jc w:val="left"/>
-              <w:rPr>
-                <w:rFonts w:ascii="Calibri" w:hAnsi="Calibri"/>
-                <w:color w:val="000000"/>
-                <w:sz w:val="22"/>
-                <w:szCs w:val="22"/>
-              </w:rPr>
-            </w:pPr>
-            <w:proofErr w:type="spellStart"/>
-            <w:r>
-              <w:rPr>
-                <w:rFonts w:ascii="Calibri" w:hAnsi="Calibri"/>
-                <w:color w:val="000000"/>
-                <w:sz w:val="22"/>
-                <w:szCs w:val="22"/>
-              </w:rPr>
-              <w:t>Flash</w:t>
-            </w:r>
-            <w:proofErr w:type="spellEnd"/>
-          </w:p>
-        </w:tc>
-        <w:tc>
-          <w:tcPr>
-            <w:tcW w:w="1130" w:type="dxa"/>
-            <w:tcBorders>
-              <w:top w:val="nil"/>
-              <w:left w:val="nil"/>
-              <w:bottom w:val="single" w:sz="4" w:space="0" w:color="auto"/>
-              <w:right w:val="single" w:sz="4" w:space="0" w:color="auto"/>
-            </w:tcBorders>
-            <w:shd w:val="clear" w:color="auto" w:fill="auto"/>
-            <w:vAlign w:val="center"/>
-            <w:hideMark/>
-          </w:tcPr>
-          <w:p>
-            <w:pPr>
-              <w:spacing w:line="240" w:lineRule="auto"/>
-              <w:jc w:val="left"/>
-              <w:rPr>
-                <w:rFonts w:ascii="Calibri" w:hAnsi="Calibri"/>
-                <w:color w:val="000000"/>
-                <w:sz w:val="22"/>
-                <w:szCs w:val="22"/>
-              </w:rPr>
-            </w:pPr>
-            <w:proofErr w:type="gramStart"/>
-            <w:r>
-              <w:rPr>
-                <w:rFonts w:ascii="Calibri" w:hAnsi="Calibri"/>
-                <w:color w:val="000000"/>
-                <w:sz w:val="22"/>
-                <w:szCs w:val="22"/>
-              </w:rPr>
-              <w:t>4MB</w:t>
-            </w:r>
-            <w:proofErr w:type="gramEnd"/>
-          </w:p>
-        </w:tc>
-      </w:tr>
-      <w:tr>
-        <w:trPr>
-          <w:trHeight w:val="300"/>
-          <w:jc w:val="center"/>
-        </w:trPr>
-        <w:tc>
-          <w:tcPr>
-            <w:tcW w:w="3160" w:type="dxa"/>
-            <w:gridSpan w:val="2"/>
-            <w:tcBorders>
-              <w:top w:val="single" w:sz="4" w:space="0" w:color="auto"/>
-              <w:left w:val="single" w:sz="4" w:space="0" w:color="auto"/>
-              <w:bottom w:val="single" w:sz="4" w:space="0" w:color="auto"/>
-              <w:right w:val="single" w:sz="4" w:space="0" w:color="000000"/>
-            </w:tcBorders>
-            <w:shd w:val="clear" w:color="auto" w:fill="auto"/>
-            <w:vAlign w:val="center"/>
-            <w:hideMark/>
-          </w:tcPr>
-          <w:p>
-            <w:pPr>
-              <w:spacing w:line="240" w:lineRule="auto"/>
-              <w:jc w:val="center"/>
-              <w:rPr>
-                <w:rFonts w:ascii="Calibri" w:hAnsi="Calibri"/>
-                <w:color w:val="000000"/>
-                <w:sz w:val="22"/>
-                <w:szCs w:val="22"/>
-              </w:rPr>
-            </w:pPr>
-            <w:r>
-              <w:rPr>
-                <w:rFonts w:ascii="Calibri" w:hAnsi="Calibri"/>
-                <w:color w:val="000000"/>
-                <w:sz w:val="22"/>
-                <w:szCs w:val="22"/>
-              </w:rPr>
-              <w:t>Rozměry</w:t>
-            </w:r>
-          </w:p>
-        </w:tc>
-      </w:tr>
-      <w:tr>
-        <w:trPr>
-          <w:trHeight w:val="300"/>
-          <w:jc w:val="center"/>
-        </w:trPr>
-        <w:tc>
-          <w:tcPr>
-            <w:tcW w:w="2030" w:type="dxa"/>
-            <w:tcBorders>
-              <w:top w:val="nil"/>
-              <w:left w:val="single" w:sz="4" w:space="0" w:color="auto"/>
-              <w:bottom w:val="single" w:sz="4" w:space="0" w:color="auto"/>
-              <w:right w:val="single" w:sz="4" w:space="0" w:color="auto"/>
-            </w:tcBorders>
-            <w:shd w:val="clear" w:color="auto" w:fill="auto"/>
-            <w:vAlign w:val="center"/>
-            <w:hideMark/>
-          </w:tcPr>
-          <w:p>
-            <w:pPr>
-              <w:spacing w:line="240" w:lineRule="auto"/>
-              <w:jc w:val="left"/>
-              <w:rPr>
-                <w:rFonts w:ascii="Calibri" w:hAnsi="Calibri"/>
-                <w:color w:val="000000"/>
-                <w:sz w:val="22"/>
-                <w:szCs w:val="22"/>
-              </w:rPr>
-            </w:pPr>
-            <w:r>
-              <w:rPr>
-                <w:rFonts w:ascii="Calibri" w:hAnsi="Calibri"/>
-                <w:color w:val="000000"/>
-                <w:sz w:val="22"/>
-                <w:szCs w:val="22"/>
-              </w:rPr>
-              <w:t>Délka</w:t>
-            </w:r>
-          </w:p>
-        </w:tc>
-        <w:tc>
-          <w:tcPr>
-            <w:tcW w:w="1130" w:type="dxa"/>
-            <w:tcBorders>
-              <w:top w:val="nil"/>
-              <w:left w:val="nil"/>
-              <w:bottom w:val="single" w:sz="4" w:space="0" w:color="auto"/>
-              <w:right w:val="single" w:sz="4" w:space="0" w:color="auto"/>
-            </w:tcBorders>
-            <w:shd w:val="clear" w:color="auto" w:fill="auto"/>
-            <w:vAlign w:val="center"/>
-            <w:hideMark/>
-          </w:tcPr>
-          <w:p>
-            <w:pPr>
-              <w:spacing w:line="240" w:lineRule="auto"/>
-              <w:jc w:val="center"/>
-              <w:rPr>
-                <w:rFonts w:ascii="Calibri" w:hAnsi="Calibri"/>
-                <w:color w:val="000000"/>
-                <w:sz w:val="22"/>
-                <w:szCs w:val="22"/>
-              </w:rPr>
-            </w:pPr>
-            <w:r>
-              <w:rPr>
-                <w:rFonts w:ascii="Calibri" w:hAnsi="Calibri"/>
-                <w:color w:val="000000"/>
-                <w:sz w:val="22"/>
-                <w:szCs w:val="22"/>
-              </w:rPr>
-              <w:t>34.</w:t>
-            </w:r>
-            <w:proofErr w:type="gramStart"/>
-            <w:r>
-              <w:rPr>
-                <w:rFonts w:ascii="Calibri" w:hAnsi="Calibri"/>
-                <w:color w:val="000000"/>
-                <w:sz w:val="22"/>
-                <w:szCs w:val="22"/>
-              </w:rPr>
-              <w:t>2mm</w:t>
-            </w:r>
-            <w:proofErr w:type="gramEnd"/>
-          </w:p>
-        </w:tc>
-      </w:tr>
-      <w:tr>
-        <w:trPr>
-          <w:trHeight w:val="300"/>
-          <w:jc w:val="center"/>
-        </w:trPr>
-        <w:tc>
-          <w:tcPr>
-            <w:tcW w:w="2030" w:type="dxa"/>
-            <w:tcBorders>
-              <w:top w:val="nil"/>
-              <w:left w:val="single" w:sz="4" w:space="0" w:color="auto"/>
-              <w:bottom w:val="single" w:sz="4" w:space="0" w:color="auto"/>
-              <w:right w:val="single" w:sz="4" w:space="0" w:color="auto"/>
-            </w:tcBorders>
-            <w:shd w:val="clear" w:color="auto" w:fill="auto"/>
-            <w:vAlign w:val="center"/>
-            <w:hideMark/>
-          </w:tcPr>
-          <w:p>
-            <w:pPr>
-              <w:spacing w:line="240" w:lineRule="auto"/>
-              <w:jc w:val="left"/>
-              <w:rPr>
-                <w:rFonts w:ascii="Calibri" w:hAnsi="Calibri"/>
-                <w:color w:val="000000"/>
-                <w:sz w:val="22"/>
-                <w:szCs w:val="22"/>
-              </w:rPr>
-            </w:pPr>
-            <w:r>
-              <w:rPr>
-                <w:rFonts w:ascii="Calibri" w:hAnsi="Calibri"/>
-                <w:color w:val="000000"/>
-                <w:sz w:val="22"/>
-                <w:szCs w:val="22"/>
-              </w:rPr>
-              <w:t>Šířka</w:t>
-            </w:r>
-          </w:p>
-        </w:tc>
-        <w:tc>
-          <w:tcPr>
-            <w:tcW w:w="1130" w:type="dxa"/>
-            <w:tcBorders>
-              <w:top w:val="nil"/>
-              <w:left w:val="nil"/>
-              <w:bottom w:val="single" w:sz="4" w:space="0" w:color="auto"/>
-              <w:right w:val="single" w:sz="4" w:space="0" w:color="auto"/>
-            </w:tcBorders>
-            <w:shd w:val="clear" w:color="auto" w:fill="auto"/>
-            <w:vAlign w:val="center"/>
-            <w:hideMark/>
-          </w:tcPr>
-          <w:p>
-            <w:pPr>
-              <w:spacing w:line="240" w:lineRule="auto"/>
-              <w:jc w:val="center"/>
-              <w:rPr>
-                <w:rFonts w:ascii="Calibri" w:hAnsi="Calibri"/>
-                <w:color w:val="000000"/>
-                <w:sz w:val="22"/>
-                <w:szCs w:val="22"/>
-              </w:rPr>
-            </w:pPr>
-            <w:r>
-              <w:rPr>
-                <w:rFonts w:ascii="Calibri" w:hAnsi="Calibri"/>
-                <w:color w:val="000000"/>
-                <w:sz w:val="22"/>
-                <w:szCs w:val="22"/>
-              </w:rPr>
-              <w:t>25.6mm</w:t>
-            </w:r>
-          </w:p>
-        </w:tc>
-      </w:tr>
-      <w:tr>
-        <w:trPr>
-          <w:trHeight w:val="300"/>
-          <w:jc w:val="center"/>
-        </w:trPr>
-        <w:tc>
-          <w:tcPr>
-            <w:tcW w:w="2030" w:type="dxa"/>
-            <w:tcBorders>
-              <w:top w:val="nil"/>
-              <w:left w:val="single" w:sz="4" w:space="0" w:color="auto"/>
-              <w:bottom w:val="single" w:sz="4" w:space="0" w:color="auto"/>
-              <w:right w:val="single" w:sz="4" w:space="0" w:color="auto"/>
-            </w:tcBorders>
-            <w:shd w:val="clear" w:color="auto" w:fill="auto"/>
-            <w:vAlign w:val="center"/>
-            <w:hideMark/>
-          </w:tcPr>
-          <w:p>
-            <w:pPr>
-              <w:spacing w:line="240" w:lineRule="auto"/>
-              <w:jc w:val="left"/>
-              <w:rPr>
-                <w:rFonts w:ascii="Calibri" w:hAnsi="Calibri"/>
-                <w:color w:val="000000"/>
-                <w:sz w:val="22"/>
-                <w:szCs w:val="22"/>
-              </w:rPr>
-            </w:pPr>
-            <w:r>
-              <w:rPr>
-                <w:rFonts w:ascii="Calibri" w:hAnsi="Calibri"/>
-                <w:color w:val="000000"/>
-                <w:sz w:val="22"/>
-                <w:szCs w:val="22"/>
-              </w:rPr>
-              <w:t>Výška</w:t>
-            </w:r>
-          </w:p>
-        </w:tc>
-        <w:tc>
-          <w:tcPr>
-            <w:tcW w:w="1130" w:type="dxa"/>
-            <w:tcBorders>
-              <w:top w:val="nil"/>
-              <w:left w:val="nil"/>
-              <w:bottom w:val="single" w:sz="4" w:space="0" w:color="auto"/>
-              <w:right w:val="single" w:sz="4" w:space="0" w:color="auto"/>
-            </w:tcBorders>
-            <w:shd w:val="clear" w:color="auto" w:fill="auto"/>
-            <w:vAlign w:val="center"/>
-            <w:hideMark/>
-          </w:tcPr>
-          <w:p>
-            <w:pPr>
-              <w:spacing w:line="240" w:lineRule="auto"/>
-              <w:jc w:val="center"/>
-              <w:rPr>
-                <w:rFonts w:ascii="Calibri" w:hAnsi="Calibri"/>
-                <w:color w:val="000000"/>
-                <w:sz w:val="22"/>
-                <w:szCs w:val="22"/>
-              </w:rPr>
-            </w:pPr>
-            <w:r>
-              <w:rPr>
-                <w:rFonts w:ascii="Calibri" w:hAnsi="Calibri"/>
-                <w:color w:val="000000"/>
-                <w:sz w:val="22"/>
-                <w:szCs w:val="22"/>
-              </w:rPr>
-              <w:t>7mm</w:t>
-            </w:r>
-          </w:p>
-        </w:tc>
-      </w:tr>
-      <w:tr>
-        <w:trPr>
-          <w:trHeight w:val="600"/>
-          <w:jc w:val="center"/>
-        </w:trPr>
-        <w:tc>
-          <w:tcPr>
-            <w:tcW w:w="2030" w:type="dxa"/>
-            <w:tcBorders>
-              <w:top w:val="nil"/>
-              <w:left w:val="single" w:sz="4" w:space="0" w:color="auto"/>
-              <w:bottom w:val="single" w:sz="4" w:space="0" w:color="auto"/>
-              <w:right w:val="single" w:sz="4" w:space="0" w:color="auto"/>
-            </w:tcBorders>
-            <w:shd w:val="clear" w:color="auto" w:fill="auto"/>
-            <w:vAlign w:val="center"/>
-            <w:hideMark/>
-          </w:tcPr>
-          <w:p>
-            <w:pPr>
-              <w:spacing w:line="240" w:lineRule="auto"/>
-              <w:jc w:val="left"/>
-              <w:rPr>
-                <w:rFonts w:ascii="Calibri" w:hAnsi="Calibri"/>
-                <w:color w:val="000000"/>
-                <w:sz w:val="22"/>
-                <w:szCs w:val="22"/>
-              </w:rPr>
-            </w:pPr>
-            <w:r>
-              <w:rPr>
-                <w:rFonts w:ascii="Calibri" w:hAnsi="Calibri"/>
-                <w:color w:val="000000"/>
-                <w:sz w:val="22"/>
-                <w:szCs w:val="22"/>
-              </w:rPr>
-              <w:t>Váha</w:t>
-            </w:r>
-          </w:p>
-        </w:tc>
-        <w:tc>
-          <w:tcPr>
-            <w:tcW w:w="1130" w:type="dxa"/>
-            <w:tcBorders>
-              <w:top w:val="nil"/>
-              <w:left w:val="nil"/>
-              <w:bottom w:val="single" w:sz="4" w:space="0" w:color="auto"/>
-              <w:right w:val="single" w:sz="4" w:space="0" w:color="auto"/>
-            </w:tcBorders>
-            <w:shd w:val="clear" w:color="auto" w:fill="auto"/>
-            <w:vAlign w:val="center"/>
-            <w:hideMark/>
-          </w:tcPr>
-          <w:p>
-            <w:pPr>
-              <w:spacing w:line="240" w:lineRule="auto"/>
-              <w:jc w:val="center"/>
-              <w:rPr>
-                <w:rFonts w:ascii="Calibri" w:hAnsi="Calibri"/>
-                <w:color w:val="000000"/>
-                <w:sz w:val="22"/>
-                <w:szCs w:val="22"/>
-              </w:rPr>
-            </w:pPr>
-            <w:r>
-              <w:rPr>
-                <w:rFonts w:ascii="Calibri" w:hAnsi="Calibri"/>
-                <w:color w:val="000000"/>
-                <w:sz w:val="22"/>
-                <w:szCs w:val="22"/>
-              </w:rPr>
-              <w:t>8.26g</w:t>
+              <w:t>8</w:t>
+            </w:r>
+            <w:r>
+              <w:rPr>
+                <w:rFonts w:ascii="Calibri" w:hAnsi="Calibri"/>
+                <w:color w:val="000000"/>
+                <w:sz w:val="22"/>
+                <w:szCs w:val="22"/>
+              </w:rPr>
+              <w:t>,</w:t>
+            </w:r>
+            <w:r>
+              <w:rPr>
+                <w:rFonts w:ascii="Calibri" w:hAnsi="Calibri"/>
+                <w:color w:val="000000"/>
+                <w:sz w:val="22"/>
+                <w:szCs w:val="22"/>
+              </w:rPr>
+              <w:t>26g</w:t>
             </w:r>
           </w:p>
         </w:tc>
@@ -2289,27 +2448,14 @@
         <w:lastRenderedPageBreak/>
         <w:t xml:space="preserve">Tabulka </w:t>
       </w:r>
-      <w:r>
-        <w:fldChar w:fldCharType="begin"/>
-      </w:r>
-      <w:r>
-        <w:instrText xml:space="preserve"> SEQ Tabulka \* ARABIC </w:instrText>
-      </w:r>
-      <w:r>
-        <w:fldChar w:fldCharType="separate"/>
-      </w:r>
-      <w:r>
-        <w:rPr>
-          <w:noProof/>
-        </w:rPr>
-        <w:t>2</w:t>
-      </w:r>
-      <w:r>
-        <w:rPr>
-          <w:noProof/>
-        </w:rPr>
-        <w:fldChar w:fldCharType="end"/>
-      </w:r>
+      <w:fldSimple w:instr=" SEQ Tabulka \* ARABIC ">
+        <w:r>
+          <w:rPr>
+            <w:noProof/>
+          </w:rPr>
+          <w:t>2</w:t>
+        </w:r>
+      </w:fldSimple>
       <w:r>
         <w:t xml:space="preserve">: Piny a jejich využití </w:t>
       </w:r>
@@ -2332,7 +2478,7 @@
     </w:p>
     <w:tbl>
       <w:tblPr>
-        <w:tblW w:w="2860" w:type="dxa"/>
+        <w:tblW w:w="5145" w:type="dxa"/>
         <w:jc w:val="center"/>
         <w:tblCellMar>
           <w:left w:w="70" w:type="dxa"/>
@@ -2341,9 +2487,9 @@
         <w:tblLook w:val="04A0" w:firstRow="1" w:lastRow="0" w:firstColumn="1" w:lastColumn="0" w:noHBand="0" w:noVBand="1"/>
       </w:tblPr>
       <w:tblGrid>
-        <w:gridCol w:w="865"/>
-        <w:gridCol w:w="1074"/>
-        <w:gridCol w:w="921"/>
+        <w:gridCol w:w="1403"/>
+        <w:gridCol w:w="2224"/>
+        <w:gridCol w:w="1518"/>
       </w:tblGrid>
       <w:tr>
         <w:trPr>
@@ -2352,7 +2498,7 @@
         </w:trPr>
         <w:tc>
           <w:tcPr>
-            <w:tcW w:w="865" w:type="dxa"/>
+            <w:tcW w:w="1403" w:type="dxa"/>
             <w:tcBorders>
               <w:top w:val="single" w:sz="4" w:space="0" w:color="auto"/>
               <w:left w:val="single" w:sz="4" w:space="0" w:color="auto"/>
@@ -2398,13 +2544,24 @@
                 <w:sz w:val="22"/>
                 <w:szCs w:val="22"/>
               </w:rPr>
-              <w:t xml:space="preserve"> Pin</w:t>
-            </w:r>
-          </w:p>
-        </w:tc>
-        <w:tc>
-          <w:tcPr>
-            <w:tcW w:w="1074" w:type="dxa"/>
+              <w:t xml:space="preserve"> </w:t>
+            </w:r>
+            <w:r>
+              <w:rPr>
+                <w:rFonts w:ascii="Calibri" w:hAnsi="Calibri"/>
+                <w:b/>
+                <w:bCs/>
+                <w:color w:val="000000"/>
+                <w:sz w:val="22"/>
+                <w:szCs w:val="22"/>
+              </w:rPr>
+              <w:t>piny</w:t>
+            </w:r>
+          </w:p>
+        </w:tc>
+        <w:tc>
+          <w:tcPr>
+            <w:tcW w:w="2224" w:type="dxa"/>
             <w:tcBorders>
               <w:top w:val="single" w:sz="4" w:space="0" w:color="auto"/>
               <w:left w:val="nil"/>
@@ -2443,7 +2600,7 @@
         </w:tc>
         <w:tc>
           <w:tcPr>
-            <w:tcW w:w="921" w:type="dxa"/>
+            <w:tcW w:w="1518" w:type="dxa"/>
             <w:tcBorders>
               <w:top w:val="single" w:sz="4" w:space="0" w:color="auto"/>
               <w:left w:val="nil"/>
@@ -2476,8 +2633,32 @@
                 <w:sz w:val="22"/>
                 <w:szCs w:val="22"/>
               </w:rPr>
-              <w:t>ESP8266 Pin</w:t>
-            </w:r>
+              <w:t>ESP</w:t>
+            </w:r>
+            <w:proofErr w:type="gramStart"/>
+            <w:r>
+              <w:rPr>
+                <w:rFonts w:ascii="Calibri" w:hAnsi="Calibri"/>
+                <w:b/>
+                <w:bCs/>
+                <w:color w:val="000000"/>
+                <w:sz w:val="22"/>
+                <w:szCs w:val="22"/>
+              </w:rPr>
+              <w:t xml:space="preserve">8266 </w:t>
+            </w:r>
+            <w:r>
+              <w:rPr>
+                <w:rFonts w:ascii="Calibri" w:hAnsi="Calibri"/>
+                <w:b/>
+                <w:bCs/>
+                <w:color w:val="000000"/>
+                <w:sz w:val="22"/>
+                <w:szCs w:val="22"/>
+              </w:rPr>
+              <w:t xml:space="preserve"> piny</w:t>
+            </w:r>
+            <w:proofErr w:type="gramEnd"/>
           </w:p>
         </w:tc>
       </w:tr>
@@ -2488,7 +2669,7 @@
         </w:trPr>
         <w:tc>
           <w:tcPr>
-            <w:tcW w:w="865" w:type="dxa"/>
+            <w:tcW w:w="1403" w:type="dxa"/>
             <w:tcBorders>
               <w:top w:val="nil"/>
               <w:left w:val="single" w:sz="4" w:space="0" w:color="auto"/>
@@ -2523,7 +2704,7 @@
         </w:tc>
         <w:tc>
           <w:tcPr>
-            <w:tcW w:w="1074" w:type="dxa"/>
+            <w:tcW w:w="2224" w:type="dxa"/>
             <w:tcBorders>
               <w:top w:val="nil"/>
               <w:left w:val="nil"/>
@@ -2558,7 +2739,7 @@
         </w:tc>
         <w:tc>
           <w:tcPr>
-            <w:tcW w:w="921" w:type="dxa"/>
+            <w:tcW w:w="1518" w:type="dxa"/>
             <w:tcBorders>
               <w:top w:val="nil"/>
               <w:left w:val="nil"/>
@@ -2599,7 +2780,7 @@
         </w:trPr>
         <w:tc>
           <w:tcPr>
-            <w:tcW w:w="865" w:type="dxa"/>
+            <w:tcW w:w="1403" w:type="dxa"/>
             <w:tcBorders>
               <w:top w:val="nil"/>
               <w:left w:val="single" w:sz="4" w:space="0" w:color="auto"/>
@@ -2634,7 +2815,7 @@
         </w:tc>
         <w:tc>
           <w:tcPr>
-            <w:tcW w:w="1074" w:type="dxa"/>
+            <w:tcW w:w="2224" w:type="dxa"/>
             <w:tcBorders>
               <w:top w:val="nil"/>
               <w:left w:val="nil"/>
@@ -2669,7 +2850,7 @@
         </w:tc>
         <w:tc>
           <w:tcPr>
-            <w:tcW w:w="921" w:type="dxa"/>
+            <w:tcW w:w="1518" w:type="dxa"/>
             <w:tcBorders>
               <w:top w:val="nil"/>
               <w:left w:val="nil"/>
@@ -2710,7 +2891,7 @@
         </w:trPr>
         <w:tc>
           <w:tcPr>
-            <w:tcW w:w="865" w:type="dxa"/>
+            <w:tcW w:w="1403" w:type="dxa"/>
             <w:tcBorders>
               <w:top w:val="nil"/>
               <w:left w:val="single" w:sz="4" w:space="0" w:color="auto"/>
@@ -2745,7 +2926,7 @@
         </w:tc>
         <w:tc>
           <w:tcPr>
-            <w:tcW w:w="1074" w:type="dxa"/>
+            <w:tcW w:w="2224" w:type="dxa"/>
             <w:tcBorders>
               <w:top w:val="nil"/>
               <w:left w:val="nil"/>
@@ -2780,7 +2961,7 @@
         </w:tc>
         <w:tc>
           <w:tcPr>
-            <w:tcW w:w="921" w:type="dxa"/>
+            <w:tcW w:w="1518" w:type="dxa"/>
             <w:tcBorders>
               <w:top w:val="nil"/>
               <w:left w:val="nil"/>
@@ -2821,7 +3002,7 @@
         </w:trPr>
         <w:tc>
           <w:tcPr>
-            <w:tcW w:w="865" w:type="dxa"/>
+            <w:tcW w:w="1403" w:type="dxa"/>
             <w:tcBorders>
               <w:top w:val="nil"/>
               <w:left w:val="single" w:sz="4" w:space="0" w:color="auto"/>
@@ -2856,7 +3037,7 @@
         </w:tc>
         <w:tc>
           <w:tcPr>
-            <w:tcW w:w="1074" w:type="dxa"/>
+            <w:tcW w:w="2224" w:type="dxa"/>
             <w:tcBorders>
               <w:top w:val="nil"/>
               <w:left w:val="nil"/>
@@ -2891,7 +3072,7 @@
         </w:tc>
         <w:tc>
           <w:tcPr>
-            <w:tcW w:w="921" w:type="dxa"/>
+            <w:tcW w:w="1518" w:type="dxa"/>
             <w:tcBorders>
               <w:top w:val="nil"/>
               <w:left w:val="nil"/>
@@ -2932,7 +3113,7 @@
         </w:trPr>
         <w:tc>
           <w:tcPr>
-            <w:tcW w:w="865" w:type="dxa"/>
+            <w:tcW w:w="1403" w:type="dxa"/>
             <w:tcBorders>
               <w:top w:val="nil"/>
               <w:left w:val="single" w:sz="4" w:space="0" w:color="auto"/>
@@ -2967,7 +3148,7 @@
         </w:tc>
         <w:tc>
           <w:tcPr>
-            <w:tcW w:w="1074" w:type="dxa"/>
+            <w:tcW w:w="2224" w:type="dxa"/>
             <w:tcBorders>
               <w:top w:val="nil"/>
               <w:left w:val="nil"/>
@@ -3002,7 +3183,7 @@
         </w:tc>
         <w:tc>
           <w:tcPr>
-            <w:tcW w:w="921" w:type="dxa"/>
+            <w:tcW w:w="1518" w:type="dxa"/>
             <w:tcBorders>
               <w:top w:val="nil"/>
               <w:left w:val="nil"/>
@@ -3043,7 +3224,7 @@
         </w:trPr>
         <w:tc>
           <w:tcPr>
-            <w:tcW w:w="865" w:type="dxa"/>
+            <w:tcW w:w="1403" w:type="dxa"/>
             <w:tcBorders>
               <w:top w:val="nil"/>
               <w:left w:val="single" w:sz="4" w:space="0" w:color="auto"/>
@@ -3078,7 +3259,7 @@
         </w:tc>
         <w:tc>
           <w:tcPr>
-            <w:tcW w:w="1074" w:type="dxa"/>
+            <w:tcW w:w="2224" w:type="dxa"/>
             <w:tcBorders>
               <w:top w:val="nil"/>
               <w:left w:val="nil"/>
@@ -3113,7 +3294,7 @@
         </w:tc>
         <w:tc>
           <w:tcPr>
-            <w:tcW w:w="921" w:type="dxa"/>
+            <w:tcW w:w="1518" w:type="dxa"/>
             <w:tcBorders>
               <w:top w:val="nil"/>
               <w:left w:val="nil"/>
@@ -3154,7 +3335,7 @@
         </w:trPr>
         <w:tc>
           <w:tcPr>
-            <w:tcW w:w="865" w:type="dxa"/>
+            <w:tcW w:w="1403" w:type="dxa"/>
             <w:tcBorders>
               <w:top w:val="nil"/>
               <w:left w:val="single" w:sz="4" w:space="0" w:color="auto"/>
@@ -3189,7 +3370,7 @@
         </w:tc>
         <w:tc>
           <w:tcPr>
-            <w:tcW w:w="1074" w:type="dxa"/>
+            <w:tcW w:w="2224" w:type="dxa"/>
             <w:tcBorders>
               <w:top w:val="nil"/>
               <w:left w:val="nil"/>
@@ -3244,7 +3425,7 @@
         </w:tc>
         <w:tc>
           <w:tcPr>
-            <w:tcW w:w="921" w:type="dxa"/>
+            <w:tcW w:w="1518" w:type="dxa"/>
             <w:tcBorders>
               <w:top w:val="nil"/>
               <w:left w:val="nil"/>
@@ -3285,7 +3466,7 @@
         </w:trPr>
         <w:tc>
           <w:tcPr>
-            <w:tcW w:w="865" w:type="dxa"/>
+            <w:tcW w:w="1403" w:type="dxa"/>
             <w:tcBorders>
               <w:top w:val="nil"/>
               <w:left w:val="single" w:sz="4" w:space="0" w:color="auto"/>
@@ -3320,7 +3501,7 @@
         </w:tc>
         <w:tc>
           <w:tcPr>
-            <w:tcW w:w="1074" w:type="dxa"/>
+            <w:tcW w:w="2224" w:type="dxa"/>
             <w:tcBorders>
               <w:top w:val="nil"/>
               <w:left w:val="nil"/>
@@ -3375,7 +3556,7 @@
         </w:tc>
         <w:tc>
           <w:tcPr>
-            <w:tcW w:w="921" w:type="dxa"/>
+            <w:tcW w:w="1518" w:type="dxa"/>
             <w:tcBorders>
               <w:top w:val="nil"/>
               <w:left w:val="nil"/>
@@ -3416,7 +3597,7 @@
         </w:trPr>
         <w:tc>
           <w:tcPr>
-            <w:tcW w:w="865" w:type="dxa"/>
+            <w:tcW w:w="1403" w:type="dxa"/>
             <w:tcBorders>
               <w:top w:val="nil"/>
               <w:left w:val="single" w:sz="4" w:space="0" w:color="auto"/>
@@ -3451,7 +3632,7 @@
         </w:tc>
         <w:tc>
           <w:tcPr>
-            <w:tcW w:w="1074" w:type="dxa"/>
+            <w:tcW w:w="2224" w:type="dxa"/>
             <w:tcBorders>
               <w:top w:val="nil"/>
               <w:left w:val="nil"/>
@@ -3486,7 +3667,7 @@
         </w:tc>
         <w:tc>
           <w:tcPr>
-            <w:tcW w:w="921" w:type="dxa"/>
+            <w:tcW w:w="1518" w:type="dxa"/>
             <w:tcBorders>
               <w:top w:val="nil"/>
               <w:left w:val="nil"/>
@@ -3527,7 +3708,7 @@
         </w:trPr>
         <w:tc>
           <w:tcPr>
-            <w:tcW w:w="865" w:type="dxa"/>
+            <w:tcW w:w="1403" w:type="dxa"/>
             <w:tcBorders>
               <w:top w:val="nil"/>
               <w:left w:val="single" w:sz="4" w:space="0" w:color="auto"/>
@@ -3562,7 +3743,7 @@
         </w:tc>
         <w:tc>
           <w:tcPr>
-            <w:tcW w:w="1074" w:type="dxa"/>
+            <w:tcW w:w="2224" w:type="dxa"/>
             <w:tcBorders>
               <w:top w:val="nil"/>
               <w:left w:val="nil"/>
@@ -3597,7 +3778,7 @@
         </w:tc>
         <w:tc>
           <w:tcPr>
-            <w:tcW w:w="921" w:type="dxa"/>
+            <w:tcW w:w="1518" w:type="dxa"/>
             <w:tcBorders>
               <w:top w:val="nil"/>
               <w:left w:val="nil"/>
@@ -3638,7 +3819,7 @@
         </w:trPr>
         <w:tc>
           <w:tcPr>
-            <w:tcW w:w="865" w:type="dxa"/>
+            <w:tcW w:w="1403" w:type="dxa"/>
             <w:tcBorders>
               <w:top w:val="nil"/>
               <w:left w:val="single" w:sz="4" w:space="0" w:color="auto"/>
@@ -3673,7 +3854,7 @@
         </w:tc>
         <w:tc>
           <w:tcPr>
-            <w:tcW w:w="1074" w:type="dxa"/>
+            <w:tcW w:w="2224" w:type="dxa"/>
             <w:tcBorders>
               <w:top w:val="nil"/>
               <w:left w:val="nil"/>
@@ -3708,7 +3889,7 @@
         </w:tc>
         <w:tc>
           <w:tcPr>
-            <w:tcW w:w="921" w:type="dxa"/>
+            <w:tcW w:w="1518" w:type="dxa"/>
             <w:tcBorders>
               <w:top w:val="nil"/>
               <w:left w:val="nil"/>
@@ -3749,7 +3930,7 @@
         </w:trPr>
         <w:tc>
           <w:tcPr>
-            <w:tcW w:w="865" w:type="dxa"/>
+            <w:tcW w:w="1403" w:type="dxa"/>
             <w:tcBorders>
               <w:top w:val="nil"/>
               <w:left w:val="single" w:sz="4" w:space="0" w:color="auto"/>
@@ -3784,7 +3965,7 @@
         </w:tc>
         <w:tc>
           <w:tcPr>
-            <w:tcW w:w="1074" w:type="dxa"/>
+            <w:tcW w:w="2224" w:type="dxa"/>
             <w:tcBorders>
               <w:top w:val="nil"/>
               <w:left w:val="nil"/>
@@ -3839,7 +4020,7 @@
         </w:tc>
         <w:tc>
           <w:tcPr>
-            <w:tcW w:w="921" w:type="dxa"/>
+            <w:tcW w:w="1518" w:type="dxa"/>
             <w:tcBorders>
               <w:top w:val="nil"/>
               <w:left w:val="nil"/>
@@ -3880,7 +4061,7 @@
         </w:trPr>
         <w:tc>
           <w:tcPr>
-            <w:tcW w:w="865" w:type="dxa"/>
+            <w:tcW w:w="1403" w:type="dxa"/>
             <w:tcBorders>
               <w:top w:val="nil"/>
               <w:left w:val="single" w:sz="4" w:space="0" w:color="auto"/>
@@ -3915,7 +4096,7 @@
         </w:tc>
         <w:tc>
           <w:tcPr>
-            <w:tcW w:w="1074" w:type="dxa"/>
+            <w:tcW w:w="2224" w:type="dxa"/>
             <w:tcBorders>
               <w:top w:val="nil"/>
               <w:left w:val="nil"/>
@@ -3950,7 +4131,7 @@
         </w:tc>
         <w:tc>
           <w:tcPr>
-            <w:tcW w:w="921" w:type="dxa"/>
+            <w:tcW w:w="1518" w:type="dxa"/>
             <w:tcBorders>
               <w:top w:val="nil"/>
               <w:left w:val="nil"/>
@@ -3991,7 +4172,7 @@
         </w:trPr>
         <w:tc>
           <w:tcPr>
-            <w:tcW w:w="865" w:type="dxa"/>
+            <w:tcW w:w="1403" w:type="dxa"/>
             <w:tcBorders>
               <w:top w:val="nil"/>
               <w:left w:val="single" w:sz="4" w:space="0" w:color="auto"/>
@@ -4026,7 +4207,7 @@
         </w:tc>
         <w:tc>
           <w:tcPr>
-            <w:tcW w:w="1074" w:type="dxa"/>
+            <w:tcW w:w="2224" w:type="dxa"/>
             <w:tcBorders>
               <w:top w:val="nil"/>
               <w:left w:val="nil"/>
@@ -4061,7 +4242,7 @@
         </w:tc>
         <w:tc>
           <w:tcPr>
-            <w:tcW w:w="921" w:type="dxa"/>
+            <w:tcW w:w="1518" w:type="dxa"/>
             <w:tcBorders>
               <w:top w:val="nil"/>
               <w:left w:val="nil"/>
@@ -4093,7 +4274,7 @@
         </w:trPr>
         <w:tc>
           <w:tcPr>
-            <w:tcW w:w="865" w:type="dxa"/>
+            <w:tcW w:w="1403" w:type="dxa"/>
             <w:tcBorders>
               <w:top w:val="nil"/>
               <w:left w:val="single" w:sz="4" w:space="0" w:color="auto"/>
@@ -4128,7 +4309,7 @@
         </w:tc>
         <w:tc>
           <w:tcPr>
-            <w:tcW w:w="1074" w:type="dxa"/>
+            <w:tcW w:w="2224" w:type="dxa"/>
             <w:tcBorders>
               <w:top w:val="nil"/>
               <w:left w:val="nil"/>
@@ -4163,7 +4344,7 @@
         </w:tc>
         <w:tc>
           <w:tcPr>
-            <w:tcW w:w="921" w:type="dxa"/>
+            <w:tcW w:w="1518" w:type="dxa"/>
             <w:tcBorders>
               <w:top w:val="nil"/>
               <w:left w:val="nil"/>
@@ -4204,7 +4385,7 @@
         </w:trPr>
         <w:tc>
           <w:tcPr>
-            <w:tcW w:w="865" w:type="dxa"/>
+            <w:tcW w:w="1403" w:type="dxa"/>
             <w:tcBorders>
               <w:top w:val="nil"/>
               <w:left w:val="single" w:sz="4" w:space="0" w:color="auto"/>
@@ -4239,7 +4420,7 @@
         </w:tc>
         <w:tc>
           <w:tcPr>
-            <w:tcW w:w="1074" w:type="dxa"/>
+            <w:tcW w:w="2224" w:type="dxa"/>
             <w:tcBorders>
               <w:top w:val="nil"/>
               <w:left w:val="nil"/>
@@ -4274,7 +4455,7 @@
         </w:tc>
         <w:tc>
           <w:tcPr>
-            <w:tcW w:w="921" w:type="dxa"/>
+            <w:tcW w:w="1518" w:type="dxa"/>
             <w:tcBorders>
               <w:top w:val="nil"/>
               <w:left w:val="nil"/>
@@ -4485,14 +4666,27 @@
       <w:r>
         <w:t>m</w:t>
       </w:r>
-      <w:bookmarkStart w:id="3" w:name="_GoBack"/>
-      <w:bookmarkEnd w:id="3"/>
       <w:r>
         <w:t>ulticast</w:t>
       </w:r>
       <w:proofErr w:type="spellEnd"/>
       <w:r>
-        <w:t xml:space="preserve"> DNS. Viz</w:t>
+        <w:t xml:space="preserve"> </w:t>
+      </w:r>
+      <w:commentRangeStart w:id="4"/>
+      <w:r>
+        <w:t>DNS</w:t>
+      </w:r>
+      <w:commentRangeEnd w:id="4"/>
+      <w:r>
+        <w:rPr>
+          <w:rStyle w:val="Odkaznakoment"/>
+          <w:rFonts w:ascii="Cambria" w:hAnsi="Cambria"/>
+        </w:rPr>
+        <w:commentReference w:id="4"/>
+      </w:r>
+      <w:r>
+        <w:t>. Viz</w:t>
       </w:r>
       <w:r>
         <w:t xml:space="preserve"> tab. 3. </w:t>
@@ -4519,14 +4713,27 @@
       <w:r>
         <w:t xml:space="preserve">Tabulka </w:t>
       </w:r>
-      <w:fldSimple w:instr=" SEQ Tabulka \* ARABIC ">
-        <w:r>
-          <w:rPr>
-            <w:noProof/>
-          </w:rPr>
-          <w:t>3</w:t>
-        </w:r>
-      </w:fldSimple>
+      <w:r>
+        <w:fldChar w:fldCharType="begin"/>
+      </w:r>
+      <w:r>
+        <w:instrText xml:space="preserve"> SEQ Tabulka \* ARABIC </w:instrText>
+      </w:r>
+      <w:r>
+        <w:fldChar w:fldCharType="separate"/>
+      </w:r>
+      <w:r>
+        <w:rPr>
+          <w:noProof/>
+        </w:rPr>
+        <w:t>3</w:t>
+      </w:r>
+      <w:r>
+        <w:rPr>
+          <w:noProof/>
+        </w:rPr>
+        <w:fldChar w:fldCharType="end"/>
+      </w:r>
       <w:r>
         <w:t>: Použité knihovny</w:t>
       </w:r>
@@ -5137,6 +5344,9 @@
     <w:p>
       <w:pPr>
         <w:pStyle w:val="Matvrazy"/>
+        <w:rPr>
+          <w:noProof/>
+        </w:rPr>
       </w:pPr>
       <w:r>
         <w:t xml:space="preserve">Jednotlivé stánky a s jejich příponami jsou v tab. </w:t>
@@ -5188,6 +5398,55 @@
           <w:noProof/>
         </w:rPr>
         <w:t xml:space="preserve"> </w:t>
+      </w:r>
+    </w:p>
+    <w:p>
+      <w:pPr>
+        <w:pStyle w:val="Matvrazy"/>
+        <w:rPr>
+          <w:noProof/>
+        </w:rPr>
+      </w:pPr>
+    </w:p>
+    <w:p>
+      <w:pPr>
+        <w:pStyle w:val="Matvrazy"/>
+      </w:pPr>
+      <w:r>
+        <w:rPr>
+          <w:noProof/>
+        </w:rPr>
+        <w:t xml:space="preserve">Jednotlivé vstupy formulářů </w:t>
+      </w:r>
+      <w:r>
+        <w:rPr>
+          <w:noProof/>
+        </w:rPr>
+        <w:t xml:space="preserve">pro hodiny a podobně </w:t>
+      </w:r>
+      <w:r>
+        <w:rPr>
+          <w:noProof/>
+        </w:rPr>
+        <w:t>jsou ošetřeny proti nežádoucím vstupům jako jsou znaky</w:t>
+      </w:r>
+      <w:r>
+        <w:rPr>
+          <w:noProof/>
+        </w:rPr>
+        <w:t>:</w:t>
+      </w:r>
+      <w:r>
+        <w:rPr>
+          <w:noProof/>
+        </w:rPr>
+        <w:t xml:space="preserve"> &amp;x@ a</w:t>
+      </w:r>
+      <w:r>
+        <w:rPr>
+          <w:noProof/>
+        </w:rPr>
+        <w:t xml:space="preserve"> jiné.</w:t>
       </w:r>
     </w:p>
     <w:p>
@@ -5198,6 +5457,74 @@
           <w:rFonts w:ascii="Cambria Math" w:hAnsi="Cambria Math"/>
         </w:rPr>
       </w:pPr>
+      <w:r>
+        <w:rPr>
+          <w:noProof/>
+        </w:rPr>
+        <w:drawing>
+          <wp:anchor distT="0" distB="0" distL="114300" distR="114300" simplePos="0" relativeHeight="251659264" behindDoc="0" locked="0" layoutInCell="1" allowOverlap="1" wp14:anchorId="37582C24" wp14:editId="34BBAD64">
+            <wp:simplePos x="0" y="0"/>
+            <wp:positionH relativeFrom="margin">
+              <wp:posOffset>-99695</wp:posOffset>
+            </wp:positionH>
+            <wp:positionV relativeFrom="paragraph">
+              <wp:posOffset>619125</wp:posOffset>
+            </wp:positionV>
+            <wp:extent cx="5600700" cy="2800350"/>
+            <wp:effectExtent l="0" t="0" r="0" b="0"/>
+            <wp:wrapTopAndBottom/>
+            <wp:docPr id="2" name="Obrázek 2"/>
+            <wp:cNvGraphicFramePr>
+              <a:graphicFrameLocks xmlns:a="http://schemas.openxmlformats.org/drawingml/2006/main" noChangeAspect="1"/>
+            </wp:cNvGraphicFramePr>
+            <a:graphic xmlns:a="http://schemas.openxmlformats.org/drawingml/2006/main">
+              <a:graphicData uri="http://schemas.openxmlformats.org/drawingml/2006/picture">
+                <pic:pic xmlns:pic="http://schemas.openxmlformats.org/drawingml/2006/picture">
+                  <pic:nvPicPr>
+                    <pic:cNvPr id="2" name="Hlavni_obrazovka.PNG"/>
+                    <pic:cNvPicPr/>
+                  </pic:nvPicPr>
+                  <pic:blipFill>
+                    <a:blip r:embed="rId13">
+                      <a:extLst>
+                        <a:ext uri="{28A0092B-C50C-407E-A947-70E740481C1C}">
+                          <a14:useLocalDpi xmlns:a14="http://schemas.microsoft.com/office/drawing/2010/main" val="0"/>
+                        </a:ext>
+                      </a:extLst>
+                    </a:blip>
+                    <a:stretch>
+                      <a:fillRect/>
+                    </a:stretch>
+                  </pic:blipFill>
+                  <pic:spPr bwMode="auto">
+                    <a:xfrm>
+                      <a:off x="0" y="0"/>
+                      <a:ext cx="5600700" cy="2800350"/>
+                    </a:xfrm>
+                    <a:prstGeom prst="rect">
+                      <a:avLst/>
+                    </a:prstGeom>
+                    <a:ln>
+                      <a:noFill/>
+                    </a:ln>
+                    <a:extLst>
+                      <a:ext uri="{53640926-AAD7-44D8-BBD7-CCE9431645EC}">
+                        <a14:shadowObscured xmlns:a14="http://schemas.microsoft.com/office/drawing/2010/main"/>
+                      </a:ext>
+                    </a:extLst>
+                  </pic:spPr>
+                </pic:pic>
+              </a:graphicData>
+            </a:graphic>
+            <wp14:sizeRelH relativeFrom="margin">
+              <wp14:pctWidth>0</wp14:pctWidth>
+            </wp14:sizeRelH>
+            <wp14:sizeRelV relativeFrom="margin">
+              <wp14:pctHeight>0</wp14:pctHeight>
+            </wp14:sizeRelV>
+          </wp:anchor>
+        </w:drawing>
+      </w:r>
       <w:r>
         <w:rPr>
           <w:noProof/>
@@ -5205,7 +5532,7 @@
         <mc:AlternateContent>
           <mc:Choice Requires="wps">
             <w:drawing>
-              <wp:anchor distT="0" distB="0" distL="114300" distR="114300" simplePos="0" relativeHeight="251661312" behindDoc="0" locked="0" layoutInCell="1" allowOverlap="1" wp14:anchorId="116D16FD" wp14:editId="7615719A">
+              <wp:anchor distT="0" distB="0" distL="114300" distR="114300" simplePos="0" relativeHeight="251661312" behindDoc="0" locked="0" layoutInCell="1" allowOverlap="1" wp14:anchorId="116D16FD" wp14:editId="53F75C6C">
                 <wp:simplePos x="0" y="0"/>
                 <wp:positionH relativeFrom="column">
                   <wp:posOffset>-433705</wp:posOffset>
@@ -5251,27 +5578,14 @@
                             <w:r>
                               <w:t xml:space="preserve">Obrázek </w:t>
                             </w:r>
-                            <w:r>
-                              <w:fldChar w:fldCharType="begin"/>
-                            </w:r>
-                            <w:r>
-                              <w:instrText xml:space="preserve"> SEQ Obrázek \* ARABIC </w:instrText>
-                            </w:r>
-                            <w:r>
-                              <w:fldChar w:fldCharType="separate"/>
-                            </w:r>
-                            <w:r>
-                              <w:rPr>
-                                <w:noProof/>
-                              </w:rPr>
-                              <w:t>1</w:t>
-                            </w:r>
-                            <w:r>
-                              <w:rPr>
-                                <w:noProof/>
-                              </w:rPr>
-                              <w:fldChar w:fldCharType="end"/>
-                            </w:r>
+                            <w:fldSimple w:instr=" SEQ Obrázek \* ARABIC ">
+                              <w:r>
+                                <w:rPr>
+                                  <w:noProof/>
+                                </w:rPr>
+                                <w:t>1</w:t>
+                              </w:r>
+                            </w:fldSimple>
                             <w:r>
                               <w:t>: Hlavní obrazovka</w:t>
                             </w:r>
@@ -5338,73 +5652,6 @@
         </mc:AlternateContent>
       </w:r>
       <w:r>
-        <w:rPr>
-          <w:noProof/>
-        </w:rPr>
-        <w:drawing>
-          <wp:anchor distT="0" distB="0" distL="114300" distR="114300" simplePos="0" relativeHeight="251659264" behindDoc="0" locked="0" layoutInCell="1" allowOverlap="1" wp14:anchorId="37582C24" wp14:editId="7580DEC4">
-            <wp:simplePos x="0" y="0"/>
-            <wp:positionH relativeFrom="page">
-              <wp:align>center</wp:align>
-            </wp:positionH>
-            <wp:positionV relativeFrom="paragraph">
-              <wp:posOffset>600710</wp:posOffset>
-            </wp:positionV>
-            <wp:extent cx="5906770" cy="2838450"/>
-            <wp:effectExtent l="0" t="0" r="0" b="0"/>
-            <wp:wrapTopAndBottom/>
-            <wp:docPr id="2" name="Obrázek 2" descr="Obsah obrázku snímek obrazovky&#10;&#10;Popis byl vytvořen automaticky"/>
-            <wp:cNvGraphicFramePr>
-              <a:graphicFrameLocks xmlns:a="http://schemas.openxmlformats.org/drawingml/2006/main" noChangeAspect="1"/>
-            </wp:cNvGraphicFramePr>
-            <a:graphic xmlns:a="http://schemas.openxmlformats.org/drawingml/2006/main">
-              <a:graphicData uri="http://schemas.openxmlformats.org/drawingml/2006/picture">
-                <pic:pic xmlns:pic="http://schemas.openxmlformats.org/drawingml/2006/picture">
-                  <pic:nvPicPr>
-                    <pic:cNvPr id="2" name="Hlavni_obrazovka.PNG"/>
-                    <pic:cNvPicPr/>
-                  </pic:nvPicPr>
-                  <pic:blipFill rotWithShape="1">
-                    <a:blip r:embed="rId10">
-                      <a:extLst>
-                        <a:ext uri="{28A0092B-C50C-407E-A947-70E740481C1C}">
-                          <a14:useLocalDpi xmlns:a14="http://schemas.microsoft.com/office/drawing/2010/main" val="0"/>
-                        </a:ext>
-                      </a:extLst>
-                    </a:blip>
-                    <a:srcRect l="882" t="349" b="5377"/>
-                    <a:stretch/>
-                  </pic:blipFill>
-                  <pic:spPr bwMode="auto">
-                    <a:xfrm>
-                      <a:off x="0" y="0"/>
-                      <a:ext cx="5906770" cy="2838450"/>
-                    </a:xfrm>
-                    <a:prstGeom prst="rect">
-                      <a:avLst/>
-                    </a:prstGeom>
-                    <a:ln>
-                      <a:noFill/>
-                    </a:ln>
-                    <a:extLst>
-                      <a:ext uri="{53640926-AAD7-44D8-BBD7-CCE9431645EC}">
-                        <a14:shadowObscured xmlns:a14="http://schemas.microsoft.com/office/drawing/2010/main"/>
-                      </a:ext>
-                    </a:extLst>
-                  </pic:spPr>
-                </pic:pic>
-              </a:graphicData>
-            </a:graphic>
-            <wp14:sizeRelH relativeFrom="margin">
-              <wp14:pctWidth>0</wp14:pctWidth>
-            </wp14:sizeRelH>
-            <wp14:sizeRelV relativeFrom="margin">
-              <wp14:pctHeight>0</wp14:pctHeight>
-            </wp14:sizeRelV>
-          </wp:anchor>
-        </w:drawing>
-      </w:r>
-      <w:r>
         <w:br w:type="page"/>
       </w:r>
     </w:p>
@@ -5417,27 +5664,14 @@
         <w:lastRenderedPageBreak/>
         <w:t xml:space="preserve">Tabulka </w:t>
       </w:r>
-      <w:r>
-        <w:fldChar w:fldCharType="begin"/>
-      </w:r>
-      <w:r>
-        <w:instrText xml:space="preserve"> SEQ Tabulka \* ARABIC </w:instrText>
-      </w:r>
-      <w:r>
-        <w:fldChar w:fldCharType="separate"/>
-      </w:r>
-      <w:r>
-        <w:rPr>
-          <w:noProof/>
-        </w:rPr>
-        <w:t>4</w:t>
-      </w:r>
-      <w:r>
-        <w:rPr>
-          <w:noProof/>
-        </w:rPr>
-        <w:fldChar w:fldCharType="end"/>
-      </w:r>
+      <w:fldSimple w:instr=" SEQ Tabulka \* ARABIC ">
+        <w:r>
+          <w:rPr>
+            <w:noProof/>
+          </w:rPr>
+          <w:t>4</w:t>
+        </w:r>
+      </w:fldSimple>
       <w:r>
         <w:t>: Seznam použitých stránek</w:t>
       </w:r>
@@ -8912,7 +9146,13 @@
         <w:t xml:space="preserve">. </w:t>
       </w:r>
       <w:r>
-        <w:t>Interval dotazů je ve výchozím nastavení 180 sekund (kvůli demonstraci) v</w:t>
+        <w:t xml:space="preserve">Interval dotazů </w:t>
+      </w:r>
+      <w:r>
+        <w:t>na NTP server je</w:t>
+      </w:r>
+      <w:r>
+        <w:t xml:space="preserve"> ve výchozím nastavení 180 sekund (kvůli demonstraci) v</w:t>
       </w:r>
       <w:r>
         <w:t xml:space="preserve"> makru </w:t>
@@ -8924,7 +9164,13 @@
         <w:t>NTPSYNC</w:t>
       </w:r>
       <w:r>
-        <w:t xml:space="preserve">. Časovou zónu je též možné měnit výchozí je +2. </w:t>
+        <w:t>. Časovou zónu je též možné měnit</w:t>
+      </w:r>
+      <w:r>
+        <w:t>,</w:t>
+      </w:r>
+      <w:r>
+        <w:t xml:space="preserve"> výchozí je +2. </w:t>
       </w:r>
     </w:p>
     <w:p>
@@ -8936,6 +9182,12 @@
       <w:pPr>
         <w:pStyle w:val="Matvrazy"/>
       </w:pPr>
+      <w:r>
+        <w:rPr>
+          <w:highlight w:val="yellow"/>
+        </w:rPr>
+        <w:t>Martinova část</w:t>
+      </w:r>
     </w:p>
     <w:p>
       <w:pPr>
@@ -9083,16 +9335,16 @@
       <w:pPr>
         <w:pStyle w:val="Nadpis1"/>
       </w:pPr>
-      <w:bookmarkStart w:id="4" w:name="_Toc101325795"/>
-      <w:bookmarkStart w:id="5" w:name="_Toc215678063"/>
-      <w:bookmarkStart w:id="6" w:name="_Toc8378185"/>
+      <w:bookmarkStart w:id="5" w:name="_Toc101325795"/>
+      <w:bookmarkStart w:id="6" w:name="_Toc215678063"/>
+      <w:bookmarkStart w:id="7" w:name="_Toc8378185"/>
       <w:r>
         <w:lastRenderedPageBreak/>
         <w:t>Závěr</w:t>
       </w:r>
-      <w:bookmarkEnd w:id="4"/>
       <w:bookmarkEnd w:id="5"/>
       <w:bookmarkEnd w:id="6"/>
+      <w:bookmarkEnd w:id="7"/>
     </w:p>
     <w:p>
       <w:pPr>
@@ -9129,7 +9381,7 @@
         </w:rPr>
         <w:br w:type="page"/>
       </w:r>
-      <w:bookmarkStart w:id="7" w:name="_Toc8378188"/>
+      <w:bookmarkStart w:id="8" w:name="_Toc8378188"/>
       <w:r>
         <w:rPr>
           <w:lang w:val="cs-CZ"/>
@@ -9137,7 +9389,7 @@
         <w:lastRenderedPageBreak/>
         <w:t>Seznam příloh</w:t>
       </w:r>
-      <w:bookmarkEnd w:id="7"/>
+      <w:bookmarkEnd w:id="8"/>
     </w:p>
     <w:p>
       <w:pPr>
@@ -9150,7 +9402,7 @@
       </w:pPr>
     </w:p>
     <w:sectPr>
-      <w:footerReference w:type="default" r:id="rId11"/>
+      <w:footerReference w:type="default" r:id="rId14"/>
       <w:pgSz w:w="11906" w:h="16838"/>
       <w:pgMar w:top="1701" w:right="1418" w:bottom="1701" w:left="1418" w:header="709" w:footer="709" w:gutter="567"/>
       <w:pgNumType w:start="1"/>
@@ -9159,6 +9411,39 @@
     </w:sectPr>
   </w:body>
 </w:document>
+</file>
+
+<file path=word/comments.xml><?xml version="1.0" encoding="utf-8"?>
+<w:comments xmlns:wpc="http://schemas.microsoft.com/office/word/2010/wordprocessingCanvas" xmlns:cx="http://schemas.microsoft.com/office/drawing/2014/chartex" xmlns:cx1="http://schemas.microsoft.com/office/drawing/2015/9/8/chartex" xmlns:cx2="http://schemas.microsoft.com/office/drawing/2015/10/21/chartex" xmlns:cx3="http://schemas.microsoft.com/office/drawing/2016/5/9/chartex" xmlns:cx4="http://schemas.microsoft.com/office/drawing/2016/5/10/chartex" xmlns:cx5="http://schemas.microsoft.com/office/drawing/2016/5/11/chartex" xmlns:cx6="http://schemas.microsoft.com/office/drawing/2016/5/12/chartex" xmlns:cx7="http://schemas.microsoft.com/office/drawing/2016/5/13/chartex" xmlns:cx8="http://schemas.microsoft.com/office/drawing/2016/5/14/chartex" xmlns:mc="http://schemas.openxmlformats.org/markup-compatibility/2006" xmlns:aink="http://schemas.microsoft.com/office/drawing/2016/ink" xmlns:am3d="http://schemas.microsoft.com/office/drawing/2017/model3d" xmlns:o="urn:schemas-microsoft-com:office:office" xmlns:r="http://schemas.openxmlformats.org/officeDocument/2006/relationships" xmlns:m="http://schemas.openxmlformats.org/officeDocument/2006/math" xmlns:v="urn:schemas-microsoft-com:vml" xmlns:wp14="http://schemas.microsoft.com/office/word/2010/wordprocessingDrawing" xmlns:wp="http://schemas.openxmlformats.org/drawingml/2006/wordprocessingDrawing" xmlns:w10="urn:schemas-microsoft-com:office:word" xmlns:w="http://schemas.openxmlformats.org/wordprocessingml/2006/main" xmlns:w14="http://schemas.microsoft.com/office/word/2010/wordml" xmlns:w15="http://schemas.microsoft.com/office/word/2012/wordml" xmlns:w16cid="http://schemas.microsoft.com/office/word/2016/wordml/cid" xmlns:w16se="http://schemas.microsoft.com/office/word/2015/wordml/symex" xmlns:wpg="http://schemas.microsoft.com/office/word/2010/wordprocessingGroup" xmlns:wpi="http://schemas.microsoft.com/office/word/2010/wordprocessingInk" xmlns:wne="http://schemas.microsoft.com/office/word/2006/wordml" xmlns:wps="http://schemas.microsoft.com/office/word/2010/wordprocessingShape" mc:Ignorable="w14 w15 w16se w16cid wp14">
+  <w:comment w:id="4" w:author="Ondřej Vybíral" w:date="2019-05-22T16:36:00Z" w:initials="OV">
+    <w:p>
+      <w:pPr>
+        <w:pStyle w:val="Textkomente"/>
+      </w:pPr>
+      <w:r>
+        <w:rPr>
+          <w:rStyle w:val="Odkaznakoment"/>
+        </w:rPr>
+        <w:annotationRef/>
+      </w:r>
+      <w:r>
+        <w:t>Potřeba doplnit Martinovi části</w:t>
+      </w:r>
+    </w:p>
+  </w:comment>
+</w:comments>
+</file>
+
+<file path=word/commentsExtended.xml><?xml version="1.0" encoding="utf-8"?>
+<w15:commentsEx xmlns:wpc="http://schemas.microsoft.com/office/word/2010/wordprocessingCanvas" xmlns:cx="http://schemas.microsoft.com/office/drawing/2014/chartex" xmlns:cx1="http://schemas.microsoft.com/office/drawing/2015/9/8/chartex" xmlns:cx2="http://schemas.microsoft.com/office/drawing/2015/10/21/chartex" xmlns:cx3="http://schemas.microsoft.com/office/drawing/2016/5/9/chartex" xmlns:cx4="http://schemas.microsoft.com/office/drawing/2016/5/10/chartex" xmlns:cx5="http://schemas.microsoft.com/office/drawing/2016/5/11/chartex" xmlns:cx6="http://schemas.microsoft.com/office/drawing/2016/5/12/chartex" xmlns:cx7="http://schemas.microsoft.com/office/drawing/2016/5/13/chartex" xmlns:cx8="http://schemas.microsoft.com/office/drawing/2016/5/14/chartex" xmlns:mc="http://schemas.openxmlformats.org/markup-compatibility/2006" xmlns:aink="http://schemas.microsoft.com/office/drawing/2016/ink" xmlns:am3d="http://schemas.microsoft.com/office/drawing/2017/model3d" xmlns:o="urn:schemas-microsoft-com:office:office" xmlns:r="http://schemas.openxmlformats.org/officeDocument/2006/relationships" xmlns:m="http://schemas.openxmlformats.org/officeDocument/2006/math" xmlns:v="urn:schemas-microsoft-com:vml" xmlns:wp14="http://schemas.microsoft.com/office/word/2010/wordprocessingDrawing" xmlns:wp="http://schemas.openxmlformats.org/drawingml/2006/wordprocessingDrawing" xmlns:w10="urn:schemas-microsoft-com:office:word" xmlns:w="http://schemas.openxmlformats.org/wordprocessingml/2006/main" xmlns:w14="http://schemas.microsoft.com/office/word/2010/wordml" xmlns:w15="http://schemas.microsoft.com/office/word/2012/wordml" xmlns:w16cid="http://schemas.microsoft.com/office/word/2016/wordml/cid" xmlns:w16se="http://schemas.microsoft.com/office/word/2015/wordml/symex" xmlns:wpg="http://schemas.microsoft.com/office/word/2010/wordprocessingGroup" xmlns:wpi="http://schemas.microsoft.com/office/word/2010/wordprocessingInk" xmlns:wne="http://schemas.microsoft.com/office/word/2006/wordml" xmlns:wps="http://schemas.microsoft.com/office/word/2010/wordprocessingShape" mc:Ignorable="w14 w15 w16se w16cid wp14">
+  <w15:commentEx w15:paraId="5774C214" w15:done="0"/>
+</w15:commentsEx>
+</file>
+
+<file path=word/commentsIds.xml><?xml version="1.0" encoding="utf-8"?>
+<w16cid:commentsIds xmlns:wpc="http://schemas.microsoft.com/office/word/2010/wordprocessingCanvas" xmlns:cx="http://schemas.microsoft.com/office/drawing/2014/chartex" xmlns:cx1="http://schemas.microsoft.com/office/drawing/2015/9/8/chartex" xmlns:cx2="http://schemas.microsoft.com/office/drawing/2015/10/21/chartex" xmlns:cx3="http://schemas.microsoft.com/office/drawing/2016/5/9/chartex" xmlns:cx4="http://schemas.microsoft.com/office/drawing/2016/5/10/chartex" xmlns:cx5="http://schemas.microsoft.com/office/drawing/2016/5/11/chartex" xmlns:cx6="http://schemas.microsoft.com/office/drawing/2016/5/12/chartex" xmlns:cx7="http://schemas.microsoft.com/office/drawing/2016/5/13/chartex" xmlns:cx8="http://schemas.microsoft.com/office/drawing/2016/5/14/chartex" xmlns:mc="http://schemas.openxmlformats.org/markup-compatibility/2006" xmlns:aink="http://schemas.microsoft.com/office/drawing/2016/ink" xmlns:am3d="http://schemas.microsoft.com/office/drawing/2017/model3d" xmlns:o="urn:schemas-microsoft-com:office:office" xmlns:r="http://schemas.openxmlformats.org/officeDocument/2006/relationships" xmlns:m="http://schemas.openxmlformats.org/officeDocument/2006/math" xmlns:v="urn:schemas-microsoft-com:vml" xmlns:wp14="http://schemas.microsoft.com/office/word/2010/wordprocessingDrawing" xmlns:wp="http://schemas.openxmlformats.org/drawingml/2006/wordprocessingDrawing" xmlns:w10="urn:schemas-microsoft-com:office:word" xmlns:w="http://schemas.openxmlformats.org/wordprocessingml/2006/main" xmlns:w14="http://schemas.microsoft.com/office/word/2010/wordml" xmlns:w15="http://schemas.microsoft.com/office/word/2012/wordml" xmlns:w16cid="http://schemas.microsoft.com/office/word/2016/wordml/cid" xmlns:w16se="http://schemas.microsoft.com/office/word/2015/wordml/symex" xmlns:wpg="http://schemas.microsoft.com/office/word/2010/wordprocessingGroup" xmlns:wpi="http://schemas.microsoft.com/office/word/2010/wordprocessingInk" xmlns:wne="http://schemas.microsoft.com/office/word/2006/wordml" xmlns:wps="http://schemas.microsoft.com/office/word/2010/wordprocessingShape" mc:Ignorable="w14 w15 w16se w16cid wp14">
+  <w16cid:commentId w16cid:paraId="5774C214" w16cid:durableId="208FF925"/>
+</w16cid:commentsIds>
 </file>
 
 <file path=word/endnotes.xml><?xml version="1.0" encoding="utf-8"?>
@@ -11052,6 +11337,14 @@
   </w:num>
   <w:numIdMacAtCleanup w:val="2"/>
 </w:numbering>
+</file>
+
+<file path=word/people.xml><?xml version="1.0" encoding="utf-8"?>
+<w15:people xmlns:wpc="http://schemas.microsoft.com/office/word/2010/wordprocessingCanvas" xmlns:cx="http://schemas.microsoft.com/office/drawing/2014/chartex" xmlns:cx1="http://schemas.microsoft.com/office/drawing/2015/9/8/chartex" xmlns:cx2="http://schemas.microsoft.com/office/drawing/2015/10/21/chartex" xmlns:cx3="http://schemas.microsoft.com/office/drawing/2016/5/9/chartex" xmlns:cx4="http://schemas.microsoft.com/office/drawing/2016/5/10/chartex" xmlns:cx5="http://schemas.microsoft.com/office/drawing/2016/5/11/chartex" xmlns:cx6="http://schemas.microsoft.com/office/drawing/2016/5/12/chartex" xmlns:cx7="http://schemas.microsoft.com/office/drawing/2016/5/13/chartex" xmlns:cx8="http://schemas.microsoft.com/office/drawing/2016/5/14/chartex" xmlns:mc="http://schemas.openxmlformats.org/markup-compatibility/2006" xmlns:aink="http://schemas.microsoft.com/office/drawing/2016/ink" xmlns:am3d="http://schemas.microsoft.com/office/drawing/2017/model3d" xmlns:o="urn:schemas-microsoft-com:office:office" xmlns:r="http://schemas.openxmlformats.org/officeDocument/2006/relationships" xmlns:m="http://schemas.openxmlformats.org/officeDocument/2006/math" xmlns:v="urn:schemas-microsoft-com:vml" xmlns:wp14="http://schemas.microsoft.com/office/word/2010/wordprocessingDrawing" xmlns:wp="http://schemas.openxmlformats.org/drawingml/2006/wordprocessingDrawing" xmlns:w10="urn:schemas-microsoft-com:office:word" xmlns:w="http://schemas.openxmlformats.org/wordprocessingml/2006/main" xmlns:w14="http://schemas.microsoft.com/office/word/2010/wordml" xmlns:w15="http://schemas.microsoft.com/office/word/2012/wordml" xmlns:w16cid="http://schemas.microsoft.com/office/word/2016/wordml/cid" xmlns:w16se="http://schemas.microsoft.com/office/word/2015/wordml/symex" xmlns:wpg="http://schemas.microsoft.com/office/word/2010/wordprocessingGroup" xmlns:wpi="http://schemas.microsoft.com/office/word/2010/wordprocessingInk" xmlns:wne="http://schemas.microsoft.com/office/word/2006/wordml" xmlns:wps="http://schemas.microsoft.com/office/word/2010/wordprocessingShape" mc:Ignorable="w14 w15 w16se w16cid wp14">
+  <w15:person w15:author="Ondřej Vybíral">
+    <w15:presenceInfo w15:providerId="Windows Live" w15:userId="3170b3782fe94d23"/>
+  </w15:person>
+</w15:people>
 </file>
 
 <file path=word/styles.xml><?xml version="1.0" encoding="utf-8"?>
@@ -12586,7 +12879,7 @@
 </file>
 
 <file path=customXml/itemProps1.xml><?xml version="1.0" encoding="utf-8"?>
-<ds:datastoreItem xmlns:ds="http://schemas.openxmlformats.org/officeDocument/2006/customXml" ds:itemID="{E6AC7FCE-8593-4AAE-B8C6-749DF7E3E444}">
+<ds:datastoreItem xmlns:ds="http://schemas.openxmlformats.org/officeDocument/2006/customXml" ds:itemID="{7502597E-149A-4601-AA49-C922CABC227B}">
   <ds:schemaRefs>
     <ds:schemaRef ds:uri="http://schemas.openxmlformats.org/officeDocument/2006/bibliography"/>
   </ds:schemaRefs>

</xml_diff>

<commit_message>
Drobná změna v textu
</commit_message>
<xml_diff>
--- a/Podklady/Dokumentace.docx
+++ b/Podklady/Dokumentace.docx
@@ -1447,14 +1447,27 @@
       <w:r>
         <w:t xml:space="preserve">Tabulka </w:t>
       </w:r>
-      <w:fldSimple w:instr=" SEQ Tabulka \* ARABIC ">
-        <w:r>
-          <w:rPr>
-            <w:noProof/>
-          </w:rPr>
-          <w:t>1</w:t>
-        </w:r>
-      </w:fldSimple>
+      <w:r>
+        <w:fldChar w:fldCharType="begin"/>
+      </w:r>
+      <w:r>
+        <w:instrText xml:space="preserve"> SEQ Tabulka \* ARABIC </w:instrText>
+      </w:r>
+      <w:r>
+        <w:fldChar w:fldCharType="separate"/>
+      </w:r>
+      <w:r>
+        <w:rPr>
+          <w:noProof/>
+        </w:rPr>
+        <w:t>1</w:t>
+      </w:r>
+      <w:r>
+        <w:rPr>
+          <w:noProof/>
+        </w:rPr>
+        <w:fldChar w:fldCharType="end"/>
+      </w:r>
       <w:r>
         <w:t xml:space="preserve">: Specifikace </w:t>
       </w:r>
@@ -1518,7 +1531,6 @@
                 <w:szCs w:val="22"/>
               </w:rPr>
             </w:pPr>
-            <w:bookmarkStart w:id="3" w:name="_GoBack" w:colFirst="0" w:colLast="1"/>
             <w:r>
               <w:rPr>
                 <w:rFonts w:ascii="Calibri" w:hAnsi="Calibri"/>
@@ -1566,7 +1578,6 @@
           </w:p>
         </w:tc>
       </w:tr>
-      <w:bookmarkEnd w:id="3"/>
       <w:tr>
         <w:trPr>
           <w:trHeight w:val="600"/>
@@ -2448,14 +2459,27 @@
         <w:lastRenderedPageBreak/>
         <w:t xml:space="preserve">Tabulka </w:t>
       </w:r>
-      <w:fldSimple w:instr=" SEQ Tabulka \* ARABIC ">
-        <w:r>
-          <w:rPr>
-            <w:noProof/>
-          </w:rPr>
-          <w:t>2</w:t>
-        </w:r>
-      </w:fldSimple>
+      <w:r>
+        <w:fldChar w:fldCharType="begin"/>
+      </w:r>
+      <w:r>
+        <w:instrText xml:space="preserve"> SEQ Tabulka \* ARABIC </w:instrText>
+      </w:r>
+      <w:r>
+        <w:fldChar w:fldCharType="separate"/>
+      </w:r>
+      <w:r>
+        <w:rPr>
+          <w:noProof/>
+        </w:rPr>
+        <w:t>2</w:t>
+      </w:r>
+      <w:r>
+        <w:rPr>
+          <w:noProof/>
+        </w:rPr>
+        <w:fldChar w:fldCharType="end"/>
+      </w:r>
       <w:r>
         <w:t xml:space="preserve">: Piny a jejich využití </w:t>
       </w:r>
@@ -4673,17 +4697,17 @@
       <w:r>
         <w:t xml:space="preserve"> </w:t>
       </w:r>
-      <w:commentRangeStart w:id="4"/>
+      <w:commentRangeStart w:id="3"/>
       <w:r>
         <w:t>DNS</w:t>
       </w:r>
-      <w:commentRangeEnd w:id="4"/>
+      <w:commentRangeEnd w:id="3"/>
       <w:r>
         <w:rPr>
           <w:rStyle w:val="Odkaznakoment"/>
           <w:rFonts w:ascii="Cambria" w:hAnsi="Cambria"/>
         </w:rPr>
-        <w:commentReference w:id="4"/>
+        <w:commentReference w:id="3"/>
       </w:r>
       <w:r>
         <w:t>. Viz</w:t>
@@ -4694,6 +4718,19 @@
       <w:r>
         <w:t>Všechny jsou veřejně dostupné na internetu a lze je stáhnout a použít.</w:t>
       </w:r>
+      <w:r>
+        <w:t xml:space="preserve"> Reset mikrokontroléru vede k </w:t>
+      </w:r>
+      <w:proofErr w:type="spellStart"/>
+      <w:r>
+        <w:t>vyrestování</w:t>
+      </w:r>
+      <w:proofErr w:type="spellEnd"/>
+      <w:r>
+        <w:t xml:space="preserve"> nastavení, má tak nahrazovat tlačítko pro tovární nastavení.</w:t>
+      </w:r>
+      <w:bookmarkStart w:id="4" w:name="_GoBack"/>
+      <w:bookmarkEnd w:id="4"/>
     </w:p>
     <w:p>
       <w:pPr>
@@ -4713,27 +4750,14 @@
       <w:r>
         <w:t xml:space="preserve">Tabulka </w:t>
       </w:r>
-      <w:r>
-        <w:fldChar w:fldCharType="begin"/>
-      </w:r>
-      <w:r>
-        <w:instrText xml:space="preserve"> SEQ Tabulka \* ARABIC </w:instrText>
-      </w:r>
-      <w:r>
-        <w:fldChar w:fldCharType="separate"/>
-      </w:r>
-      <w:r>
-        <w:rPr>
-          <w:noProof/>
-        </w:rPr>
-        <w:t>3</w:t>
-      </w:r>
-      <w:r>
-        <w:rPr>
-          <w:noProof/>
-        </w:rPr>
-        <w:fldChar w:fldCharType="end"/>
-      </w:r>
+      <w:fldSimple w:instr=" SEQ Tabulka \* ARABIC ">
+        <w:r>
+          <w:rPr>
+            <w:noProof/>
+          </w:rPr>
+          <w:t>3</w:t>
+        </w:r>
+      </w:fldSimple>
       <w:r>
         <w:t>: Použité knihovny</w:t>
       </w:r>
@@ -5578,14 +5602,27 @@
                             <w:r>
                               <w:t xml:space="preserve">Obrázek </w:t>
                             </w:r>
-                            <w:fldSimple w:instr=" SEQ Obrázek \* ARABIC ">
-                              <w:r>
-                                <w:rPr>
-                                  <w:noProof/>
-                                </w:rPr>
-                                <w:t>1</w:t>
-                              </w:r>
-                            </w:fldSimple>
+                            <w:r>
+                              <w:fldChar w:fldCharType="begin"/>
+                            </w:r>
+                            <w:r>
+                              <w:instrText xml:space="preserve"> SEQ Obrázek \* ARABIC </w:instrText>
+                            </w:r>
+                            <w:r>
+                              <w:fldChar w:fldCharType="separate"/>
+                            </w:r>
+                            <w:r>
+                              <w:rPr>
+                                <w:noProof/>
+                              </w:rPr>
+                              <w:t>1</w:t>
+                            </w:r>
+                            <w:r>
+                              <w:rPr>
+                                <w:noProof/>
+                              </w:rPr>
+                              <w:fldChar w:fldCharType="end"/>
+                            </w:r>
                             <w:r>
                               <w:t>: Hlavní obrazovka</w:t>
                             </w:r>
@@ -5664,14 +5701,27 @@
         <w:lastRenderedPageBreak/>
         <w:t xml:space="preserve">Tabulka </w:t>
       </w:r>
-      <w:fldSimple w:instr=" SEQ Tabulka \* ARABIC ">
-        <w:r>
-          <w:rPr>
-            <w:noProof/>
-          </w:rPr>
-          <w:t>4</w:t>
-        </w:r>
-      </w:fldSimple>
+      <w:r>
+        <w:fldChar w:fldCharType="begin"/>
+      </w:r>
+      <w:r>
+        <w:instrText xml:space="preserve"> SEQ Tabulka \* ARABIC </w:instrText>
+      </w:r>
+      <w:r>
+        <w:fldChar w:fldCharType="separate"/>
+      </w:r>
+      <w:r>
+        <w:rPr>
+          <w:noProof/>
+        </w:rPr>
+        <w:t>4</w:t>
+      </w:r>
+      <w:r>
+        <w:rPr>
+          <w:noProof/>
+        </w:rPr>
+        <w:fldChar w:fldCharType="end"/>
+      </w:r>
       <w:r>
         <w:t>: Seznam použitých stránek</w:t>
       </w:r>
@@ -9415,7 +9465,7 @@
 
 <file path=word/comments.xml><?xml version="1.0" encoding="utf-8"?>
 <w:comments xmlns:wpc="http://schemas.microsoft.com/office/word/2010/wordprocessingCanvas" xmlns:cx="http://schemas.microsoft.com/office/drawing/2014/chartex" xmlns:cx1="http://schemas.microsoft.com/office/drawing/2015/9/8/chartex" xmlns:cx2="http://schemas.microsoft.com/office/drawing/2015/10/21/chartex" xmlns:cx3="http://schemas.microsoft.com/office/drawing/2016/5/9/chartex" xmlns:cx4="http://schemas.microsoft.com/office/drawing/2016/5/10/chartex" xmlns:cx5="http://schemas.microsoft.com/office/drawing/2016/5/11/chartex" xmlns:cx6="http://schemas.microsoft.com/office/drawing/2016/5/12/chartex" xmlns:cx7="http://schemas.microsoft.com/office/drawing/2016/5/13/chartex" xmlns:cx8="http://schemas.microsoft.com/office/drawing/2016/5/14/chartex" xmlns:mc="http://schemas.openxmlformats.org/markup-compatibility/2006" xmlns:aink="http://schemas.microsoft.com/office/drawing/2016/ink" xmlns:am3d="http://schemas.microsoft.com/office/drawing/2017/model3d" xmlns:o="urn:schemas-microsoft-com:office:office" xmlns:r="http://schemas.openxmlformats.org/officeDocument/2006/relationships" xmlns:m="http://schemas.openxmlformats.org/officeDocument/2006/math" xmlns:v="urn:schemas-microsoft-com:vml" xmlns:wp14="http://schemas.microsoft.com/office/word/2010/wordprocessingDrawing" xmlns:wp="http://schemas.openxmlformats.org/drawingml/2006/wordprocessingDrawing" xmlns:w10="urn:schemas-microsoft-com:office:word" xmlns:w="http://schemas.openxmlformats.org/wordprocessingml/2006/main" xmlns:w14="http://schemas.microsoft.com/office/word/2010/wordml" xmlns:w15="http://schemas.microsoft.com/office/word/2012/wordml" xmlns:w16cid="http://schemas.microsoft.com/office/word/2016/wordml/cid" xmlns:w16se="http://schemas.microsoft.com/office/word/2015/wordml/symex" xmlns:wpg="http://schemas.microsoft.com/office/word/2010/wordprocessingGroup" xmlns:wpi="http://schemas.microsoft.com/office/word/2010/wordprocessingInk" xmlns:wne="http://schemas.microsoft.com/office/word/2006/wordml" xmlns:wps="http://schemas.microsoft.com/office/word/2010/wordprocessingShape" mc:Ignorable="w14 w15 w16se w16cid wp14">
-  <w:comment w:id="4" w:author="Ondřej Vybíral" w:date="2019-05-22T16:36:00Z" w:initials="OV">
+  <w:comment w:id="3" w:author="Ondřej Vybíral" w:date="2019-05-22T16:36:00Z" w:initials="OV">
     <w:p>
       <w:pPr>
         <w:pStyle w:val="Textkomente"/>
@@ -12879,7 +12929,7 @@
 </file>
 
 <file path=customXml/itemProps1.xml><?xml version="1.0" encoding="utf-8"?>
-<ds:datastoreItem xmlns:ds="http://schemas.openxmlformats.org/officeDocument/2006/customXml" ds:itemID="{7502597E-149A-4601-AA49-C922CABC227B}">
+<ds:datastoreItem xmlns:ds="http://schemas.openxmlformats.org/officeDocument/2006/customXml" ds:itemID="{6C7C333A-52A9-426B-9DB8-BAF48E66FAD8}">
   <ds:schemaRefs>
     <ds:schemaRef ds:uri="http://schemas.openxmlformats.org/officeDocument/2006/bibliography"/>
   </ds:schemaRefs>

</xml_diff>

<commit_message>
Spojeni s Martinovím kódem, oprava pádu u NTP
</commit_message>
<xml_diff>
--- a/Podklady/Dokumentace.docx
+++ b/Podklady/Dokumentace.docx
@@ -1447,27 +1447,14 @@
       <w:r>
         <w:t xml:space="preserve">Tabulka </w:t>
       </w:r>
-      <w:r>
-        <w:fldChar w:fldCharType="begin"/>
-      </w:r>
-      <w:r>
-        <w:instrText xml:space="preserve"> SEQ Tabulka \* ARABIC </w:instrText>
-      </w:r>
-      <w:r>
-        <w:fldChar w:fldCharType="separate"/>
-      </w:r>
-      <w:r>
-        <w:rPr>
-          <w:noProof/>
-        </w:rPr>
-        <w:t>1</w:t>
-      </w:r>
-      <w:r>
-        <w:rPr>
-          <w:noProof/>
-        </w:rPr>
-        <w:fldChar w:fldCharType="end"/>
-      </w:r>
+      <w:fldSimple w:instr=" SEQ Tabulka \* ARABIC ">
+        <w:r>
+          <w:rPr>
+            <w:noProof/>
+          </w:rPr>
+          <w:t>1</w:t>
+        </w:r>
+      </w:fldSimple>
       <w:r>
         <w:t xml:space="preserve">: Specifikace </w:t>
       </w:r>
@@ -2459,27 +2446,14 @@
         <w:lastRenderedPageBreak/>
         <w:t xml:space="preserve">Tabulka </w:t>
       </w:r>
-      <w:r>
-        <w:fldChar w:fldCharType="begin"/>
-      </w:r>
-      <w:r>
-        <w:instrText xml:space="preserve"> SEQ Tabulka \* ARABIC </w:instrText>
-      </w:r>
-      <w:r>
-        <w:fldChar w:fldCharType="separate"/>
-      </w:r>
-      <w:r>
-        <w:rPr>
-          <w:noProof/>
-        </w:rPr>
-        <w:t>2</w:t>
-      </w:r>
-      <w:r>
-        <w:rPr>
-          <w:noProof/>
-        </w:rPr>
-        <w:fldChar w:fldCharType="end"/>
-      </w:r>
+      <w:fldSimple w:instr=" SEQ Tabulka \* ARABIC ">
+        <w:r>
+          <w:rPr>
+            <w:noProof/>
+          </w:rPr>
+          <w:t>2</w:t>
+        </w:r>
+      </w:fldSimple>
       <w:r>
         <w:t xml:space="preserve">: Piny a jejich využití </w:t>
       </w:r>
@@ -4727,7 +4701,127 @@
       </w:r>
       <w:proofErr w:type="spellEnd"/>
       <w:r>
-        <w:t xml:space="preserve"> nastavení, má tak nahrazovat tlačítko pro tovární nastavení.</w:t>
+        <w:t xml:space="preserve"> nastavení, má tak nahrazo</w:t>
+      </w:r>
+      <w:bookmarkStart w:id="4" w:name="_GoBack"/>
+      <w:bookmarkEnd w:id="4"/>
+      <w:r>
+        <w:t>vat tlačítko pro tovární nastavení.</w:t>
+      </w:r>
+      <w:r>
+        <w:t xml:space="preserve"> </w:t>
+      </w:r>
+      <w:r>
+        <w:t xml:space="preserve">V knihovně </w:t>
+      </w:r>
+      <w:r>
+        <w:t>ESP8266WiFi</w:t>
+      </w:r>
+      <w:r>
+        <w:t xml:space="preserve"> je třeba upravit v souboru </w:t>
+      </w:r>
+      <w:r>
+        <w:t>ESP8266WiFiGeneric.cpp</w:t>
+      </w:r>
+      <w:r>
+        <w:t xml:space="preserve"> u funkce </w:t>
+      </w:r>
+      <w:proofErr w:type="spellStart"/>
+      <w:proofErr w:type="gramStart"/>
+      <w:r>
+        <w:rPr>
+          <w:rFonts w:ascii="Consolas" w:hAnsi="Consolas" w:cs="Consolas"/>
+        </w:rPr>
+        <w:t>hostByName</w:t>
+      </w:r>
+      <w:proofErr w:type="spellEnd"/>
+      <w:r>
+        <w:rPr>
+          <w:rFonts w:ascii="Consolas" w:hAnsi="Consolas" w:cs="Consolas"/>
+        </w:rPr>
+        <w:t>(</w:t>
+      </w:r>
+      <w:proofErr w:type="gramEnd"/>
+      <w:r>
+        <w:rPr>
+          <w:rFonts w:ascii="Consolas" w:hAnsi="Consolas" w:cs="Consolas"/>
+        </w:rPr>
+        <w:t>)</w:t>
+      </w:r>
+      <w:r>
+        <w:t xml:space="preserve">parametr na </w:t>
+      </w:r>
+      <w:proofErr w:type="spellStart"/>
+      <w:r>
+        <w:t>timeout</w:t>
+      </w:r>
+      <w:proofErr w:type="spellEnd"/>
+      <w:r>
+        <w:t xml:space="preserve"> </w:t>
+      </w:r>
+      <w:r>
+        <w:t>100 (</w:t>
+      </w:r>
+      <w:proofErr w:type="spellStart"/>
+      <w:r>
+        <w:t>ms</w:t>
+      </w:r>
+      <w:proofErr w:type="spellEnd"/>
+      <w:r>
+        <w:t>).</w:t>
+      </w:r>
+      <w:r>
+        <w:t xml:space="preserve"> Konkrétně na </w:t>
+      </w:r>
+      <w:proofErr w:type="spellStart"/>
+      <w:proofErr w:type="gramStart"/>
+      <w:r>
+        <w:rPr>
+          <w:rFonts w:ascii="Consolas" w:hAnsi="Consolas" w:cs="Consolas"/>
+        </w:rPr>
+        <w:t>hostByName</w:t>
+      </w:r>
+      <w:proofErr w:type="spellEnd"/>
+      <w:r>
+        <w:rPr>
+          <w:rFonts w:ascii="Consolas" w:hAnsi="Consolas" w:cs="Consolas"/>
+        </w:rPr>
+        <w:t>(</w:t>
+      </w:r>
+      <w:proofErr w:type="spellStart"/>
+      <w:proofErr w:type="gramEnd"/>
+      <w:r>
+        <w:rPr>
+          <w:rFonts w:ascii="Consolas" w:hAnsi="Consolas" w:cs="Consolas"/>
+        </w:rPr>
+        <w:t>aHostname</w:t>
+      </w:r>
+      <w:proofErr w:type="spellEnd"/>
+      <w:r>
+        <w:rPr>
+          <w:rFonts w:ascii="Consolas" w:hAnsi="Consolas" w:cs="Consolas"/>
+        </w:rPr>
+        <w:t xml:space="preserve">, </w:t>
+      </w:r>
+      <w:proofErr w:type="spellStart"/>
+      <w:r>
+        <w:rPr>
+          <w:rFonts w:ascii="Consolas" w:hAnsi="Consolas" w:cs="Consolas"/>
+        </w:rPr>
+        <w:t>aResult</w:t>
+      </w:r>
+      <w:proofErr w:type="spellEnd"/>
+      <w:r>
+        <w:rPr>
+          <w:rFonts w:ascii="Consolas" w:hAnsi="Consolas" w:cs="Consolas"/>
+        </w:rPr>
+        <w:t>, 100)</w:t>
+      </w:r>
+      <w:r>
+        <w:rPr>
+          <w:rFonts w:ascii="Times New Roman" w:hAnsi="Times New Roman"/>
+        </w:rPr>
+        <w:t>.</w:t>
       </w:r>
     </w:p>
     <w:p>
@@ -4748,14 +4842,27 @@
       <w:r>
         <w:t xml:space="preserve">Tabulka </w:t>
       </w:r>
-      <w:fldSimple w:instr=" SEQ Tabulka \* ARABIC ">
-        <w:r>
-          <w:rPr>
-            <w:noProof/>
-          </w:rPr>
-          <w:t>3</w:t>
-        </w:r>
-      </w:fldSimple>
+      <w:r>
+        <w:fldChar w:fldCharType="begin"/>
+      </w:r>
+      <w:r>
+        <w:instrText xml:space="preserve"> SEQ Tabulka \* ARABIC </w:instrText>
+      </w:r>
+      <w:r>
+        <w:fldChar w:fldCharType="separate"/>
+      </w:r>
+      <w:r>
+        <w:rPr>
+          <w:noProof/>
+        </w:rPr>
+        <w:t>3</w:t>
+      </w:r>
+      <w:r>
+        <w:rPr>
+          <w:noProof/>
+        </w:rPr>
+        <w:fldChar w:fldCharType="end"/>
+      </w:r>
       <w:r>
         <w:t>: Použité knihovny</w:t>
       </w:r>
@@ -5600,27 +5707,14 @@
                             <w:r>
                               <w:t xml:space="preserve">Obrázek </w:t>
                             </w:r>
-                            <w:r>
-                              <w:fldChar w:fldCharType="begin"/>
-                            </w:r>
-                            <w:r>
-                              <w:instrText xml:space="preserve"> SEQ Obrázek \* ARABIC </w:instrText>
-                            </w:r>
-                            <w:r>
-                              <w:fldChar w:fldCharType="separate"/>
-                            </w:r>
-                            <w:r>
-                              <w:rPr>
-                                <w:noProof/>
-                              </w:rPr>
-                              <w:t>1</w:t>
-                            </w:r>
-                            <w:r>
-                              <w:rPr>
-                                <w:noProof/>
-                              </w:rPr>
-                              <w:fldChar w:fldCharType="end"/>
-                            </w:r>
+                            <w:fldSimple w:instr=" SEQ Obrázek \* ARABIC ">
+                              <w:r>
+                                <w:rPr>
+                                  <w:noProof/>
+                                </w:rPr>
+                                <w:t>1</w:t>
+                              </w:r>
+                            </w:fldSimple>
                             <w:r>
                               <w:t>: Hlavní obrazovka</w:t>
                             </w:r>
@@ -5689,8 +5783,6 @@
       <w:r>
         <w:br w:type="page"/>
       </w:r>
-      <w:bookmarkStart w:id="4" w:name="_GoBack"/>
-      <w:bookmarkEnd w:id="4"/>
     </w:p>
     <w:p>
       <w:pPr>
@@ -5701,27 +5793,14 @@
         <w:lastRenderedPageBreak/>
         <w:t xml:space="preserve">Tabulka </w:t>
       </w:r>
-      <w:r>
-        <w:fldChar w:fldCharType="begin"/>
-      </w:r>
-      <w:r>
-        <w:instrText xml:space="preserve"> SEQ Tabulka \* ARABIC </w:instrText>
-      </w:r>
-      <w:r>
-        <w:fldChar w:fldCharType="separate"/>
-      </w:r>
-      <w:r>
-        <w:rPr>
-          <w:noProof/>
-        </w:rPr>
-        <w:t>4</w:t>
-      </w:r>
-      <w:r>
-        <w:rPr>
-          <w:noProof/>
-        </w:rPr>
-        <w:fldChar w:fldCharType="end"/>
-      </w:r>
+      <w:fldSimple w:instr=" SEQ Tabulka \* ARABIC ">
+        <w:r>
+          <w:rPr>
+            <w:noProof/>
+          </w:rPr>
+          <w:t>4</w:t>
+        </w:r>
+      </w:fldSimple>
       <w:r>
         <w:t>: Seznam použitých stránek</w:t>
       </w:r>
@@ -12138,7 +12217,6 @@
   <w:style w:type="character" w:default="1" w:styleId="Standardnpsmoodstavce">
     <w:name w:val="Default Paragraph Font"/>
     <w:uiPriority w:val="1"/>
-    <w:semiHidden/>
     <w:unhideWhenUsed/>
   </w:style>
   <w:style w:type="table" w:default="1" w:styleId="Normlntabulka">
@@ -13110,7 +13188,7 @@
 </file>
 
 <file path=customXml/itemProps1.xml><?xml version="1.0" encoding="utf-8"?>
-<ds:datastoreItem xmlns:ds="http://schemas.openxmlformats.org/officeDocument/2006/customXml" ds:itemID="{01F26DF7-2328-40BA-AE45-F987E2A009F2}">
+<ds:datastoreItem xmlns:ds="http://schemas.openxmlformats.org/officeDocument/2006/customXml" ds:itemID="{D610DB26-A51C-4B90-8F23-52C797958093}">
   <ds:schemaRefs>
     <ds:schemaRef ds:uri="http://schemas.openxmlformats.org/officeDocument/2006/bibliography"/>
   </ds:schemaRefs>

</xml_diff>